<commit_message>
Always remember to have micron not be u in the text.
</commit_message>
<xml_diff>
--- a/Manuscript/Radium Sorption Manuscript D-5.docx
+++ b/Manuscript/Radium Sorption Manuscript D-5.docx
@@ -4180,7 +4180,23 @@
           <w:sz w:val="24"/>
           <w:szCs w:val="24"/>
         </w:rPr>
-        <w:t xml:space="preserve">45-250 um </w:t>
+        <w:t xml:space="preserve">45-250 </w:t>
+      </w:r>
+      <w:r>
+        <w:rPr>
+          <w:rFonts w:ascii="Times New Roman" w:hAnsi="Times New Roman" w:cs="Times New Roman"/>
+          <w:sz w:val="24"/>
+          <w:szCs w:val="24"/>
+        </w:rPr>
+        <w:t>µ</w:t>
+      </w:r>
+      <w:r>
+        <w:rPr>
+          <w:rFonts w:ascii="Times New Roman" w:hAnsi="Times New Roman" w:cs="Times New Roman"/>
+          <w:sz w:val="24"/>
+          <w:szCs w:val="24"/>
+        </w:rPr>
+        <w:t xml:space="preserve">m </w:t>
       </w:r>
       <w:r>
         <w:rPr>
@@ -6006,7 +6022,15 @@
           <w:sz w:val="24"/>
           <w:szCs w:val="24"/>
         </w:rPr>
-        <w:t xml:space="preserve"> a </w:t>
+        <w:t xml:space="preserve"> isotherm results (normalized by mass) are plotted in figure 1. A</w:t>
+      </w:r>
+      <w:r>
+        <w:rPr>
+          <w:rFonts w:ascii="Times New Roman" w:hAnsi="Times New Roman" w:cs="Times New Roman"/>
+          <w:sz w:val="24"/>
+          <w:szCs w:val="24"/>
+        </w:rPr>
+        <w:t xml:space="preserve"> </w:t>
       </w:r>
       <w:proofErr w:type="spellStart"/>
       <w:proofErr w:type="gramStart"/>
@@ -6051,7 +6075,23 @@
           <w:sz w:val="24"/>
           <w:szCs w:val="24"/>
         </w:rPr>
-        <w:t xml:space="preserve">was calculated </w:t>
+        <w:t>was</w:t>
+      </w:r>
+      <w:r>
+        <w:rPr>
+          <w:rFonts w:ascii="Times New Roman" w:hAnsi="Times New Roman" w:cs="Times New Roman"/>
+          <w:sz w:val="24"/>
+          <w:szCs w:val="24"/>
+        </w:rPr>
+        <w:t xml:space="preserve"> also</w:t>
+      </w:r>
+      <w:r>
+        <w:rPr>
+          <w:rFonts w:ascii="Times New Roman" w:hAnsi="Times New Roman" w:cs="Times New Roman"/>
+          <w:sz w:val="24"/>
+          <w:szCs w:val="24"/>
+        </w:rPr>
+        <w:t xml:space="preserve"> calculated </w:t>
       </w:r>
       <w:r>
         <w:rPr>
@@ -6100,6 +6140,1101 @@
           <w:szCs w:val="24"/>
         </w:rPr>
         <w:t>.</w:t>
+      </w:r>
+      <w:r>
+        <w:rPr>
+          <w:rFonts w:ascii="Times New Roman" w:hAnsi="Times New Roman" w:cs="Times New Roman"/>
+          <w:sz w:val="24"/>
+          <w:szCs w:val="24"/>
+        </w:rPr>
+        <w:t xml:space="preserve"> </w:t>
+      </w:r>
+      <w:r>
+        <w:rPr>
+          <w:rFonts w:ascii="Times New Roman" w:hAnsi="Times New Roman" w:cs="Times New Roman"/>
+          <w:sz w:val="24"/>
+          <w:szCs w:val="24"/>
+        </w:rPr>
+        <w:t xml:space="preserve">Sorption to both iron oxides show a strong dependence on pH, with </w:t>
+      </w:r>
+      <w:proofErr w:type="spellStart"/>
+      <w:r>
+        <w:rPr>
+          <w:rFonts w:ascii="Times New Roman" w:hAnsi="Times New Roman" w:cs="Times New Roman"/>
+          <w:sz w:val="24"/>
+          <w:szCs w:val="24"/>
+        </w:rPr>
+        <w:t>ferrihydrite</w:t>
+      </w:r>
+      <w:proofErr w:type="spellEnd"/>
+      <w:r>
+        <w:rPr>
+          <w:rFonts w:ascii="Times New Roman" w:hAnsi="Times New Roman" w:cs="Times New Roman"/>
+          <w:sz w:val="24"/>
+          <w:szCs w:val="24"/>
+        </w:rPr>
+        <w:t xml:space="preserve"> showing </w:t>
+      </w:r>
+      <w:r>
+        <w:rPr>
+          <w:rFonts w:ascii="Times New Roman" w:hAnsi="Times New Roman" w:cs="Times New Roman"/>
+          <w:sz w:val="24"/>
+          <w:szCs w:val="24"/>
+        </w:rPr>
+        <w:t>greater</w:t>
+      </w:r>
+      <w:r>
+        <w:rPr>
+          <w:rFonts w:ascii="Times New Roman" w:hAnsi="Times New Roman" w:cs="Times New Roman"/>
+          <w:sz w:val="24"/>
+          <w:szCs w:val="24"/>
+        </w:rPr>
+        <w:t xml:space="preserve"> sorption </w:t>
+      </w:r>
+      <w:r>
+        <w:rPr>
+          <w:rFonts w:ascii="Times New Roman" w:hAnsi="Times New Roman" w:cs="Times New Roman"/>
+          <w:sz w:val="24"/>
+          <w:szCs w:val="24"/>
+        </w:rPr>
+        <w:t>across all pH values</w:t>
+      </w:r>
+      <w:r>
+        <w:rPr>
+          <w:rFonts w:ascii="Times New Roman" w:hAnsi="Times New Roman" w:cs="Times New Roman"/>
+          <w:sz w:val="24"/>
+          <w:szCs w:val="24"/>
+        </w:rPr>
+        <w:t xml:space="preserve"> compared to </w:t>
+      </w:r>
+      <w:r>
+        <w:rPr>
+          <w:rFonts w:ascii="Times New Roman" w:hAnsi="Times New Roman" w:cs="Times New Roman"/>
+          <w:sz w:val="24"/>
+          <w:szCs w:val="24"/>
+        </w:rPr>
+        <w:lastRenderedPageBreak/>
+        <w:t>goethite</w:t>
+      </w:r>
+      <w:r>
+        <w:rPr>
+          <w:rFonts w:ascii="Times New Roman" w:hAnsi="Times New Roman" w:cs="Times New Roman"/>
+          <w:sz w:val="24"/>
+          <w:szCs w:val="24"/>
+        </w:rPr>
+        <w:t>,</w:t>
+      </w:r>
+      <w:r>
+        <w:rPr>
+          <w:rFonts w:ascii="Times New Roman" w:hAnsi="Times New Roman" w:cs="Times New Roman"/>
+          <w:sz w:val="24"/>
+          <w:szCs w:val="24"/>
+        </w:rPr>
+        <w:t xml:space="preserve"> and</w:t>
+      </w:r>
+      <w:r>
+        <w:rPr>
+          <w:rFonts w:ascii="Times New Roman" w:hAnsi="Times New Roman" w:cs="Times New Roman"/>
+          <w:sz w:val="24"/>
+          <w:szCs w:val="24"/>
+        </w:rPr>
+        <w:t xml:space="preserve"> </w:t>
+      </w:r>
+      <w:r>
+        <w:rPr>
+          <w:rFonts w:ascii="Times New Roman" w:hAnsi="Times New Roman" w:cs="Times New Roman"/>
+          <w:sz w:val="24"/>
+          <w:szCs w:val="24"/>
+        </w:rPr>
+        <w:t>t</w:t>
+      </w:r>
+      <w:r>
+        <w:rPr>
+          <w:rFonts w:ascii="Times New Roman" w:hAnsi="Times New Roman" w:cs="Times New Roman"/>
+          <w:sz w:val="24"/>
+          <w:szCs w:val="24"/>
+        </w:rPr>
+        <w:t>he extent of sorption increas</w:t>
+      </w:r>
+      <w:r>
+        <w:rPr>
+          <w:rFonts w:ascii="Times New Roman" w:hAnsi="Times New Roman" w:cs="Times New Roman"/>
+          <w:sz w:val="24"/>
+          <w:szCs w:val="24"/>
+        </w:rPr>
+        <w:t>ing</w:t>
+      </w:r>
+      <w:r>
+        <w:rPr>
+          <w:rFonts w:ascii="Times New Roman" w:hAnsi="Times New Roman" w:cs="Times New Roman"/>
+          <w:sz w:val="24"/>
+          <w:szCs w:val="24"/>
+        </w:rPr>
+        <w:t xml:space="preserve"> with increasing pH</w:t>
+      </w:r>
+      <w:r>
+        <w:rPr>
+          <w:rFonts w:ascii="Times New Roman" w:hAnsi="Times New Roman" w:cs="Times New Roman"/>
+          <w:sz w:val="24"/>
+          <w:szCs w:val="24"/>
+        </w:rPr>
+        <w:t xml:space="preserve"> for both iron oxides</w:t>
+      </w:r>
+      <w:r>
+        <w:rPr>
+          <w:rFonts w:ascii="Times New Roman" w:hAnsi="Times New Roman" w:cs="Times New Roman"/>
+          <w:sz w:val="24"/>
+          <w:szCs w:val="24"/>
+        </w:rPr>
+        <w:t>.</w:t>
+      </w:r>
+      <w:r>
+        <w:rPr>
+          <w:rFonts w:ascii="Times New Roman" w:hAnsi="Times New Roman" w:cs="Times New Roman"/>
+          <w:sz w:val="24"/>
+          <w:szCs w:val="24"/>
+        </w:rPr>
+        <w:t xml:space="preserve"> </w:t>
+      </w:r>
+      <w:r>
+        <w:rPr>
+          <w:rFonts w:ascii="Times New Roman" w:hAnsi="Times New Roman" w:cs="Times New Roman"/>
+          <w:sz w:val="24"/>
+          <w:szCs w:val="24"/>
+        </w:rPr>
+        <w:t>Differen</w:t>
+      </w:r>
+      <w:r>
+        <w:rPr>
+          <w:rFonts w:ascii="Times New Roman" w:hAnsi="Times New Roman" w:cs="Times New Roman"/>
+          <w:sz w:val="24"/>
+          <w:szCs w:val="24"/>
+        </w:rPr>
+        <w:t>ces in the surface area (</w:t>
+      </w:r>
+      <w:r>
+        <w:rPr>
+          <w:rFonts w:ascii="Times New Roman" w:hAnsi="Times New Roman" w:cs="Times New Roman"/>
+          <w:sz w:val="24"/>
+          <w:szCs w:val="24"/>
+        </w:rPr>
+        <w:t>table S1</w:t>
+      </w:r>
+      <w:r>
+        <w:rPr>
+          <w:rFonts w:ascii="Times New Roman" w:hAnsi="Times New Roman" w:cs="Times New Roman"/>
+          <w:sz w:val="24"/>
+          <w:szCs w:val="24"/>
+        </w:rPr>
+        <w:t xml:space="preserve">) explain </w:t>
+      </w:r>
+      <w:r>
+        <w:rPr>
+          <w:rFonts w:ascii="Times New Roman" w:hAnsi="Times New Roman" w:cs="Times New Roman"/>
+          <w:sz w:val="24"/>
+          <w:szCs w:val="24"/>
+        </w:rPr>
+        <w:t xml:space="preserve">some of the </w:t>
+      </w:r>
+      <w:r>
+        <w:rPr>
+          <w:rFonts w:ascii="Times New Roman" w:hAnsi="Times New Roman" w:cs="Times New Roman"/>
+          <w:sz w:val="24"/>
+          <w:szCs w:val="24"/>
+        </w:rPr>
+        <w:t xml:space="preserve">variation </w:t>
+      </w:r>
+      <w:r>
+        <w:rPr>
+          <w:rFonts w:ascii="Times New Roman" w:hAnsi="Times New Roman" w:cs="Times New Roman"/>
+          <w:sz w:val="24"/>
+          <w:szCs w:val="24"/>
+        </w:rPr>
+        <w:t>when comparing the extent of</w:t>
+      </w:r>
+      <w:r>
+        <w:rPr>
+          <w:rFonts w:ascii="Times New Roman" w:hAnsi="Times New Roman" w:cs="Times New Roman"/>
+          <w:sz w:val="24"/>
+          <w:szCs w:val="24"/>
+        </w:rPr>
+        <w:t xml:space="preserve"> </w:t>
+      </w:r>
+      <w:r>
+        <w:rPr>
+          <w:rFonts w:ascii="Times New Roman" w:hAnsi="Times New Roman" w:cs="Times New Roman"/>
+          <w:sz w:val="24"/>
+          <w:szCs w:val="24"/>
+        </w:rPr>
+        <w:t xml:space="preserve">Ra </w:t>
+      </w:r>
+      <w:r>
+        <w:rPr>
+          <w:rFonts w:ascii="Times New Roman" w:hAnsi="Times New Roman" w:cs="Times New Roman"/>
+          <w:sz w:val="24"/>
+          <w:szCs w:val="24"/>
+        </w:rPr>
+        <w:t xml:space="preserve">sorption </w:t>
+      </w:r>
+      <w:r>
+        <w:rPr>
+          <w:rFonts w:ascii="Times New Roman" w:hAnsi="Times New Roman" w:cs="Times New Roman"/>
+          <w:sz w:val="24"/>
+          <w:szCs w:val="24"/>
+        </w:rPr>
+        <w:t>for</w:t>
+      </w:r>
+      <w:r>
+        <w:rPr>
+          <w:rFonts w:ascii="Times New Roman" w:hAnsi="Times New Roman" w:cs="Times New Roman"/>
+          <w:sz w:val="24"/>
+          <w:szCs w:val="24"/>
+        </w:rPr>
+        <w:t xml:space="preserve"> goethite and </w:t>
+      </w:r>
+      <w:proofErr w:type="spellStart"/>
+      <w:r>
+        <w:rPr>
+          <w:rFonts w:ascii="Times New Roman" w:hAnsi="Times New Roman" w:cs="Times New Roman"/>
+          <w:sz w:val="24"/>
+          <w:szCs w:val="24"/>
+        </w:rPr>
+        <w:t>ferrihydrite</w:t>
+      </w:r>
+      <w:proofErr w:type="spellEnd"/>
+      <w:r>
+        <w:rPr>
+          <w:rFonts w:ascii="Times New Roman" w:hAnsi="Times New Roman" w:cs="Times New Roman"/>
+          <w:sz w:val="24"/>
+          <w:szCs w:val="24"/>
+        </w:rPr>
+        <w:t xml:space="preserve"> sorption, with </w:t>
+      </w:r>
+      <w:proofErr w:type="spellStart"/>
+      <w:r>
+        <w:rPr>
+          <w:rFonts w:ascii="Times New Roman" w:hAnsi="Times New Roman" w:cs="Times New Roman"/>
+          <w:sz w:val="24"/>
+          <w:szCs w:val="24"/>
+        </w:rPr>
+        <w:t>ferrihydrite</w:t>
+      </w:r>
+      <w:proofErr w:type="spellEnd"/>
+      <w:r>
+        <w:rPr>
+          <w:rFonts w:ascii="Times New Roman" w:hAnsi="Times New Roman" w:cs="Times New Roman"/>
+          <w:sz w:val="24"/>
+          <w:szCs w:val="24"/>
+        </w:rPr>
+        <w:t xml:space="preserve"> having nearly twice the surface area of goethite.</w:t>
+      </w:r>
+      <w:r>
+        <w:rPr>
+          <w:rFonts w:ascii="Times New Roman" w:hAnsi="Times New Roman" w:cs="Times New Roman"/>
+          <w:sz w:val="24"/>
+          <w:szCs w:val="24"/>
+        </w:rPr>
+        <w:t xml:space="preserve"> Accordingly,</w:t>
+      </w:r>
+      <w:r>
+        <w:rPr>
+          <w:rFonts w:ascii="Times New Roman" w:hAnsi="Times New Roman" w:cs="Times New Roman"/>
+          <w:sz w:val="24"/>
+          <w:szCs w:val="24"/>
+        </w:rPr>
+        <w:t xml:space="preserve"> normalization of </w:t>
+      </w:r>
+      <w:proofErr w:type="spellStart"/>
+      <w:r>
+        <w:rPr>
+          <w:rFonts w:ascii="Times New Roman" w:hAnsi="Times New Roman" w:cs="Times New Roman"/>
+          <w:sz w:val="24"/>
+          <w:szCs w:val="24"/>
+        </w:rPr>
+        <w:t>sorbed</w:t>
+      </w:r>
+      <w:proofErr w:type="spellEnd"/>
+      <w:r>
+        <w:rPr>
+          <w:rFonts w:ascii="Times New Roman" w:hAnsi="Times New Roman" w:cs="Times New Roman"/>
+          <w:sz w:val="24"/>
+          <w:szCs w:val="24"/>
+        </w:rPr>
+        <w:t xml:space="preserve"> Ra concentrations by mineral surface area (figure 2), as well as a</w:t>
+      </w:r>
+      <w:r>
+        <w:rPr>
+          <w:rFonts w:ascii="Times New Roman" w:hAnsi="Times New Roman" w:cs="Times New Roman"/>
+          <w:sz w:val="24"/>
+          <w:szCs w:val="24"/>
+        </w:rPr>
+        <w:t xml:space="preserve"> </w:t>
+      </w:r>
+      <w:proofErr w:type="spellStart"/>
+      <w:r>
+        <w:rPr>
+          <w:rFonts w:ascii="Times New Roman" w:hAnsi="Times New Roman" w:cs="Times New Roman"/>
+          <w:sz w:val="24"/>
+          <w:szCs w:val="24"/>
+        </w:rPr>
+        <w:t>K</w:t>
+      </w:r>
+      <w:r>
+        <w:rPr>
+          <w:rFonts w:ascii="Times New Roman" w:hAnsi="Times New Roman" w:cs="Times New Roman"/>
+          <w:sz w:val="24"/>
+          <w:szCs w:val="24"/>
+          <w:vertAlign w:val="subscript"/>
+        </w:rPr>
+        <w:t>sa</w:t>
+      </w:r>
+      <w:proofErr w:type="spellEnd"/>
+      <w:r>
+        <w:rPr>
+          <w:rFonts w:ascii="Times New Roman" w:hAnsi="Times New Roman" w:cs="Times New Roman"/>
+          <w:sz w:val="24"/>
+          <w:szCs w:val="24"/>
+        </w:rPr>
+        <w:t xml:space="preserve">, defined as the </w:t>
+      </w:r>
+      <w:proofErr w:type="spellStart"/>
+      <w:proofErr w:type="gramStart"/>
+      <w:r>
+        <w:rPr>
+          <w:rFonts w:ascii="Times New Roman" w:hAnsi="Times New Roman" w:cs="Times New Roman"/>
+          <w:sz w:val="24"/>
+          <w:szCs w:val="24"/>
+        </w:rPr>
+        <w:t>K</w:t>
+      </w:r>
+      <w:r>
+        <w:rPr>
+          <w:rFonts w:ascii="Times New Roman" w:hAnsi="Times New Roman" w:cs="Times New Roman"/>
+          <w:sz w:val="24"/>
+          <w:szCs w:val="24"/>
+          <w:vertAlign w:val="subscript"/>
+        </w:rPr>
+        <w:t>d</w:t>
+      </w:r>
+      <w:proofErr w:type="spellEnd"/>
+      <w:proofErr w:type="gramEnd"/>
+      <w:r>
+        <w:rPr>
+          <w:rFonts w:ascii="Times New Roman" w:hAnsi="Times New Roman" w:cs="Times New Roman"/>
+          <w:sz w:val="24"/>
+          <w:szCs w:val="24"/>
+        </w:rPr>
+        <w:t xml:space="preserve"> normalized by the mineral surface area </w:t>
+      </w:r>
+      <w:r>
+        <w:rPr>
+          <w:rFonts w:ascii="Times New Roman" w:hAnsi="Times New Roman" w:cs="Times New Roman"/>
+          <w:sz w:val="24"/>
+          <w:szCs w:val="24"/>
+        </w:rPr>
+        <w:t>(m</w:t>
+      </w:r>
+      <w:r>
+        <w:rPr>
+          <w:rFonts w:ascii="Times New Roman" w:hAnsi="Times New Roman" w:cs="Times New Roman"/>
+          <w:sz w:val="24"/>
+          <w:szCs w:val="24"/>
+          <w:vertAlign w:val="superscript"/>
+        </w:rPr>
+        <w:t>2</w:t>
+      </w:r>
+      <w:r>
+        <w:rPr>
+          <w:rFonts w:ascii="Times New Roman" w:hAnsi="Times New Roman" w:cs="Times New Roman"/>
+          <w:sz w:val="24"/>
+          <w:szCs w:val="24"/>
+        </w:rPr>
+        <w:t>/g</w:t>
+      </w:r>
+      <w:r>
+        <w:rPr>
+          <w:rFonts w:ascii="Times New Roman" w:hAnsi="Times New Roman" w:cs="Times New Roman"/>
+          <w:sz w:val="24"/>
+          <w:szCs w:val="24"/>
+        </w:rPr>
+        <w:t>)</w:t>
+      </w:r>
+      <w:r>
+        <w:rPr>
+          <w:rFonts w:ascii="Times New Roman" w:hAnsi="Times New Roman" w:cs="Times New Roman"/>
+          <w:sz w:val="24"/>
+          <w:szCs w:val="24"/>
+        </w:rPr>
+        <w:t xml:space="preserve"> (</w:t>
+      </w:r>
+      <w:r>
+        <w:rPr>
+          <w:rFonts w:ascii="Times New Roman" w:hAnsi="Times New Roman" w:cs="Times New Roman"/>
+          <w:sz w:val="24"/>
+          <w:szCs w:val="24"/>
+        </w:rPr>
+        <w:t>t</w:t>
+      </w:r>
+      <w:r>
+        <w:rPr>
+          <w:rFonts w:ascii="Times New Roman" w:hAnsi="Times New Roman" w:cs="Times New Roman"/>
+          <w:sz w:val="24"/>
+          <w:szCs w:val="24"/>
+        </w:rPr>
+        <w:t xml:space="preserve">able </w:t>
+      </w:r>
+      <w:r>
+        <w:rPr>
+          <w:rFonts w:ascii="Times New Roman" w:hAnsi="Times New Roman" w:cs="Times New Roman"/>
+          <w:sz w:val="24"/>
+          <w:szCs w:val="24"/>
+        </w:rPr>
+        <w:t>S</w:t>
+      </w:r>
+      <w:r>
+        <w:rPr>
+          <w:rFonts w:ascii="Times New Roman" w:hAnsi="Times New Roman" w:cs="Times New Roman"/>
+          <w:sz w:val="24"/>
+          <w:szCs w:val="24"/>
+        </w:rPr>
+        <w:t>1</w:t>
+      </w:r>
+      <w:r>
+        <w:rPr>
+          <w:rFonts w:ascii="Times New Roman" w:hAnsi="Times New Roman" w:cs="Times New Roman"/>
+          <w:sz w:val="24"/>
+          <w:szCs w:val="24"/>
+        </w:rPr>
+        <w:t>)</w:t>
+      </w:r>
+      <w:r>
+        <w:rPr>
+          <w:rFonts w:ascii="Times New Roman" w:hAnsi="Times New Roman" w:cs="Times New Roman"/>
+          <w:sz w:val="24"/>
+          <w:szCs w:val="24"/>
+        </w:rPr>
+        <w:t xml:space="preserve">, </w:t>
+      </w:r>
+      <w:r>
+        <w:rPr>
+          <w:rFonts w:ascii="Times New Roman" w:hAnsi="Times New Roman" w:cs="Times New Roman"/>
+          <w:sz w:val="24"/>
+          <w:szCs w:val="24"/>
+        </w:rPr>
+        <w:t>are</w:t>
+      </w:r>
+      <w:r>
+        <w:rPr>
+          <w:rFonts w:ascii="Times New Roman" w:hAnsi="Times New Roman" w:cs="Times New Roman"/>
+          <w:sz w:val="24"/>
+          <w:szCs w:val="24"/>
+        </w:rPr>
+        <w:t xml:space="preserve"> used to compare the extent of Ra adsorption between treatments</w:t>
+      </w:r>
+      <w:r>
+        <w:rPr>
+          <w:rFonts w:ascii="Times New Roman" w:hAnsi="Times New Roman" w:cs="Times New Roman"/>
+          <w:sz w:val="24"/>
+          <w:szCs w:val="24"/>
+        </w:rPr>
+        <w:t xml:space="preserve">. </w:t>
+      </w:r>
+      <w:r>
+        <w:rPr>
+          <w:rFonts w:ascii="Times New Roman" w:hAnsi="Times New Roman" w:cs="Times New Roman"/>
+          <w:sz w:val="24"/>
+          <w:szCs w:val="24"/>
+        </w:rPr>
+        <w:t xml:space="preserve">At </w:t>
+      </w:r>
+      <w:proofErr w:type="spellStart"/>
+      <w:r>
+        <w:rPr>
+          <w:rFonts w:ascii="Times New Roman" w:hAnsi="Times New Roman" w:cs="Times New Roman"/>
+          <w:sz w:val="24"/>
+          <w:szCs w:val="24"/>
+        </w:rPr>
+        <w:t>circumneutral</w:t>
+      </w:r>
+      <w:proofErr w:type="spellEnd"/>
+      <w:r>
+        <w:rPr>
+          <w:rFonts w:ascii="Times New Roman" w:hAnsi="Times New Roman" w:cs="Times New Roman"/>
+          <w:sz w:val="24"/>
+          <w:szCs w:val="24"/>
+        </w:rPr>
+        <w:t xml:space="preserve"> pH, goethite and </w:t>
+      </w:r>
+      <w:proofErr w:type="spellStart"/>
+      <w:r>
+        <w:rPr>
+          <w:rFonts w:ascii="Times New Roman" w:hAnsi="Times New Roman" w:cs="Times New Roman"/>
+          <w:sz w:val="24"/>
+          <w:szCs w:val="24"/>
+        </w:rPr>
+        <w:t>ferrihydrite</w:t>
+      </w:r>
+      <w:proofErr w:type="spellEnd"/>
+      <w:r>
+        <w:rPr>
+          <w:rFonts w:ascii="Times New Roman" w:hAnsi="Times New Roman" w:cs="Times New Roman"/>
+          <w:sz w:val="24"/>
+          <w:szCs w:val="24"/>
+        </w:rPr>
+        <w:t xml:space="preserve"> have relatively close </w:t>
+      </w:r>
+      <w:proofErr w:type="spellStart"/>
+      <w:r>
+        <w:rPr>
+          <w:rFonts w:ascii="Times New Roman" w:hAnsi="Times New Roman" w:cs="Times New Roman"/>
+          <w:sz w:val="24"/>
+          <w:szCs w:val="24"/>
+        </w:rPr>
+        <w:t>K</w:t>
+      </w:r>
+      <w:r>
+        <w:rPr>
+          <w:rFonts w:ascii="Times New Roman" w:hAnsi="Times New Roman" w:cs="Times New Roman"/>
+          <w:sz w:val="24"/>
+          <w:szCs w:val="24"/>
+          <w:vertAlign w:val="subscript"/>
+        </w:rPr>
+        <w:t>sa</w:t>
+      </w:r>
+      <w:proofErr w:type="spellEnd"/>
+      <w:r>
+        <w:rPr>
+          <w:rFonts w:ascii="Times New Roman" w:hAnsi="Times New Roman" w:cs="Times New Roman"/>
+          <w:sz w:val="24"/>
+          <w:szCs w:val="24"/>
+        </w:rPr>
+        <w:t xml:space="preserve"> values, however at more extreme values (pH = 3 and pH = 9), </w:t>
+      </w:r>
+      <w:proofErr w:type="spellStart"/>
+      <w:r>
+        <w:rPr>
+          <w:rFonts w:ascii="Times New Roman" w:hAnsi="Times New Roman" w:cs="Times New Roman"/>
+          <w:sz w:val="24"/>
+          <w:szCs w:val="24"/>
+        </w:rPr>
+        <w:t>ferrihydrite</w:t>
+      </w:r>
+      <w:proofErr w:type="spellEnd"/>
+      <w:r>
+        <w:rPr>
+          <w:rFonts w:ascii="Times New Roman" w:hAnsi="Times New Roman" w:cs="Times New Roman"/>
+          <w:sz w:val="24"/>
+          <w:szCs w:val="24"/>
+        </w:rPr>
+        <w:t xml:space="preserve"> demonstrates an appreciably larger extent of sorption compared to goethite</w:t>
+      </w:r>
+      <w:r>
+        <w:rPr>
+          <w:rFonts w:ascii="Times New Roman" w:hAnsi="Times New Roman" w:cs="Times New Roman"/>
+          <w:sz w:val="24"/>
+          <w:szCs w:val="24"/>
+        </w:rPr>
+        <w:t xml:space="preserve">. </w:t>
+      </w:r>
+      <w:r>
+        <w:rPr>
+          <w:rFonts w:ascii="Times New Roman" w:hAnsi="Times New Roman" w:cs="Times New Roman"/>
+          <w:sz w:val="24"/>
+          <w:szCs w:val="24"/>
+        </w:rPr>
+        <w:t xml:space="preserve">Two studies report isotherm data for Ra sorption to </w:t>
+      </w:r>
+      <w:proofErr w:type="spellStart"/>
+      <w:r>
+        <w:rPr>
+          <w:rFonts w:ascii="Times New Roman" w:hAnsi="Times New Roman" w:cs="Times New Roman"/>
+          <w:sz w:val="24"/>
+          <w:szCs w:val="24"/>
+        </w:rPr>
+        <w:t>ferrihydrite</w:t>
+      </w:r>
+      <w:proofErr w:type="spellEnd"/>
+      <w:r>
+        <w:rPr>
+          <w:rFonts w:ascii="Times New Roman" w:hAnsi="Times New Roman" w:cs="Times New Roman"/>
+          <w:sz w:val="24"/>
+          <w:szCs w:val="24"/>
+        </w:rPr>
+        <w:t>, and the</w:t>
+      </w:r>
+      <w:r>
+        <w:rPr>
+          <w:rFonts w:ascii="Times New Roman" w:hAnsi="Times New Roman" w:cs="Times New Roman"/>
+          <w:sz w:val="24"/>
+          <w:szCs w:val="24"/>
+        </w:rPr>
+        <w:t xml:space="preserve"> experimental results presented here match</w:t>
+      </w:r>
+      <w:r>
+        <w:rPr>
+          <w:rFonts w:ascii="Times New Roman" w:hAnsi="Times New Roman" w:cs="Times New Roman"/>
+          <w:sz w:val="24"/>
+          <w:szCs w:val="24"/>
+        </w:rPr>
+        <w:t xml:space="preserve"> both reported values to</w:t>
+      </w:r>
+      <w:r>
+        <w:rPr>
+          <w:rFonts w:ascii="Times New Roman" w:hAnsi="Times New Roman" w:cs="Times New Roman"/>
+          <w:sz w:val="24"/>
+          <w:szCs w:val="24"/>
+        </w:rPr>
+        <w:t xml:space="preserve"> within an order of magnitude of the </w:t>
+      </w:r>
+      <w:proofErr w:type="spellStart"/>
+      <w:r>
+        <w:rPr>
+          <w:rFonts w:ascii="Times New Roman" w:hAnsi="Times New Roman" w:cs="Times New Roman"/>
+          <w:sz w:val="24"/>
+          <w:szCs w:val="24"/>
+        </w:rPr>
+        <w:t>K</w:t>
+      </w:r>
+      <w:r>
+        <w:rPr>
+          <w:rFonts w:ascii="Times New Roman" w:hAnsi="Times New Roman" w:cs="Times New Roman"/>
+          <w:sz w:val="24"/>
+          <w:szCs w:val="24"/>
+          <w:vertAlign w:val="subscript"/>
+        </w:rPr>
+        <w:t>d</w:t>
+      </w:r>
+      <w:proofErr w:type="spellEnd"/>
+      <w:r>
+        <w:rPr>
+          <w:rFonts w:ascii="Times New Roman" w:hAnsi="Times New Roman" w:cs="Times New Roman"/>
+          <w:sz w:val="24"/>
+          <w:szCs w:val="24"/>
+          <w:vertAlign w:val="subscript"/>
+        </w:rPr>
+        <w:t xml:space="preserve"> </w:t>
+      </w:r>
+      <w:r>
+        <w:rPr>
+          <w:rFonts w:ascii="Times New Roman" w:hAnsi="Times New Roman" w:cs="Times New Roman"/>
+          <w:sz w:val="24"/>
+          <w:szCs w:val="24"/>
+        </w:rPr>
+        <w:t>values</w:t>
+      </w:r>
+      <w:r>
+        <w:rPr>
+          <w:rFonts w:ascii="Times New Roman" w:hAnsi="Times New Roman" w:cs="Times New Roman"/>
+          <w:sz w:val="24"/>
+          <w:szCs w:val="24"/>
+        </w:rPr>
+        <w:t>.</w:t>
+      </w:r>
+      <w:r>
+        <w:rPr>
+          <w:rFonts w:ascii="Times New Roman" w:hAnsi="Times New Roman" w:cs="Times New Roman"/>
+          <w:sz w:val="24"/>
+          <w:szCs w:val="24"/>
+        </w:rPr>
+        <w:fldChar w:fldCharType="begin" w:fldLock="1"/>
+      </w:r>
+      <w:r>
+        <w:rPr>
+          <w:rFonts w:ascii="Times New Roman" w:hAnsi="Times New Roman" w:cs="Times New Roman"/>
+          <w:sz w:val="24"/>
+          <w:szCs w:val="24"/>
+        </w:rPr>
+        <w:instrText>ADDIN CSL_CITATION { "citationItems" : [ { "id" : "ITEM-1", "itemData" : { "DOI" : "10.1016/j.gca.2014.10.008", "ISSN" : "0016-7037", "author" : [ { "dropping-particle" : "", "family" : "Sajih", "given" : "M.", "non-dropping-particle" : "", "parse-names" : false, "suffix" : "" }, { "dropping-particle" : "", "family" : "Bryan", "given" : "N.D. D", "non-dropping-particle" : "", "parse-names" : false, "suffix" : "" }, { "dropping-particle" : "", "family" : "Livens", "given" : "F.R. R", "non-dropping-particle" : "", "parse-names" : false, "suffix" : "" }, { "dropping-particle" : "", "family" : "Vaughan", "given" : "D.J. J", "non-dropping-particle" : "", "parse-names" : false, "suffix" : "" }, { "dropping-particle" : "", "family" : "Descostes", "given" : "M.", "non-dropping-particle" : "", "parse-names" : false, "suffix" : "" }, { "dropping-particle" : "", "family" : "Phrommavanh", "given" : "V.", "non-dropping-particle" : "", "parse-names" : false, "suffix" : "" }, { "dropping-particle" : "", "family" : "Nos", "given" : "J.", "non-dropping-particle" : "", "parse-names" : false, "suffix" : "" }, { "dropping-particle" : "", "family" : "Morris", "given" : "K.", "non-dropping-particle" : "", "parse-names" : false, "suffix" : "" } ], "container-title" : "Geochimica et Cosmochimica Acta", "id" : "ITEM-1", "issued" : { "date-parts" : [ [ "2014", "12" ] ] }, "page" : "150-163", "publisher" : "Elsevier Ltd", "title" : "Adsorption of radium and barium on goethite and ferrihydrite: A kinetic and surface complexation modelling study", "type" : "article-journal", "volume" : "146" }, "uris" : [ "http://www.mendeley.com/documents/?uuid=769c2bc2-3dc8-42fc-9bf1-f42bd5351186" ] }, { "id" : "ITEM-2", "itemData" : { "DOI" : "10.1016/j.marchem.2013.01.008", "ISSN" : "03044203", "author" : [ { "dropping-particle" : "", "family" : "Beck", "given" : "Aaron J.", "non-dropping-particle" : "", "parse-names" : false, "suffix" : "" }, { "dropping-particle" : "", "family" : "Cochran", "given" : "Michele a.", "non-dropping-particle" : "", "parse-names" : false, "suffix" : "" } ], "container-title" : "Marine Chemistry", "id" : "ITEM-2", "issued" : { "date-parts" : [ [ "2013", "10" ] ] }, "page" : "38-48", "publisher" : "Elsevier B.V.", "title" : "Controls on solid-solution partitioning of radium in saturated marine sands", "type" : "article-journal", "volume" : "156" }, "uris" : [ "http://www.mendeley.com/documents/?uuid=433c5ed5-fe4f-49b1-8e02-0514d092d5f5" ] } ], "mendeley" : { "formattedCitation" : "&lt;sup&gt;11,16&lt;/sup&gt;", "plainTextFormattedCitation" : "11,16", "previouslyFormattedCitation" : "&lt;sup&gt;11,16&lt;/sup&gt;" }, "properties" : { "noteIndex" : 0 }, "schema" : "https://github.com/citation-style-language/schema/raw/master/csl-citation.json" }</w:instrText>
+      </w:r>
+      <w:r>
+        <w:rPr>
+          <w:rFonts w:ascii="Times New Roman" w:hAnsi="Times New Roman" w:cs="Times New Roman"/>
+          <w:sz w:val="24"/>
+          <w:szCs w:val="24"/>
+        </w:rPr>
+        <w:fldChar w:fldCharType="separate"/>
+      </w:r>
+      <w:r>
+        <w:rPr>
+          <w:rFonts w:ascii="Times New Roman" w:hAnsi="Times New Roman" w:cs="Times New Roman"/>
+          <w:noProof/>
+          <w:sz w:val="24"/>
+          <w:szCs w:val="24"/>
+          <w:vertAlign w:val="superscript"/>
+        </w:rPr>
+        <w:t>11,16</w:t>
+      </w:r>
+      <w:r>
+        <w:rPr>
+          <w:rFonts w:ascii="Times New Roman" w:hAnsi="Times New Roman" w:cs="Times New Roman"/>
+          <w:sz w:val="24"/>
+          <w:szCs w:val="24"/>
+        </w:rPr>
+        <w:fldChar w:fldCharType="end"/>
+      </w:r>
+      <w:r>
+        <w:rPr>
+          <w:rFonts w:ascii="Times New Roman" w:hAnsi="Times New Roman" w:cs="Times New Roman"/>
+          <w:sz w:val="24"/>
+          <w:szCs w:val="24"/>
+        </w:rPr>
+        <w:t xml:space="preserve"> </w:t>
+      </w:r>
+      <w:r>
+        <w:rPr>
+          <w:rFonts w:ascii="Times New Roman" w:hAnsi="Times New Roman" w:cs="Times New Roman"/>
+          <w:sz w:val="24"/>
+          <w:szCs w:val="24"/>
+        </w:rPr>
+        <w:t xml:space="preserve">The </w:t>
+      </w:r>
+      <w:proofErr w:type="spellStart"/>
+      <w:r>
+        <w:rPr>
+          <w:rFonts w:ascii="Times New Roman" w:hAnsi="Times New Roman" w:cs="Times New Roman"/>
+          <w:sz w:val="24"/>
+          <w:szCs w:val="24"/>
+        </w:rPr>
+        <w:t>K</w:t>
+      </w:r>
+      <w:r>
+        <w:rPr>
+          <w:rFonts w:ascii="Times New Roman" w:hAnsi="Times New Roman" w:cs="Times New Roman"/>
+          <w:sz w:val="24"/>
+          <w:szCs w:val="24"/>
+        </w:rPr>
+        <w:softHyphen/>
+      </w:r>
+      <w:r>
+        <w:rPr>
+          <w:rFonts w:ascii="Times New Roman" w:hAnsi="Times New Roman" w:cs="Times New Roman"/>
+          <w:sz w:val="24"/>
+          <w:szCs w:val="24"/>
+          <w:vertAlign w:val="subscript"/>
+        </w:rPr>
+        <w:t>d</w:t>
+      </w:r>
+      <w:proofErr w:type="spellEnd"/>
+      <w:r>
+        <w:rPr>
+          <w:rFonts w:ascii="Times New Roman" w:hAnsi="Times New Roman" w:cs="Times New Roman"/>
+          <w:sz w:val="24"/>
+          <w:szCs w:val="24"/>
+          <w:vertAlign w:val="subscript"/>
+        </w:rPr>
+        <w:t xml:space="preserve"> </w:t>
+      </w:r>
+      <w:r>
+        <w:rPr>
+          <w:rFonts w:ascii="Times New Roman" w:hAnsi="Times New Roman" w:cs="Times New Roman"/>
+          <w:sz w:val="24"/>
+          <w:szCs w:val="24"/>
+        </w:rPr>
+        <w:t xml:space="preserve">found </w:t>
+      </w:r>
+      <w:r>
+        <w:rPr>
+          <w:rFonts w:ascii="Times New Roman" w:hAnsi="Times New Roman" w:cs="Times New Roman"/>
+          <w:sz w:val="24"/>
+          <w:szCs w:val="24"/>
+        </w:rPr>
+        <w:t>in our study</w:t>
+      </w:r>
+      <w:r>
+        <w:rPr>
+          <w:rFonts w:ascii="Times New Roman" w:hAnsi="Times New Roman" w:cs="Times New Roman"/>
+          <w:sz w:val="24"/>
+          <w:szCs w:val="24"/>
+        </w:rPr>
+        <w:t xml:space="preserve"> </w:t>
+      </w:r>
+      <w:r>
+        <w:rPr>
+          <w:rFonts w:ascii="Times New Roman" w:hAnsi="Times New Roman" w:cs="Times New Roman"/>
+          <w:sz w:val="24"/>
+          <w:szCs w:val="24"/>
+        </w:rPr>
+        <w:t xml:space="preserve">is the largest of the collected data sets, but was also performed </w:t>
+      </w:r>
+      <w:r>
+        <w:rPr>
+          <w:rFonts w:ascii="Times New Roman" w:hAnsi="Times New Roman" w:cs="Times New Roman"/>
+          <w:sz w:val="24"/>
+          <w:szCs w:val="24"/>
+        </w:rPr>
+        <w:t>at</w:t>
+      </w:r>
+      <w:r>
+        <w:rPr>
+          <w:rFonts w:ascii="Times New Roman" w:hAnsi="Times New Roman" w:cs="Times New Roman"/>
+          <w:sz w:val="24"/>
+          <w:szCs w:val="24"/>
+        </w:rPr>
+        <w:t xml:space="preserve"> lowe</w:t>
+      </w:r>
+      <w:r>
+        <w:rPr>
+          <w:rFonts w:ascii="Times New Roman" w:hAnsi="Times New Roman" w:cs="Times New Roman"/>
+          <w:sz w:val="24"/>
+          <w:szCs w:val="24"/>
+        </w:rPr>
+        <w:t>r</w:t>
+      </w:r>
+      <w:r>
+        <w:rPr>
+          <w:rFonts w:ascii="Times New Roman" w:hAnsi="Times New Roman" w:cs="Times New Roman"/>
+          <w:sz w:val="24"/>
+          <w:szCs w:val="24"/>
+        </w:rPr>
+        <w:t xml:space="preserve"> </w:t>
+      </w:r>
+      <w:r>
+        <w:rPr>
+          <w:rFonts w:ascii="Times New Roman" w:hAnsi="Times New Roman" w:cs="Times New Roman"/>
+          <w:sz w:val="24"/>
+          <w:szCs w:val="24"/>
+        </w:rPr>
+        <w:t xml:space="preserve">background </w:t>
+      </w:r>
+      <w:r>
+        <w:rPr>
+          <w:rFonts w:ascii="Times New Roman" w:hAnsi="Times New Roman" w:cs="Times New Roman"/>
+          <w:sz w:val="24"/>
+          <w:szCs w:val="24"/>
+        </w:rPr>
+        <w:t>ionic strength</w:t>
+      </w:r>
+      <w:r>
+        <w:rPr>
+          <w:rFonts w:ascii="Times New Roman" w:hAnsi="Times New Roman" w:cs="Times New Roman"/>
+          <w:sz w:val="24"/>
+          <w:szCs w:val="24"/>
+        </w:rPr>
+        <w:t xml:space="preserve"> (here, 10 </w:t>
+      </w:r>
+      <w:proofErr w:type="spellStart"/>
+      <w:r>
+        <w:rPr>
+          <w:rFonts w:ascii="Times New Roman" w:hAnsi="Times New Roman" w:cs="Times New Roman"/>
+          <w:sz w:val="24"/>
+          <w:szCs w:val="24"/>
+        </w:rPr>
+        <w:t>mM</w:t>
+      </w:r>
+      <w:proofErr w:type="spellEnd"/>
+      <w:r>
+        <w:rPr>
+          <w:rFonts w:ascii="Times New Roman" w:hAnsi="Times New Roman" w:cs="Times New Roman"/>
+          <w:sz w:val="24"/>
+          <w:szCs w:val="24"/>
+        </w:rPr>
+        <w:t xml:space="preserve">, others, 100-500 </w:t>
+      </w:r>
+      <w:proofErr w:type="spellStart"/>
+      <w:r>
+        <w:rPr>
+          <w:rFonts w:ascii="Times New Roman" w:hAnsi="Times New Roman" w:cs="Times New Roman"/>
+          <w:sz w:val="24"/>
+          <w:szCs w:val="24"/>
+        </w:rPr>
+        <w:t>mM</w:t>
+      </w:r>
+      <w:proofErr w:type="spellEnd"/>
+      <w:r>
+        <w:rPr>
+          <w:rFonts w:ascii="Times New Roman" w:hAnsi="Times New Roman" w:cs="Times New Roman"/>
+          <w:sz w:val="24"/>
+          <w:szCs w:val="24"/>
+        </w:rPr>
+        <w:t xml:space="preserve">) and </w:t>
+      </w:r>
+      <w:r>
+        <w:rPr>
+          <w:rFonts w:ascii="Times New Roman" w:hAnsi="Times New Roman" w:cs="Times New Roman"/>
+          <w:sz w:val="24"/>
+          <w:szCs w:val="24"/>
+        </w:rPr>
+        <w:t>higher</w:t>
+      </w:r>
+      <w:r>
+        <w:rPr>
+          <w:rFonts w:ascii="Times New Roman" w:hAnsi="Times New Roman" w:cs="Times New Roman"/>
+          <w:sz w:val="24"/>
+          <w:szCs w:val="24"/>
+        </w:rPr>
+        <w:t xml:space="preserve"> mineral surface area (here,</w:t>
+      </w:r>
+      <w:r>
+        <w:rPr>
+          <w:rFonts w:ascii="Times New Roman" w:hAnsi="Times New Roman" w:cs="Times New Roman"/>
+          <w:sz w:val="24"/>
+          <w:szCs w:val="24"/>
+        </w:rPr>
+        <w:t xml:space="preserve"> 382.9</w:t>
+      </w:r>
+      <w:r>
+        <w:rPr>
+          <w:rFonts w:ascii="Times New Roman" w:hAnsi="Times New Roman" w:cs="Times New Roman"/>
+          <w:sz w:val="24"/>
+          <w:szCs w:val="24"/>
+        </w:rPr>
+        <w:t xml:space="preserve"> m</w:t>
+      </w:r>
+      <w:r>
+        <w:rPr>
+          <w:rFonts w:ascii="Times New Roman" w:hAnsi="Times New Roman" w:cs="Times New Roman"/>
+          <w:sz w:val="24"/>
+          <w:szCs w:val="24"/>
+          <w:vertAlign w:val="superscript"/>
+        </w:rPr>
+        <w:t>2</w:t>
+      </w:r>
+      <w:r>
+        <w:rPr>
+          <w:rFonts w:ascii="Times New Roman" w:hAnsi="Times New Roman" w:cs="Times New Roman"/>
+          <w:sz w:val="24"/>
+          <w:szCs w:val="24"/>
+        </w:rPr>
+        <w:t xml:space="preserve">/g, others, </w:t>
+      </w:r>
+      <w:r>
+        <w:rPr>
+          <w:rFonts w:ascii="Times New Roman" w:hAnsi="Times New Roman" w:cs="Times New Roman"/>
+          <w:sz w:val="24"/>
+          <w:szCs w:val="24"/>
+        </w:rPr>
+        <w:t>~250</w:t>
+      </w:r>
+      <w:r>
+        <w:rPr>
+          <w:rFonts w:ascii="Times New Roman" w:hAnsi="Times New Roman" w:cs="Times New Roman"/>
+          <w:sz w:val="24"/>
+          <w:szCs w:val="24"/>
+        </w:rPr>
+        <w:t xml:space="preserve"> m</w:t>
+      </w:r>
+      <w:r>
+        <w:rPr>
+          <w:rFonts w:ascii="Times New Roman" w:hAnsi="Times New Roman" w:cs="Times New Roman"/>
+          <w:sz w:val="24"/>
+          <w:szCs w:val="24"/>
+          <w:vertAlign w:val="superscript"/>
+        </w:rPr>
+        <w:t>2</w:t>
+      </w:r>
+      <w:r>
+        <w:rPr>
+          <w:rFonts w:ascii="Times New Roman" w:hAnsi="Times New Roman" w:cs="Times New Roman"/>
+          <w:sz w:val="24"/>
+          <w:szCs w:val="24"/>
+        </w:rPr>
+        <w:t xml:space="preserve">/g) </w:t>
+      </w:r>
+      <w:r>
+        <w:rPr>
+          <w:rFonts w:ascii="Times New Roman" w:hAnsi="Times New Roman" w:cs="Times New Roman"/>
+          <w:sz w:val="24"/>
+          <w:szCs w:val="24"/>
+        </w:rPr>
+        <w:t xml:space="preserve">, </w:t>
+      </w:r>
+      <w:r>
+        <w:rPr>
+          <w:rFonts w:ascii="Times New Roman" w:hAnsi="Times New Roman" w:cs="Times New Roman"/>
+          <w:sz w:val="24"/>
+          <w:szCs w:val="24"/>
+        </w:rPr>
+        <w:t>consistent</w:t>
+      </w:r>
+      <w:r>
+        <w:rPr>
+          <w:rFonts w:ascii="Times New Roman" w:hAnsi="Times New Roman" w:cs="Times New Roman"/>
+          <w:sz w:val="24"/>
+          <w:szCs w:val="24"/>
+        </w:rPr>
+        <w:t xml:space="preserve"> with previous results suggesting increased salinity reduce</w:t>
+      </w:r>
+      <w:r>
+        <w:rPr>
+          <w:rFonts w:ascii="Times New Roman" w:hAnsi="Times New Roman" w:cs="Times New Roman"/>
+          <w:sz w:val="24"/>
+          <w:szCs w:val="24"/>
+        </w:rPr>
+        <w:t>s the extent of</w:t>
+      </w:r>
+      <w:r>
+        <w:rPr>
+          <w:rFonts w:ascii="Times New Roman" w:hAnsi="Times New Roman" w:cs="Times New Roman"/>
+          <w:sz w:val="24"/>
+          <w:szCs w:val="24"/>
+        </w:rPr>
+        <w:t xml:space="preserve"> </w:t>
+      </w:r>
+      <w:r>
+        <w:rPr>
+          <w:rFonts w:ascii="Times New Roman" w:hAnsi="Times New Roman" w:cs="Times New Roman"/>
+          <w:sz w:val="24"/>
+          <w:szCs w:val="24"/>
+        </w:rPr>
+        <w:t>Ra</w:t>
+      </w:r>
+      <w:r>
+        <w:rPr>
+          <w:rFonts w:ascii="Times New Roman" w:hAnsi="Times New Roman" w:cs="Times New Roman"/>
+          <w:sz w:val="24"/>
+          <w:szCs w:val="24"/>
+        </w:rPr>
+        <w:t xml:space="preserve"> sorption</w:t>
+      </w:r>
+      <w:r>
+        <w:rPr>
+          <w:rFonts w:ascii="Times New Roman" w:hAnsi="Times New Roman" w:cs="Times New Roman"/>
+          <w:sz w:val="24"/>
+          <w:szCs w:val="24"/>
+        </w:rPr>
+        <w:t>.</w:t>
+      </w:r>
+      <w:r>
+        <w:rPr>
+          <w:rFonts w:ascii="Times New Roman" w:hAnsi="Times New Roman" w:cs="Times New Roman"/>
+          <w:sz w:val="24"/>
+          <w:szCs w:val="24"/>
+        </w:rPr>
+        <w:fldChar w:fldCharType="begin" w:fldLock="1"/>
+      </w:r>
+      <w:r>
+        <w:rPr>
+          <w:rFonts w:ascii="Times New Roman" w:hAnsi="Times New Roman" w:cs="Times New Roman"/>
+          <w:sz w:val="24"/>
+          <w:szCs w:val="24"/>
+        </w:rPr>
+        <w:instrText>ADDIN CSL_CITATION { "citationItems" : [ { "id" : "ITEM-1", "itemData" : { "DOI" : "10.1016/j.marchem.2007.12.002", "ISBN" : "0304-4203", "ISSN" : "03044203", "abstract" : "Over the past decade, radium isotopes have been frequently applied as tracers of submarine groundwater discharge (SGD). The unique radium signature of SGD is acquired within the subterranean estuary, a mixing zone between fresh groundwater and seawater in coastal aquifers, yet little is known about what controls Ra cycling in this system. The focus of this study was to examine controls on sediment and groundwater radium activities within permeable aquifer sands (Waquoit Bay, MA, USA) through a combination of field and laboratory studies. In the field, a series of sediment cores and corresponding groundwater profiles were collected for analysis of the four radium isotopes, as well as dissolved and sediment associated manganese, iron, and barium. We found that in addition to greater desorption at increasing salinity, radium was also closely tied to manganese and iron redox cycling within these sediments. A series of laboratory adsorption/desorption experiments helped elucidate the importance of 1) contact time between sediment and water, 2) salinity of water in contact with sediment, 3) redox conditions of water in contact with sediment, and 4) the chemical characteristics of sediment on radium adsorption/desorption. We found that these reactions are rapid (on the order of hours), desorption increases with increasing salinity and decreasing pH, and the presence of Fe and Mn (hydr)oxides on the sediment inhibit the release of radium. These sediments have a large capacity to sorb radium from fresh water. Combined with these experimental results, we present evidence from time series groundwater sampling that within this subterranean estuary there are cyclic periods of Ra accumulation and release controlled by changing salinity and redox conditions. ?? 2007 Elsevier B.V. All rights reserved.", "author" : [ { "dropping-particle" : "", "family" : "Gonneea", "given" : "Meagan Eagle", "non-dropping-particle" : "", "parse-names" : false, "suffix" : "" }, { "dropping-particle" : "", "family" : "Morris", "given" : "Paul J.", "non-dropping-particle" : "", "parse-names" : false, "suffix" : "" }, { "dropping-particle" : "", "family" : "Dulaiova", "given" : "Henrieta", "non-dropping-particle" : "", "parse-names" : false, "suffix" : "" }, { "dropping-particle" : "", "family" : "Charette", "given" : "Matthew a.", "non-dropping-particle" : "", "parse-names" : false, "suffix" : "" } ], "container-title" : "Marine Chemistry", "id" : "ITEM-1", "issue" : "3-4", "issued" : { "date-parts" : [ [ "2008" ] ] }, "page" : "250-267", "title" : "New perspectives on radium behavior within a subterranean estuary", "type" : "article-journal", "volume" : "109" }, "uris" : [ "http://www.mendeley.com/documents/?uuid=4adbef56-875c-4884-83d9-6a294409d070" ] } ], "mendeley" : { "formattedCitation" : "&lt;sup&gt;9&lt;/sup&gt;", "plainTextFormattedCitation" : "9", "previouslyFormattedCitation" : "&lt;sup&gt;9&lt;/sup&gt;" }, "properties" : { "noteIndex" : 0 }, "schema" : "https://github.com/citation-style-language/schema/raw/master/csl-citation.json" }</w:instrText>
+      </w:r>
+      <w:r>
+        <w:rPr>
+          <w:rFonts w:ascii="Times New Roman" w:hAnsi="Times New Roman" w:cs="Times New Roman"/>
+          <w:sz w:val="24"/>
+          <w:szCs w:val="24"/>
+        </w:rPr>
+        <w:fldChar w:fldCharType="separate"/>
+      </w:r>
+      <w:r>
+        <w:rPr>
+          <w:rFonts w:ascii="Times New Roman" w:hAnsi="Times New Roman" w:cs="Times New Roman"/>
+          <w:noProof/>
+          <w:sz w:val="24"/>
+          <w:szCs w:val="24"/>
+          <w:vertAlign w:val="superscript"/>
+        </w:rPr>
+        <w:t>9</w:t>
+      </w:r>
+      <w:r>
+        <w:rPr>
+          <w:rFonts w:ascii="Times New Roman" w:hAnsi="Times New Roman" w:cs="Times New Roman"/>
+          <w:sz w:val="24"/>
+          <w:szCs w:val="24"/>
+        </w:rPr>
+        <w:fldChar w:fldCharType="end"/>
       </w:r>
       <w:r>
         <w:rPr>
@@ -6117,7 +7252,15 @@
           <w:sz w:val="24"/>
           <w:szCs w:val="24"/>
         </w:rPr>
-        <w:t>The</w:t>
+        <w:t>O</w:t>
+      </w:r>
+      <w:r>
+        <w:rPr>
+          <w:rFonts w:ascii="Times New Roman" w:hAnsi="Times New Roman" w:cs="Times New Roman"/>
+          <w:sz w:val="24"/>
+          <w:szCs w:val="24"/>
+        </w:rPr>
+        <w:t xml:space="preserve">ne </w:t>
       </w:r>
       <w:commentRangeEnd w:id="15"/>
       <w:r>
@@ -6129,1193 +7272,15 @@
         </w:rPr>
         <w:commentReference w:id="15"/>
       </w:r>
-      <w:r>
-        <w:rPr>
-          <w:rFonts w:ascii="Times New Roman" w:hAnsi="Times New Roman" w:cs="Times New Roman"/>
-          <w:sz w:val="24"/>
-          <w:szCs w:val="24"/>
-        </w:rPr>
-        <w:t xml:space="preserve"> sorption isotherm results for </w:t>
-      </w:r>
-      <w:r>
-        <w:rPr>
-          <w:rFonts w:ascii="Times New Roman" w:hAnsi="Times New Roman" w:cs="Times New Roman"/>
-          <w:sz w:val="24"/>
-          <w:szCs w:val="24"/>
-        </w:rPr>
-        <w:t>all minerals</w:t>
-      </w:r>
-      <w:r>
-        <w:rPr>
-          <w:rFonts w:ascii="Times New Roman" w:hAnsi="Times New Roman" w:cs="Times New Roman"/>
-          <w:sz w:val="24"/>
-          <w:szCs w:val="24"/>
-        </w:rPr>
-        <w:t xml:space="preserve"> (normalized by mass) </w:t>
-      </w:r>
-      <w:r>
-        <w:rPr>
-          <w:rFonts w:ascii="Times New Roman" w:hAnsi="Times New Roman" w:cs="Times New Roman"/>
-          <w:sz w:val="24"/>
-          <w:szCs w:val="24"/>
-        </w:rPr>
-        <w:t>are plotted in figure 1</w:t>
-      </w:r>
       <w:commentRangeEnd w:id="16"/>
       <w:r>
         <w:rPr>
           <w:rStyle w:val="CommentReference"/>
+          <w:rFonts w:ascii="Times New Roman" w:hAnsi="Times New Roman" w:cs="Times New Roman"/>
+          <w:sz w:val="24"/>
+          <w:szCs w:val="24"/>
         </w:rPr>
         <w:commentReference w:id="16"/>
-      </w:r>
-      <w:r>
-        <w:rPr>
-          <w:rFonts w:ascii="Times New Roman" w:hAnsi="Times New Roman" w:cs="Times New Roman"/>
-          <w:sz w:val="24"/>
-          <w:szCs w:val="24"/>
-        </w:rPr>
-        <w:t>.</w:t>
-      </w:r>
-      <w:r>
-        <w:rPr>
-          <w:rFonts w:ascii="Times New Roman" w:hAnsi="Times New Roman" w:cs="Times New Roman"/>
-          <w:sz w:val="24"/>
-          <w:szCs w:val="24"/>
-        </w:rPr>
-        <w:t xml:space="preserve"> </w:t>
-      </w:r>
-      <w:r>
-        <w:rPr>
-          <w:rFonts w:ascii="Times New Roman" w:hAnsi="Times New Roman" w:cs="Times New Roman"/>
-          <w:sz w:val="24"/>
-          <w:szCs w:val="24"/>
-        </w:rPr>
-        <w:t xml:space="preserve">Sorption to both iron oxides show a strong dependence on pH, with </w:t>
-      </w:r>
-      <w:proofErr w:type="spellStart"/>
-      <w:r>
-        <w:rPr>
-          <w:rFonts w:ascii="Times New Roman" w:hAnsi="Times New Roman" w:cs="Times New Roman"/>
-          <w:sz w:val="24"/>
-          <w:szCs w:val="24"/>
-        </w:rPr>
-        <w:t>ferrihydrite</w:t>
-      </w:r>
-      <w:proofErr w:type="spellEnd"/>
-      <w:r>
-        <w:rPr>
-          <w:rFonts w:ascii="Times New Roman" w:hAnsi="Times New Roman" w:cs="Times New Roman"/>
-          <w:sz w:val="24"/>
-          <w:szCs w:val="24"/>
-        </w:rPr>
-        <w:t xml:space="preserve"> showing </w:t>
-      </w:r>
-      <w:r>
-        <w:rPr>
-          <w:rFonts w:ascii="Times New Roman" w:hAnsi="Times New Roman" w:cs="Times New Roman"/>
-          <w:sz w:val="24"/>
-          <w:szCs w:val="24"/>
-        </w:rPr>
-        <w:t>greater</w:t>
-      </w:r>
-      <w:r>
-        <w:rPr>
-          <w:rFonts w:ascii="Times New Roman" w:hAnsi="Times New Roman" w:cs="Times New Roman"/>
-          <w:sz w:val="24"/>
-          <w:szCs w:val="24"/>
-        </w:rPr>
-        <w:t xml:space="preserve"> sorption </w:t>
-      </w:r>
-      <w:r>
-        <w:rPr>
-          <w:rFonts w:ascii="Times New Roman" w:hAnsi="Times New Roman" w:cs="Times New Roman"/>
-          <w:sz w:val="24"/>
-          <w:szCs w:val="24"/>
-        </w:rPr>
-        <w:t xml:space="preserve">across </w:t>
-      </w:r>
-      <w:r>
-        <w:rPr>
-          <w:rFonts w:ascii="Times New Roman" w:hAnsi="Times New Roman" w:cs="Times New Roman"/>
-          <w:sz w:val="24"/>
-          <w:szCs w:val="24"/>
-        </w:rPr>
-        <w:lastRenderedPageBreak/>
-        <w:t>all pH values</w:t>
-      </w:r>
-      <w:r>
-        <w:rPr>
-          <w:rFonts w:ascii="Times New Roman" w:hAnsi="Times New Roman" w:cs="Times New Roman"/>
-          <w:sz w:val="24"/>
-          <w:szCs w:val="24"/>
-        </w:rPr>
-        <w:t xml:space="preserve"> compared to goethite</w:t>
-      </w:r>
-      <w:r>
-        <w:rPr>
-          <w:rFonts w:ascii="Times New Roman" w:hAnsi="Times New Roman" w:cs="Times New Roman"/>
-          <w:sz w:val="24"/>
-          <w:szCs w:val="24"/>
-        </w:rPr>
-        <w:t>,</w:t>
-      </w:r>
-      <w:r>
-        <w:rPr>
-          <w:rFonts w:ascii="Times New Roman" w:hAnsi="Times New Roman" w:cs="Times New Roman"/>
-          <w:sz w:val="24"/>
-          <w:szCs w:val="24"/>
-        </w:rPr>
-        <w:t xml:space="preserve"> and</w:t>
-      </w:r>
-      <w:r>
-        <w:rPr>
-          <w:rFonts w:ascii="Times New Roman" w:hAnsi="Times New Roman" w:cs="Times New Roman"/>
-          <w:sz w:val="24"/>
-          <w:szCs w:val="24"/>
-        </w:rPr>
-        <w:t xml:space="preserve"> </w:t>
-      </w:r>
-      <w:r>
-        <w:rPr>
-          <w:rFonts w:ascii="Times New Roman" w:hAnsi="Times New Roman" w:cs="Times New Roman"/>
-          <w:sz w:val="24"/>
-          <w:szCs w:val="24"/>
-        </w:rPr>
-        <w:t>t</w:t>
-      </w:r>
-      <w:r>
-        <w:rPr>
-          <w:rFonts w:ascii="Times New Roman" w:hAnsi="Times New Roman" w:cs="Times New Roman"/>
-          <w:sz w:val="24"/>
-          <w:szCs w:val="24"/>
-        </w:rPr>
-        <w:t>he extent of sorption increas</w:t>
-      </w:r>
-      <w:r>
-        <w:rPr>
-          <w:rFonts w:ascii="Times New Roman" w:hAnsi="Times New Roman" w:cs="Times New Roman"/>
-          <w:sz w:val="24"/>
-          <w:szCs w:val="24"/>
-        </w:rPr>
-        <w:t>ing</w:t>
-      </w:r>
-      <w:r>
-        <w:rPr>
-          <w:rFonts w:ascii="Times New Roman" w:hAnsi="Times New Roman" w:cs="Times New Roman"/>
-          <w:sz w:val="24"/>
-          <w:szCs w:val="24"/>
-        </w:rPr>
-        <w:t xml:space="preserve"> with increasing pH</w:t>
-      </w:r>
-      <w:r>
-        <w:rPr>
-          <w:rFonts w:ascii="Times New Roman" w:hAnsi="Times New Roman" w:cs="Times New Roman"/>
-          <w:sz w:val="24"/>
-          <w:szCs w:val="24"/>
-        </w:rPr>
-        <w:t xml:space="preserve"> for both iron oxides</w:t>
-      </w:r>
-      <w:r>
-        <w:rPr>
-          <w:rFonts w:ascii="Times New Roman" w:hAnsi="Times New Roman" w:cs="Times New Roman"/>
-          <w:sz w:val="24"/>
-          <w:szCs w:val="24"/>
-        </w:rPr>
-        <w:t>.</w:t>
-      </w:r>
-      <w:r>
-        <w:rPr>
-          <w:rFonts w:ascii="Times New Roman" w:hAnsi="Times New Roman" w:cs="Times New Roman"/>
-          <w:sz w:val="24"/>
-          <w:szCs w:val="24"/>
-        </w:rPr>
-        <w:t xml:space="preserve"> </w:t>
-      </w:r>
-      <w:r>
-        <w:rPr>
-          <w:rFonts w:ascii="Times New Roman" w:hAnsi="Times New Roman" w:cs="Times New Roman"/>
-          <w:sz w:val="24"/>
-          <w:szCs w:val="24"/>
-        </w:rPr>
-        <w:t>Differen</w:t>
-      </w:r>
-      <w:r>
-        <w:rPr>
-          <w:rFonts w:ascii="Times New Roman" w:hAnsi="Times New Roman" w:cs="Times New Roman"/>
-          <w:sz w:val="24"/>
-          <w:szCs w:val="24"/>
-        </w:rPr>
-        <w:t>ces in the surface area (</w:t>
-      </w:r>
-      <w:r>
-        <w:rPr>
-          <w:rFonts w:ascii="Times New Roman" w:hAnsi="Times New Roman" w:cs="Times New Roman"/>
-          <w:sz w:val="24"/>
-          <w:szCs w:val="24"/>
-        </w:rPr>
-        <w:t>table S1</w:t>
-      </w:r>
-      <w:r>
-        <w:rPr>
-          <w:rFonts w:ascii="Times New Roman" w:hAnsi="Times New Roman" w:cs="Times New Roman"/>
-          <w:sz w:val="24"/>
-          <w:szCs w:val="24"/>
-        </w:rPr>
-        <w:t xml:space="preserve">) explain </w:t>
-      </w:r>
-      <w:r>
-        <w:rPr>
-          <w:rFonts w:ascii="Times New Roman" w:hAnsi="Times New Roman" w:cs="Times New Roman"/>
-          <w:sz w:val="24"/>
-          <w:szCs w:val="24"/>
-        </w:rPr>
-        <w:t xml:space="preserve">some of the </w:t>
-      </w:r>
-      <w:r>
-        <w:rPr>
-          <w:rFonts w:ascii="Times New Roman" w:hAnsi="Times New Roman" w:cs="Times New Roman"/>
-          <w:sz w:val="24"/>
-          <w:szCs w:val="24"/>
-        </w:rPr>
-        <w:t xml:space="preserve">variation </w:t>
-      </w:r>
-      <w:r>
-        <w:rPr>
-          <w:rFonts w:ascii="Times New Roman" w:hAnsi="Times New Roman" w:cs="Times New Roman"/>
-          <w:sz w:val="24"/>
-          <w:szCs w:val="24"/>
-        </w:rPr>
-        <w:t>when comparing the extent of</w:t>
-      </w:r>
-      <w:r>
-        <w:rPr>
-          <w:rFonts w:ascii="Times New Roman" w:hAnsi="Times New Roman" w:cs="Times New Roman"/>
-          <w:sz w:val="24"/>
-          <w:szCs w:val="24"/>
-        </w:rPr>
-        <w:t xml:space="preserve"> </w:t>
-      </w:r>
-      <w:r>
-        <w:rPr>
-          <w:rFonts w:ascii="Times New Roman" w:hAnsi="Times New Roman" w:cs="Times New Roman"/>
-          <w:sz w:val="24"/>
-          <w:szCs w:val="24"/>
-        </w:rPr>
-        <w:t xml:space="preserve">Ra </w:t>
-      </w:r>
-      <w:r>
-        <w:rPr>
-          <w:rFonts w:ascii="Times New Roman" w:hAnsi="Times New Roman" w:cs="Times New Roman"/>
-          <w:sz w:val="24"/>
-          <w:szCs w:val="24"/>
-        </w:rPr>
-        <w:t xml:space="preserve">sorption </w:t>
-      </w:r>
-      <w:r>
-        <w:rPr>
-          <w:rFonts w:ascii="Times New Roman" w:hAnsi="Times New Roman" w:cs="Times New Roman"/>
-          <w:sz w:val="24"/>
-          <w:szCs w:val="24"/>
-        </w:rPr>
-        <w:t>for</w:t>
-      </w:r>
-      <w:r>
-        <w:rPr>
-          <w:rFonts w:ascii="Times New Roman" w:hAnsi="Times New Roman" w:cs="Times New Roman"/>
-          <w:sz w:val="24"/>
-          <w:szCs w:val="24"/>
-        </w:rPr>
-        <w:t xml:space="preserve"> goethite and </w:t>
-      </w:r>
-      <w:proofErr w:type="spellStart"/>
-      <w:r>
-        <w:rPr>
-          <w:rFonts w:ascii="Times New Roman" w:hAnsi="Times New Roman" w:cs="Times New Roman"/>
-          <w:sz w:val="24"/>
-          <w:szCs w:val="24"/>
-        </w:rPr>
-        <w:t>ferrihydrite</w:t>
-      </w:r>
-      <w:proofErr w:type="spellEnd"/>
-      <w:r>
-        <w:rPr>
-          <w:rFonts w:ascii="Times New Roman" w:hAnsi="Times New Roman" w:cs="Times New Roman"/>
-          <w:sz w:val="24"/>
-          <w:szCs w:val="24"/>
-        </w:rPr>
-        <w:t xml:space="preserve"> sorption, with </w:t>
-      </w:r>
-      <w:proofErr w:type="spellStart"/>
-      <w:r>
-        <w:rPr>
-          <w:rFonts w:ascii="Times New Roman" w:hAnsi="Times New Roman" w:cs="Times New Roman"/>
-          <w:sz w:val="24"/>
-          <w:szCs w:val="24"/>
-        </w:rPr>
-        <w:t>ferrihydrite</w:t>
-      </w:r>
-      <w:proofErr w:type="spellEnd"/>
-      <w:r>
-        <w:rPr>
-          <w:rFonts w:ascii="Times New Roman" w:hAnsi="Times New Roman" w:cs="Times New Roman"/>
-          <w:sz w:val="24"/>
-          <w:szCs w:val="24"/>
-        </w:rPr>
-        <w:t xml:space="preserve"> having nearly twice the surface area of goethite.</w:t>
-      </w:r>
-      <w:r>
-        <w:rPr>
-          <w:rFonts w:ascii="Times New Roman" w:hAnsi="Times New Roman" w:cs="Times New Roman"/>
-          <w:sz w:val="24"/>
-          <w:szCs w:val="24"/>
-        </w:rPr>
-        <w:t xml:space="preserve"> Accordingly,</w:t>
-      </w:r>
-      <w:r>
-        <w:rPr>
-          <w:rFonts w:ascii="Times New Roman" w:hAnsi="Times New Roman" w:cs="Times New Roman"/>
-          <w:sz w:val="24"/>
-          <w:szCs w:val="24"/>
-        </w:rPr>
-        <w:t xml:space="preserve"> normalization of </w:t>
-      </w:r>
-      <w:proofErr w:type="spellStart"/>
-      <w:r>
-        <w:rPr>
-          <w:rFonts w:ascii="Times New Roman" w:hAnsi="Times New Roman" w:cs="Times New Roman"/>
-          <w:sz w:val="24"/>
-          <w:szCs w:val="24"/>
-        </w:rPr>
-        <w:t>sorbed</w:t>
-      </w:r>
-      <w:proofErr w:type="spellEnd"/>
-      <w:r>
-        <w:rPr>
-          <w:rFonts w:ascii="Times New Roman" w:hAnsi="Times New Roman" w:cs="Times New Roman"/>
-          <w:sz w:val="24"/>
-          <w:szCs w:val="24"/>
-        </w:rPr>
-        <w:t xml:space="preserve"> Ra concentrations by mineral surface area (figure 2), as well as a</w:t>
-      </w:r>
-      <w:r>
-        <w:rPr>
-          <w:rFonts w:ascii="Times New Roman" w:hAnsi="Times New Roman" w:cs="Times New Roman"/>
-          <w:sz w:val="24"/>
-          <w:szCs w:val="24"/>
-        </w:rPr>
-        <w:t xml:space="preserve"> </w:t>
-      </w:r>
-      <w:proofErr w:type="spellStart"/>
-      <w:r>
-        <w:rPr>
-          <w:rFonts w:ascii="Times New Roman" w:hAnsi="Times New Roman" w:cs="Times New Roman"/>
-          <w:sz w:val="24"/>
-          <w:szCs w:val="24"/>
-        </w:rPr>
-        <w:t>K</w:t>
-      </w:r>
-      <w:r>
-        <w:rPr>
-          <w:rFonts w:ascii="Times New Roman" w:hAnsi="Times New Roman" w:cs="Times New Roman"/>
-          <w:sz w:val="24"/>
-          <w:szCs w:val="24"/>
-          <w:vertAlign w:val="subscript"/>
-        </w:rPr>
-        <w:t>sa</w:t>
-      </w:r>
-      <w:proofErr w:type="spellEnd"/>
-      <w:r>
-        <w:rPr>
-          <w:rFonts w:ascii="Times New Roman" w:hAnsi="Times New Roman" w:cs="Times New Roman"/>
-          <w:sz w:val="24"/>
-          <w:szCs w:val="24"/>
-        </w:rPr>
-        <w:t xml:space="preserve">, defined as the </w:t>
-      </w:r>
-      <w:proofErr w:type="spellStart"/>
-      <w:proofErr w:type="gramStart"/>
-      <w:r>
-        <w:rPr>
-          <w:rFonts w:ascii="Times New Roman" w:hAnsi="Times New Roman" w:cs="Times New Roman"/>
-          <w:sz w:val="24"/>
-          <w:szCs w:val="24"/>
-        </w:rPr>
-        <w:t>K</w:t>
-      </w:r>
-      <w:r>
-        <w:rPr>
-          <w:rFonts w:ascii="Times New Roman" w:hAnsi="Times New Roman" w:cs="Times New Roman"/>
-          <w:sz w:val="24"/>
-          <w:szCs w:val="24"/>
-          <w:vertAlign w:val="subscript"/>
-        </w:rPr>
-        <w:t>d</w:t>
-      </w:r>
-      <w:proofErr w:type="spellEnd"/>
-      <w:proofErr w:type="gramEnd"/>
-      <w:r>
-        <w:rPr>
-          <w:rFonts w:ascii="Times New Roman" w:hAnsi="Times New Roman" w:cs="Times New Roman"/>
-          <w:sz w:val="24"/>
-          <w:szCs w:val="24"/>
-        </w:rPr>
-        <w:t xml:space="preserve"> normalized by the mineral surface area </w:t>
-      </w:r>
-      <w:r>
-        <w:rPr>
-          <w:rFonts w:ascii="Times New Roman" w:hAnsi="Times New Roman" w:cs="Times New Roman"/>
-          <w:sz w:val="24"/>
-          <w:szCs w:val="24"/>
-        </w:rPr>
-        <w:t>(m</w:t>
-      </w:r>
-      <w:r>
-        <w:rPr>
-          <w:rFonts w:ascii="Times New Roman" w:hAnsi="Times New Roman" w:cs="Times New Roman"/>
-          <w:sz w:val="24"/>
-          <w:szCs w:val="24"/>
-          <w:vertAlign w:val="superscript"/>
-        </w:rPr>
-        <w:t>2</w:t>
-      </w:r>
-      <w:r>
-        <w:rPr>
-          <w:rFonts w:ascii="Times New Roman" w:hAnsi="Times New Roman" w:cs="Times New Roman"/>
-          <w:sz w:val="24"/>
-          <w:szCs w:val="24"/>
-        </w:rPr>
-        <w:t>/g</w:t>
-      </w:r>
-      <w:r>
-        <w:rPr>
-          <w:rFonts w:ascii="Times New Roman" w:hAnsi="Times New Roman" w:cs="Times New Roman"/>
-          <w:sz w:val="24"/>
-          <w:szCs w:val="24"/>
-        </w:rPr>
-        <w:t>)</w:t>
-      </w:r>
-      <w:r>
-        <w:rPr>
-          <w:rFonts w:ascii="Times New Roman" w:hAnsi="Times New Roman" w:cs="Times New Roman"/>
-          <w:sz w:val="24"/>
-          <w:szCs w:val="24"/>
-        </w:rPr>
-        <w:t xml:space="preserve"> (</w:t>
-      </w:r>
-      <w:r>
-        <w:rPr>
-          <w:rFonts w:ascii="Times New Roman" w:hAnsi="Times New Roman" w:cs="Times New Roman"/>
-          <w:sz w:val="24"/>
-          <w:szCs w:val="24"/>
-        </w:rPr>
-        <w:t>t</w:t>
-      </w:r>
-      <w:r>
-        <w:rPr>
-          <w:rFonts w:ascii="Times New Roman" w:hAnsi="Times New Roman" w:cs="Times New Roman"/>
-          <w:sz w:val="24"/>
-          <w:szCs w:val="24"/>
-        </w:rPr>
-        <w:t xml:space="preserve">able </w:t>
-      </w:r>
-      <w:r>
-        <w:rPr>
-          <w:rFonts w:ascii="Times New Roman" w:hAnsi="Times New Roman" w:cs="Times New Roman"/>
-          <w:sz w:val="24"/>
-          <w:szCs w:val="24"/>
-        </w:rPr>
-        <w:t>S</w:t>
-      </w:r>
-      <w:r>
-        <w:rPr>
-          <w:rFonts w:ascii="Times New Roman" w:hAnsi="Times New Roman" w:cs="Times New Roman"/>
-          <w:sz w:val="24"/>
-          <w:szCs w:val="24"/>
-        </w:rPr>
-        <w:t>1</w:t>
-      </w:r>
-      <w:r>
-        <w:rPr>
-          <w:rFonts w:ascii="Times New Roman" w:hAnsi="Times New Roman" w:cs="Times New Roman"/>
-          <w:sz w:val="24"/>
-          <w:szCs w:val="24"/>
-        </w:rPr>
-        <w:t>)</w:t>
-      </w:r>
-      <w:r>
-        <w:rPr>
-          <w:rFonts w:ascii="Times New Roman" w:hAnsi="Times New Roman" w:cs="Times New Roman"/>
-          <w:sz w:val="24"/>
-          <w:szCs w:val="24"/>
-        </w:rPr>
-        <w:t xml:space="preserve">, </w:t>
-      </w:r>
-      <w:r>
-        <w:rPr>
-          <w:rFonts w:ascii="Times New Roman" w:hAnsi="Times New Roman" w:cs="Times New Roman"/>
-          <w:sz w:val="24"/>
-          <w:szCs w:val="24"/>
-        </w:rPr>
-        <w:t>are</w:t>
-      </w:r>
-      <w:r>
-        <w:rPr>
-          <w:rFonts w:ascii="Times New Roman" w:hAnsi="Times New Roman" w:cs="Times New Roman"/>
-          <w:sz w:val="24"/>
-          <w:szCs w:val="24"/>
-        </w:rPr>
-        <w:t xml:space="preserve"> used to compare the extent of Ra adsorption between treatments</w:t>
-      </w:r>
-      <w:r>
-        <w:rPr>
-          <w:rFonts w:ascii="Times New Roman" w:hAnsi="Times New Roman" w:cs="Times New Roman"/>
-          <w:sz w:val="24"/>
-          <w:szCs w:val="24"/>
-        </w:rPr>
-        <w:t xml:space="preserve">. </w:t>
-      </w:r>
-      <w:r>
-        <w:rPr>
-          <w:rFonts w:ascii="Times New Roman" w:hAnsi="Times New Roman" w:cs="Times New Roman"/>
-          <w:sz w:val="24"/>
-          <w:szCs w:val="24"/>
-        </w:rPr>
-        <w:t xml:space="preserve">At </w:t>
-      </w:r>
-      <w:proofErr w:type="spellStart"/>
-      <w:r>
-        <w:rPr>
-          <w:rFonts w:ascii="Times New Roman" w:hAnsi="Times New Roman" w:cs="Times New Roman"/>
-          <w:sz w:val="24"/>
-          <w:szCs w:val="24"/>
-        </w:rPr>
-        <w:t>circumneutral</w:t>
-      </w:r>
-      <w:proofErr w:type="spellEnd"/>
-      <w:r>
-        <w:rPr>
-          <w:rFonts w:ascii="Times New Roman" w:hAnsi="Times New Roman" w:cs="Times New Roman"/>
-          <w:sz w:val="24"/>
-          <w:szCs w:val="24"/>
-        </w:rPr>
-        <w:t xml:space="preserve"> pH, goethite and </w:t>
-      </w:r>
-      <w:proofErr w:type="spellStart"/>
-      <w:r>
-        <w:rPr>
-          <w:rFonts w:ascii="Times New Roman" w:hAnsi="Times New Roman" w:cs="Times New Roman"/>
-          <w:sz w:val="24"/>
-          <w:szCs w:val="24"/>
-        </w:rPr>
-        <w:t>ferrihydrite</w:t>
-      </w:r>
-      <w:proofErr w:type="spellEnd"/>
-      <w:r>
-        <w:rPr>
-          <w:rFonts w:ascii="Times New Roman" w:hAnsi="Times New Roman" w:cs="Times New Roman"/>
-          <w:sz w:val="24"/>
-          <w:szCs w:val="24"/>
-        </w:rPr>
-        <w:t xml:space="preserve"> have relatively close </w:t>
-      </w:r>
-      <w:proofErr w:type="spellStart"/>
-      <w:r>
-        <w:rPr>
-          <w:rFonts w:ascii="Times New Roman" w:hAnsi="Times New Roman" w:cs="Times New Roman"/>
-          <w:sz w:val="24"/>
-          <w:szCs w:val="24"/>
-        </w:rPr>
-        <w:t>K</w:t>
-      </w:r>
-      <w:r>
-        <w:rPr>
-          <w:rFonts w:ascii="Times New Roman" w:hAnsi="Times New Roman" w:cs="Times New Roman"/>
-          <w:sz w:val="24"/>
-          <w:szCs w:val="24"/>
-          <w:vertAlign w:val="subscript"/>
-        </w:rPr>
-        <w:t>sa</w:t>
-      </w:r>
-      <w:proofErr w:type="spellEnd"/>
-      <w:r>
-        <w:rPr>
-          <w:rFonts w:ascii="Times New Roman" w:hAnsi="Times New Roman" w:cs="Times New Roman"/>
-          <w:sz w:val="24"/>
-          <w:szCs w:val="24"/>
-        </w:rPr>
-        <w:t xml:space="preserve"> values, however at more extreme values (pH = 3 and pH = 9), </w:t>
-      </w:r>
-      <w:proofErr w:type="spellStart"/>
-      <w:r>
-        <w:rPr>
-          <w:rFonts w:ascii="Times New Roman" w:hAnsi="Times New Roman" w:cs="Times New Roman"/>
-          <w:sz w:val="24"/>
-          <w:szCs w:val="24"/>
-        </w:rPr>
-        <w:t>ferrihydrite</w:t>
-      </w:r>
-      <w:proofErr w:type="spellEnd"/>
-      <w:r>
-        <w:rPr>
-          <w:rFonts w:ascii="Times New Roman" w:hAnsi="Times New Roman" w:cs="Times New Roman"/>
-          <w:sz w:val="24"/>
-          <w:szCs w:val="24"/>
-        </w:rPr>
-        <w:t xml:space="preserve"> demonstrates an appreciably larger extent of sorption compared to goethite</w:t>
-      </w:r>
-      <w:r>
-        <w:rPr>
-          <w:rFonts w:ascii="Times New Roman" w:hAnsi="Times New Roman" w:cs="Times New Roman"/>
-          <w:sz w:val="24"/>
-          <w:szCs w:val="24"/>
-        </w:rPr>
-        <w:t xml:space="preserve">. </w:t>
-      </w:r>
-      <w:r>
-        <w:rPr>
-          <w:rFonts w:ascii="Times New Roman" w:hAnsi="Times New Roman" w:cs="Times New Roman"/>
-          <w:sz w:val="24"/>
-          <w:szCs w:val="24"/>
-        </w:rPr>
-        <w:t xml:space="preserve">Two studies report isotherm data for Ra sorption to </w:t>
-      </w:r>
-      <w:proofErr w:type="spellStart"/>
-      <w:r>
-        <w:rPr>
-          <w:rFonts w:ascii="Times New Roman" w:hAnsi="Times New Roman" w:cs="Times New Roman"/>
-          <w:sz w:val="24"/>
-          <w:szCs w:val="24"/>
-        </w:rPr>
-        <w:t>ferrihydrite</w:t>
-      </w:r>
-      <w:proofErr w:type="spellEnd"/>
-      <w:r>
-        <w:rPr>
-          <w:rFonts w:ascii="Times New Roman" w:hAnsi="Times New Roman" w:cs="Times New Roman"/>
-          <w:sz w:val="24"/>
-          <w:szCs w:val="24"/>
-        </w:rPr>
-        <w:t>, and the</w:t>
-      </w:r>
-      <w:r>
-        <w:rPr>
-          <w:rFonts w:ascii="Times New Roman" w:hAnsi="Times New Roman" w:cs="Times New Roman"/>
-          <w:sz w:val="24"/>
-          <w:szCs w:val="24"/>
-        </w:rPr>
-        <w:t xml:space="preserve"> experimental results presented here match</w:t>
-      </w:r>
-      <w:r>
-        <w:rPr>
-          <w:rFonts w:ascii="Times New Roman" w:hAnsi="Times New Roman" w:cs="Times New Roman"/>
-          <w:sz w:val="24"/>
-          <w:szCs w:val="24"/>
-        </w:rPr>
-        <w:t xml:space="preserve"> both reported values to</w:t>
-      </w:r>
-      <w:r>
-        <w:rPr>
-          <w:rFonts w:ascii="Times New Roman" w:hAnsi="Times New Roman" w:cs="Times New Roman"/>
-          <w:sz w:val="24"/>
-          <w:szCs w:val="24"/>
-        </w:rPr>
-        <w:t xml:space="preserve"> within an order of magnitude of the </w:t>
-      </w:r>
-      <w:proofErr w:type="spellStart"/>
-      <w:r>
-        <w:rPr>
-          <w:rFonts w:ascii="Times New Roman" w:hAnsi="Times New Roman" w:cs="Times New Roman"/>
-          <w:sz w:val="24"/>
-          <w:szCs w:val="24"/>
-        </w:rPr>
-        <w:t>K</w:t>
-      </w:r>
-      <w:r>
-        <w:rPr>
-          <w:rFonts w:ascii="Times New Roman" w:hAnsi="Times New Roman" w:cs="Times New Roman"/>
-          <w:sz w:val="24"/>
-          <w:szCs w:val="24"/>
-          <w:vertAlign w:val="subscript"/>
-        </w:rPr>
-        <w:t>d</w:t>
-      </w:r>
-      <w:proofErr w:type="spellEnd"/>
-      <w:r>
-        <w:rPr>
-          <w:rFonts w:ascii="Times New Roman" w:hAnsi="Times New Roman" w:cs="Times New Roman"/>
-          <w:sz w:val="24"/>
-          <w:szCs w:val="24"/>
-          <w:vertAlign w:val="subscript"/>
-        </w:rPr>
-        <w:t xml:space="preserve"> </w:t>
-      </w:r>
-      <w:r>
-        <w:rPr>
-          <w:rFonts w:ascii="Times New Roman" w:hAnsi="Times New Roman" w:cs="Times New Roman"/>
-          <w:sz w:val="24"/>
-          <w:szCs w:val="24"/>
-        </w:rPr>
-        <w:t>values</w:t>
-      </w:r>
-      <w:r>
-        <w:rPr>
-          <w:rFonts w:ascii="Times New Roman" w:hAnsi="Times New Roman" w:cs="Times New Roman"/>
-          <w:sz w:val="24"/>
-          <w:szCs w:val="24"/>
-        </w:rPr>
-        <w:t>.</w:t>
-      </w:r>
-      <w:r>
-        <w:rPr>
-          <w:rFonts w:ascii="Times New Roman" w:hAnsi="Times New Roman" w:cs="Times New Roman"/>
-          <w:sz w:val="24"/>
-          <w:szCs w:val="24"/>
-        </w:rPr>
-        <w:fldChar w:fldCharType="begin" w:fldLock="1"/>
-      </w:r>
-      <w:r>
-        <w:rPr>
-          <w:rFonts w:ascii="Times New Roman" w:hAnsi="Times New Roman" w:cs="Times New Roman"/>
-          <w:sz w:val="24"/>
-          <w:szCs w:val="24"/>
-        </w:rPr>
-        <w:instrText>ADDIN CSL_CITATION { "citationItems" : [ { "id" : "ITEM-1", "itemData" : { "DOI" : "10.1016/j.gca.2014.10.008", "ISSN" : "0016-7037", "author" : [ { "dropping-particle" : "", "family" : "Sajih", "given" : "M.", "non-dropping-particle" : "", "parse-names" : false, "suffix" : "" }, { "dropping-particle" : "", "family" : "Bryan", "given" : "N.D. D", "non-dropping-particle" : "", "parse-names" : false, "suffix" : "" }, { "dropping-particle" : "", "family" : "Livens", "given" : "F.R. R", "non-dropping-particle" : "", "parse-names" : false, "suffix" : "" }, { "dropping-particle" : "", "family" : "Vaughan", "given" : "D.J. J", "non-dropping-particle" : "", "parse-names" : false, "suffix" : "" }, { "dropping-particle" : "", "family" : "Descostes", "given" : "M.", "non-dropping-particle" : "", "parse-names" : false, "suffix" : "" }, { "dropping-particle" : "", "family" : "Phrommavanh", "given" : "V.", "non-dropping-particle" : "", "parse-names" : false, "suffix" : "" }, { "dropping-particle" : "", "family" : "Nos", "given" : "J.", "non-dropping-particle" : "", "parse-names" : false, "suffix" : "" }, { "dropping-particle" : "", "family" : "Morris", "given" : "K.", "non-dropping-particle" : "", "parse-names" : false, "suffix" : "" } ], "container-title" : "Geochimica et Cosmochimica Acta", "id" : "ITEM-1", "issued" : { "date-parts" : [ [ "2014", "12" ] ] }, "page" : "150-163", "publisher" : "Elsevier Ltd", "title" : "Adsorption of radium and barium on goethite and ferrihydrite: A kinetic and surface complexation modelling study", "type" : "article-journal", "volume" : "146" }, "uris" : [ "http://www.mendeley.com/documents/?uuid=769c2bc2-3dc8-42fc-9bf1-f42bd5351186" ] }, { "id" : "ITEM-2", "itemData" : { "DOI" : "10.1016/j.marchem.2013.01.008", "ISSN" : "03044203", "author" : [ { "dropping-particle" : "", "family" : "Beck", "given" : "Aaron J.", "non-dropping-particle" : "", "parse-names" : false, "suffix" : "" }, { "dropping-particle" : "", "family" : "Cochran", "given" : "Michele a.", "non-dropping-particle" : "", "parse-names" : false, "suffix" : "" } ], "container-title" : "Marine Chemistry", "id" : "ITEM-2", "issued" : { "date-parts" : [ [ "2013", "10" ] ] }, "page" : "38-48", "publisher" : "Elsevier B.V.", "title" : "Controls on solid-solution partitioning of radium in saturated marine sands", "type" : "article-journal", "volume" : "156" }, "uris" : [ "http://www.mendeley.com/documents/?uuid=433c5ed5-fe4f-49b1-8e02-0514d092d5f5" ] } ], "mendeley" : { "formattedCitation" : "&lt;sup&gt;11,16&lt;/sup&gt;", "plainTextFormattedCitation" : "11,16", "previouslyFormattedCitation" : "&lt;sup&gt;11,16&lt;/sup&gt;" }, "properties" : { "noteIndex" : 0 }, "schema" : "https://github.com/citation-style-language/schema/raw/master/csl-citation.json" }</w:instrText>
-      </w:r>
-      <w:r>
-        <w:rPr>
-          <w:rFonts w:ascii="Times New Roman" w:hAnsi="Times New Roman" w:cs="Times New Roman"/>
-          <w:sz w:val="24"/>
-          <w:szCs w:val="24"/>
-        </w:rPr>
-        <w:fldChar w:fldCharType="separate"/>
-      </w:r>
-      <w:r>
-        <w:rPr>
-          <w:rFonts w:ascii="Times New Roman" w:hAnsi="Times New Roman" w:cs="Times New Roman"/>
-          <w:noProof/>
-          <w:sz w:val="24"/>
-          <w:szCs w:val="24"/>
-          <w:vertAlign w:val="superscript"/>
-        </w:rPr>
-        <w:t>11,16</w:t>
-      </w:r>
-      <w:r>
-        <w:rPr>
-          <w:rFonts w:ascii="Times New Roman" w:hAnsi="Times New Roman" w:cs="Times New Roman"/>
-          <w:sz w:val="24"/>
-          <w:szCs w:val="24"/>
-        </w:rPr>
-        <w:fldChar w:fldCharType="end"/>
-      </w:r>
-      <w:r>
-        <w:rPr>
-          <w:rFonts w:ascii="Times New Roman" w:hAnsi="Times New Roman" w:cs="Times New Roman"/>
-          <w:sz w:val="24"/>
-          <w:szCs w:val="24"/>
-        </w:rPr>
-        <w:t xml:space="preserve"> </w:t>
-      </w:r>
-      <w:r>
-        <w:rPr>
-          <w:rFonts w:ascii="Times New Roman" w:hAnsi="Times New Roman" w:cs="Times New Roman"/>
-          <w:sz w:val="24"/>
-          <w:szCs w:val="24"/>
-        </w:rPr>
-        <w:t xml:space="preserve">The </w:t>
-      </w:r>
-      <w:proofErr w:type="spellStart"/>
-      <w:r>
-        <w:rPr>
-          <w:rFonts w:ascii="Times New Roman" w:hAnsi="Times New Roman" w:cs="Times New Roman"/>
-          <w:sz w:val="24"/>
-          <w:szCs w:val="24"/>
-        </w:rPr>
-        <w:t>K</w:t>
-      </w:r>
-      <w:r>
-        <w:rPr>
-          <w:rFonts w:ascii="Times New Roman" w:hAnsi="Times New Roman" w:cs="Times New Roman"/>
-          <w:sz w:val="24"/>
-          <w:szCs w:val="24"/>
-        </w:rPr>
-        <w:softHyphen/>
-      </w:r>
-      <w:r>
-        <w:rPr>
-          <w:rFonts w:ascii="Times New Roman" w:hAnsi="Times New Roman" w:cs="Times New Roman"/>
-          <w:sz w:val="24"/>
-          <w:szCs w:val="24"/>
-          <w:vertAlign w:val="subscript"/>
-        </w:rPr>
-        <w:t>d</w:t>
-      </w:r>
-      <w:proofErr w:type="spellEnd"/>
-      <w:r>
-        <w:rPr>
-          <w:rFonts w:ascii="Times New Roman" w:hAnsi="Times New Roman" w:cs="Times New Roman"/>
-          <w:sz w:val="24"/>
-          <w:szCs w:val="24"/>
-          <w:vertAlign w:val="subscript"/>
-        </w:rPr>
-        <w:t xml:space="preserve"> </w:t>
-      </w:r>
-      <w:r>
-        <w:rPr>
-          <w:rFonts w:ascii="Times New Roman" w:hAnsi="Times New Roman" w:cs="Times New Roman"/>
-          <w:sz w:val="24"/>
-          <w:szCs w:val="24"/>
-        </w:rPr>
-        <w:t xml:space="preserve">found </w:t>
-      </w:r>
-      <w:r>
-        <w:rPr>
-          <w:rFonts w:ascii="Times New Roman" w:hAnsi="Times New Roman" w:cs="Times New Roman"/>
-          <w:sz w:val="24"/>
-          <w:szCs w:val="24"/>
-        </w:rPr>
-        <w:t>in our study</w:t>
-      </w:r>
-      <w:r>
-        <w:rPr>
-          <w:rFonts w:ascii="Times New Roman" w:hAnsi="Times New Roman" w:cs="Times New Roman"/>
-          <w:sz w:val="24"/>
-          <w:szCs w:val="24"/>
-        </w:rPr>
-        <w:t xml:space="preserve"> </w:t>
-      </w:r>
-      <w:r>
-        <w:rPr>
-          <w:rFonts w:ascii="Times New Roman" w:hAnsi="Times New Roman" w:cs="Times New Roman"/>
-          <w:sz w:val="24"/>
-          <w:szCs w:val="24"/>
-        </w:rPr>
-        <w:t xml:space="preserve">is the largest of the collected data sets, but was also performed </w:t>
-      </w:r>
-      <w:r>
-        <w:rPr>
-          <w:rFonts w:ascii="Times New Roman" w:hAnsi="Times New Roman" w:cs="Times New Roman"/>
-          <w:sz w:val="24"/>
-          <w:szCs w:val="24"/>
-        </w:rPr>
-        <w:t>at</w:t>
-      </w:r>
-      <w:r>
-        <w:rPr>
-          <w:rFonts w:ascii="Times New Roman" w:hAnsi="Times New Roman" w:cs="Times New Roman"/>
-          <w:sz w:val="24"/>
-          <w:szCs w:val="24"/>
-        </w:rPr>
-        <w:t xml:space="preserve"> lowe</w:t>
-      </w:r>
-      <w:r>
-        <w:rPr>
-          <w:rFonts w:ascii="Times New Roman" w:hAnsi="Times New Roman" w:cs="Times New Roman"/>
-          <w:sz w:val="24"/>
-          <w:szCs w:val="24"/>
-        </w:rPr>
-        <w:t>r</w:t>
-      </w:r>
-      <w:r>
-        <w:rPr>
-          <w:rFonts w:ascii="Times New Roman" w:hAnsi="Times New Roman" w:cs="Times New Roman"/>
-          <w:sz w:val="24"/>
-          <w:szCs w:val="24"/>
-        </w:rPr>
-        <w:t xml:space="preserve"> </w:t>
-      </w:r>
-      <w:r>
-        <w:rPr>
-          <w:rFonts w:ascii="Times New Roman" w:hAnsi="Times New Roman" w:cs="Times New Roman"/>
-          <w:sz w:val="24"/>
-          <w:szCs w:val="24"/>
-        </w:rPr>
-        <w:t xml:space="preserve">background </w:t>
-      </w:r>
-      <w:r>
-        <w:rPr>
-          <w:rFonts w:ascii="Times New Roman" w:hAnsi="Times New Roman" w:cs="Times New Roman"/>
-          <w:sz w:val="24"/>
-          <w:szCs w:val="24"/>
-        </w:rPr>
-        <w:t>ionic strength</w:t>
-      </w:r>
-      <w:r>
-        <w:rPr>
-          <w:rFonts w:ascii="Times New Roman" w:hAnsi="Times New Roman" w:cs="Times New Roman"/>
-          <w:sz w:val="24"/>
-          <w:szCs w:val="24"/>
-        </w:rPr>
-        <w:t xml:space="preserve"> (here, 10 </w:t>
-      </w:r>
-      <w:proofErr w:type="spellStart"/>
-      <w:r>
-        <w:rPr>
-          <w:rFonts w:ascii="Times New Roman" w:hAnsi="Times New Roman" w:cs="Times New Roman"/>
-          <w:sz w:val="24"/>
-          <w:szCs w:val="24"/>
-        </w:rPr>
-        <w:t>mM</w:t>
-      </w:r>
-      <w:proofErr w:type="spellEnd"/>
-      <w:r>
-        <w:rPr>
-          <w:rFonts w:ascii="Times New Roman" w:hAnsi="Times New Roman" w:cs="Times New Roman"/>
-          <w:sz w:val="24"/>
-          <w:szCs w:val="24"/>
-        </w:rPr>
-        <w:t xml:space="preserve">, others, 100-500 </w:t>
-      </w:r>
-      <w:proofErr w:type="spellStart"/>
-      <w:r>
-        <w:rPr>
-          <w:rFonts w:ascii="Times New Roman" w:hAnsi="Times New Roman" w:cs="Times New Roman"/>
-          <w:sz w:val="24"/>
-          <w:szCs w:val="24"/>
-        </w:rPr>
-        <w:t>mM</w:t>
-      </w:r>
-      <w:proofErr w:type="spellEnd"/>
-      <w:r>
-        <w:rPr>
-          <w:rFonts w:ascii="Times New Roman" w:hAnsi="Times New Roman" w:cs="Times New Roman"/>
-          <w:sz w:val="24"/>
-          <w:szCs w:val="24"/>
-        </w:rPr>
-        <w:t xml:space="preserve">) and </w:t>
-      </w:r>
-      <w:r>
-        <w:rPr>
-          <w:rFonts w:ascii="Times New Roman" w:hAnsi="Times New Roman" w:cs="Times New Roman"/>
-          <w:sz w:val="24"/>
-          <w:szCs w:val="24"/>
-        </w:rPr>
-        <w:t>higher</w:t>
-      </w:r>
-      <w:r>
-        <w:rPr>
-          <w:rFonts w:ascii="Times New Roman" w:hAnsi="Times New Roman" w:cs="Times New Roman"/>
-          <w:sz w:val="24"/>
-          <w:szCs w:val="24"/>
-        </w:rPr>
-        <w:t xml:space="preserve"> mineral surface area (here,</w:t>
-      </w:r>
-      <w:r>
-        <w:rPr>
-          <w:rFonts w:ascii="Times New Roman" w:hAnsi="Times New Roman" w:cs="Times New Roman"/>
-          <w:sz w:val="24"/>
-          <w:szCs w:val="24"/>
-        </w:rPr>
-        <w:t xml:space="preserve"> 382.9</w:t>
-      </w:r>
-      <w:r>
-        <w:rPr>
-          <w:rFonts w:ascii="Times New Roman" w:hAnsi="Times New Roman" w:cs="Times New Roman"/>
-          <w:sz w:val="24"/>
-          <w:szCs w:val="24"/>
-        </w:rPr>
-        <w:t xml:space="preserve"> m</w:t>
-      </w:r>
-      <w:r>
-        <w:rPr>
-          <w:rFonts w:ascii="Times New Roman" w:hAnsi="Times New Roman" w:cs="Times New Roman"/>
-          <w:sz w:val="24"/>
-          <w:szCs w:val="24"/>
-          <w:vertAlign w:val="superscript"/>
-        </w:rPr>
-        <w:t>2</w:t>
-      </w:r>
-      <w:r>
-        <w:rPr>
-          <w:rFonts w:ascii="Times New Roman" w:hAnsi="Times New Roman" w:cs="Times New Roman"/>
-          <w:sz w:val="24"/>
-          <w:szCs w:val="24"/>
-        </w:rPr>
-        <w:t xml:space="preserve">/g, others, </w:t>
-      </w:r>
-      <w:r>
-        <w:rPr>
-          <w:rFonts w:ascii="Times New Roman" w:hAnsi="Times New Roman" w:cs="Times New Roman"/>
-          <w:sz w:val="24"/>
-          <w:szCs w:val="24"/>
-        </w:rPr>
-        <w:t>~250</w:t>
-      </w:r>
-      <w:r>
-        <w:rPr>
-          <w:rFonts w:ascii="Times New Roman" w:hAnsi="Times New Roman" w:cs="Times New Roman"/>
-          <w:sz w:val="24"/>
-          <w:szCs w:val="24"/>
-        </w:rPr>
-        <w:t xml:space="preserve"> m</w:t>
-      </w:r>
-      <w:r>
-        <w:rPr>
-          <w:rFonts w:ascii="Times New Roman" w:hAnsi="Times New Roman" w:cs="Times New Roman"/>
-          <w:sz w:val="24"/>
-          <w:szCs w:val="24"/>
-          <w:vertAlign w:val="superscript"/>
-        </w:rPr>
-        <w:t>2</w:t>
-      </w:r>
-      <w:r>
-        <w:rPr>
-          <w:rFonts w:ascii="Times New Roman" w:hAnsi="Times New Roman" w:cs="Times New Roman"/>
-          <w:sz w:val="24"/>
-          <w:szCs w:val="24"/>
-        </w:rPr>
-        <w:t xml:space="preserve">/g) </w:t>
-      </w:r>
-      <w:r>
-        <w:rPr>
-          <w:rFonts w:ascii="Times New Roman" w:hAnsi="Times New Roman" w:cs="Times New Roman"/>
-          <w:sz w:val="24"/>
-          <w:szCs w:val="24"/>
-        </w:rPr>
-        <w:t xml:space="preserve">, </w:t>
-      </w:r>
-      <w:r>
-        <w:rPr>
-          <w:rFonts w:ascii="Times New Roman" w:hAnsi="Times New Roman" w:cs="Times New Roman"/>
-          <w:sz w:val="24"/>
-          <w:szCs w:val="24"/>
-        </w:rPr>
-        <w:t>consistent</w:t>
-      </w:r>
-      <w:r>
-        <w:rPr>
-          <w:rFonts w:ascii="Times New Roman" w:hAnsi="Times New Roman" w:cs="Times New Roman"/>
-          <w:sz w:val="24"/>
-          <w:szCs w:val="24"/>
-        </w:rPr>
-        <w:t xml:space="preserve"> with previous results suggesting increased salinity reduce</w:t>
-      </w:r>
-      <w:r>
-        <w:rPr>
-          <w:rFonts w:ascii="Times New Roman" w:hAnsi="Times New Roman" w:cs="Times New Roman"/>
-          <w:sz w:val="24"/>
-          <w:szCs w:val="24"/>
-        </w:rPr>
-        <w:t>s the extent of</w:t>
-      </w:r>
-      <w:r>
-        <w:rPr>
-          <w:rFonts w:ascii="Times New Roman" w:hAnsi="Times New Roman" w:cs="Times New Roman"/>
-          <w:sz w:val="24"/>
-          <w:szCs w:val="24"/>
-        </w:rPr>
-        <w:t xml:space="preserve"> </w:t>
-      </w:r>
-      <w:r>
-        <w:rPr>
-          <w:rFonts w:ascii="Times New Roman" w:hAnsi="Times New Roman" w:cs="Times New Roman"/>
-          <w:sz w:val="24"/>
-          <w:szCs w:val="24"/>
-        </w:rPr>
-        <w:t>Ra</w:t>
-      </w:r>
-      <w:r>
-        <w:rPr>
-          <w:rFonts w:ascii="Times New Roman" w:hAnsi="Times New Roman" w:cs="Times New Roman"/>
-          <w:sz w:val="24"/>
-          <w:szCs w:val="24"/>
-        </w:rPr>
-        <w:t xml:space="preserve"> sorption</w:t>
-      </w:r>
-      <w:r>
-        <w:rPr>
-          <w:rFonts w:ascii="Times New Roman" w:hAnsi="Times New Roman" w:cs="Times New Roman"/>
-          <w:sz w:val="24"/>
-          <w:szCs w:val="24"/>
-        </w:rPr>
-        <w:t>.</w:t>
-      </w:r>
-      <w:r>
-        <w:rPr>
-          <w:rFonts w:ascii="Times New Roman" w:hAnsi="Times New Roman" w:cs="Times New Roman"/>
-          <w:sz w:val="24"/>
-          <w:szCs w:val="24"/>
-        </w:rPr>
-        <w:fldChar w:fldCharType="begin" w:fldLock="1"/>
-      </w:r>
-      <w:r>
-        <w:rPr>
-          <w:rFonts w:ascii="Times New Roman" w:hAnsi="Times New Roman" w:cs="Times New Roman"/>
-          <w:sz w:val="24"/>
-          <w:szCs w:val="24"/>
-        </w:rPr>
-        <w:instrText>ADDIN CSL_CITATION { "citationItems" : [ { "id" : "ITEM-1", "itemData" : { "DOI" : "10.1016/j.marchem.2007.12.002", "ISBN" : "0304-4203", "ISSN" : "03044203", "abstract" : "Over the past decade, radium isotopes have been frequently applied as tracers of submarine groundwater discharge (SGD). The unique radium signature of SGD is acquired within the subterranean estuary, a mixing zone between fresh groundwater and seawater in coastal aquifers, yet little is known about what controls Ra cycling in this system. The focus of this study was to examine controls on sediment and groundwater radium activities within permeable aquifer sands (Waquoit Bay, MA, USA) through a combination of field and laboratory studies. In the field, a series of sediment cores and corresponding groundwater profiles were collected for analysis of the four radium isotopes, as well as dissolved and sediment associated manganese, iron, and barium. We found that in addition to greater desorption at increasing salinity, radium was also closely tied to manganese and iron redox cycling within these sediments. A series of laboratory adsorption/desorption experiments helped elucidate the importance of 1) contact time between sediment and water, 2) salinity of water in contact with sediment, 3) redox conditions of water in contact with sediment, and 4) the chemical characteristics of sediment on radium adsorption/desorption. We found that these reactions are rapid (on the order of hours), desorption increases with increasing salinity and decreasing pH, and the presence of Fe and Mn (hydr)oxides on the sediment inhibit the release of radium. These sediments have a large capacity to sorb radium from fresh water. Combined with these experimental results, we present evidence from time series groundwater sampling that within this subterranean estuary there are cyclic periods of Ra accumulation and release controlled by changing salinity and redox conditions. ?? 2007 Elsevier B.V. All rights reserved.", "author" : [ { "dropping-particle" : "", "family" : "Gonneea", "given" : "Meagan Eagle", "non-dropping-particle" : "", "parse-names" : false, "suffix" : "" }, { "dropping-particle" : "", "family" : "Morris", "given" : "Paul J.", "non-dropping-particle" : "", "parse-names" : false, "suffix" : "" }, { "dropping-particle" : "", "family" : "Dulaiova", "given" : "Henrieta", "non-dropping-particle" : "", "parse-names" : false, "suffix" : "" }, { "dropping-particle" : "", "family" : "Charette", "given" : "Matthew a.", "non-dropping-particle" : "", "parse-names" : false, "suffix" : "" } ], "container-title" : "Marine Chemistry", "id" : "ITEM-1", "issue" : "3-4", "issued" : { "date-parts" : [ [ "2008" ] ] }, "page" : "250-267", "title" : "New perspectives on radium behavior within a subterranean estuary", "type" : "article-journal", "volume" : "109" }, "uris" : [ "http://www.mendeley.com/documents/?uuid=4adbef56-875c-4884-83d9-6a294409d070" ] } ], "mendeley" : { "formattedCitation" : "&lt;sup&gt;9&lt;/sup&gt;", "plainTextFormattedCitation" : "9", "previouslyFormattedCitation" : "&lt;sup&gt;9&lt;/sup&gt;" }, "properties" : { "noteIndex" : 0 }, "schema" : "https://github.com/citation-style-language/schema/raw/master/csl-citation.json" }</w:instrText>
-      </w:r>
-      <w:r>
-        <w:rPr>
-          <w:rFonts w:ascii="Times New Roman" w:hAnsi="Times New Roman" w:cs="Times New Roman"/>
-          <w:sz w:val="24"/>
-          <w:szCs w:val="24"/>
-        </w:rPr>
-        <w:fldChar w:fldCharType="separate"/>
-      </w:r>
-      <w:r>
-        <w:rPr>
-          <w:rFonts w:ascii="Times New Roman" w:hAnsi="Times New Roman" w:cs="Times New Roman"/>
-          <w:noProof/>
-          <w:sz w:val="24"/>
-          <w:szCs w:val="24"/>
-          <w:vertAlign w:val="superscript"/>
-        </w:rPr>
-        <w:t>9</w:t>
-      </w:r>
-      <w:r>
-        <w:rPr>
-          <w:rFonts w:ascii="Times New Roman" w:hAnsi="Times New Roman" w:cs="Times New Roman"/>
-          <w:sz w:val="24"/>
-          <w:szCs w:val="24"/>
-        </w:rPr>
-        <w:fldChar w:fldCharType="end"/>
-      </w:r>
-      <w:r>
-        <w:rPr>
-          <w:rFonts w:ascii="Times New Roman" w:hAnsi="Times New Roman" w:cs="Times New Roman"/>
-          <w:sz w:val="24"/>
-          <w:szCs w:val="24"/>
-        </w:rPr>
-        <w:t xml:space="preserve"> </w:t>
-      </w:r>
-      <w:commentRangeStart w:id="17"/>
-      <w:commentRangeStart w:id="18"/>
-      <w:r>
-        <w:rPr>
-          <w:rFonts w:ascii="Times New Roman" w:hAnsi="Times New Roman" w:cs="Times New Roman"/>
-          <w:sz w:val="24"/>
-          <w:szCs w:val="24"/>
-        </w:rPr>
-        <w:t>O</w:t>
-      </w:r>
-      <w:r>
-        <w:rPr>
-          <w:rFonts w:ascii="Times New Roman" w:hAnsi="Times New Roman" w:cs="Times New Roman"/>
-          <w:sz w:val="24"/>
-          <w:szCs w:val="24"/>
-        </w:rPr>
-        <w:t xml:space="preserve">ne </w:t>
-      </w:r>
-      <w:commentRangeEnd w:id="17"/>
-      <w:r>
-        <w:rPr>
-          <w:rStyle w:val="CommentReference"/>
-          <w:rFonts w:ascii="Times New Roman" w:hAnsi="Times New Roman" w:cs="Times New Roman"/>
-          <w:sz w:val="24"/>
-          <w:szCs w:val="24"/>
-        </w:rPr>
-        <w:commentReference w:id="17"/>
-      </w:r>
-      <w:commentRangeEnd w:id="18"/>
-      <w:r>
-        <w:rPr>
-          <w:rStyle w:val="CommentReference"/>
-          <w:rFonts w:ascii="Times New Roman" w:hAnsi="Times New Roman" w:cs="Times New Roman"/>
-          <w:sz w:val="24"/>
-          <w:szCs w:val="24"/>
-        </w:rPr>
-        <w:commentReference w:id="18"/>
       </w:r>
       <w:r>
         <w:rPr>
@@ -7800,7 +7765,7 @@
           <w:sz w:val="24"/>
           <w:szCs w:val="24"/>
         </w:rPr>
-        <w:commentReference w:id="19"/>
+        <w:commentReference w:id="17"/>
       </w:r>
       <w:r>
         <w:rPr>
@@ -8071,7 +8036,73 @@
           <w:sz w:val="24"/>
           <w:szCs w:val="24"/>
         </w:rPr>
-        <w:t xml:space="preserve"> </w:t>
+        <w:t xml:space="preserve"> goethite synthesized here should more closely match those</w:t>
+      </w:r>
+      <w:r>
+        <w:rPr>
+          <w:rFonts w:ascii="Times New Roman" w:hAnsi="Times New Roman" w:cs="Times New Roman"/>
+          <w:sz w:val="24"/>
+          <w:szCs w:val="24"/>
+        </w:rPr>
+        <w:t xml:space="preserve"> found in natural settings</w:t>
+      </w:r>
+      <w:r>
+        <w:rPr>
+          <w:rFonts w:ascii="Times New Roman" w:hAnsi="Times New Roman" w:cs="Times New Roman"/>
+          <w:sz w:val="24"/>
+          <w:szCs w:val="24"/>
+        </w:rPr>
+        <w:t>,</w:t>
+      </w:r>
+      <w:r>
+        <w:rPr>
+          <w:rFonts w:ascii="Times New Roman" w:hAnsi="Times New Roman" w:cs="Times New Roman"/>
+          <w:sz w:val="24"/>
+          <w:szCs w:val="24"/>
+        </w:rPr>
+        <w:fldChar w:fldCharType="begin" w:fldLock="1"/>
+      </w:r>
+      <w:r>
+        <w:rPr>
+          <w:rFonts w:ascii="Times New Roman" w:hAnsi="Times New Roman" w:cs="Times New Roman"/>
+          <w:sz w:val="24"/>
+          <w:szCs w:val="24"/>
+        </w:rPr>
+        <w:instrText>ADDIN CSL_CITATION { "citationItems" : [ { "id" : "ITEM-1", "itemData" : { "DOI" : "10.1002/9783527613229", "ISBN" : "9783527613229", "ISSN" : "0009-8558", "author" : [ { "dropping-particle" : "", "family" : "Schwertmann", "given" : "U.", "non-dropping-particle" : "", "parse-names" : false, "suffix" : "" }, { "dropping-particle" : "", "family" : "Cornell", "given" : "RM.", "non-dropping-particle" : "", "parse-names" : false, "suffix" : "" } ], "container-title" : "Wiley-VCH Verlag Gmbh", "id" : "ITEM-1", "issued" : { "date-parts" : [ [ "2000", "4", "25" ] ] }, "publisher" : "Wiley-VCH Verlag GmbH", "publisher-place" : "Weinheim, Germany", "title" : "Iron Oxides in the Laboratary", "type" : "book" }, "uris" : [ "http://www.mendeley.com/documents/?uuid=62200266-4ca8-456a-a42c-4d91a7a4087b" ] } ], "mendeley" : { "formattedCitation" : "&lt;sup&gt;13&lt;/sup&gt;", "plainTextFormattedCitation" : "13", "previouslyFormattedCitation" : "&lt;sup&gt;13&lt;/sup&gt;" }, "properties" : { "noteIndex" : 0 }, "schema" : "https://github.com/citation-style-language/schema/raw/master/csl-citation.json" }</w:instrText>
+      </w:r>
+      <w:r>
+        <w:rPr>
+          <w:rFonts w:ascii="Times New Roman" w:hAnsi="Times New Roman" w:cs="Times New Roman"/>
+          <w:sz w:val="24"/>
+          <w:szCs w:val="24"/>
+        </w:rPr>
+        <w:fldChar w:fldCharType="separate"/>
+      </w:r>
+      <w:r>
+        <w:rPr>
+          <w:rFonts w:ascii="Times New Roman" w:hAnsi="Times New Roman" w:cs="Times New Roman"/>
+          <w:noProof/>
+          <w:sz w:val="24"/>
+          <w:szCs w:val="24"/>
+          <w:vertAlign w:val="superscript"/>
+        </w:rPr>
+        <w:t>13</w:t>
+      </w:r>
+      <w:r>
+        <w:rPr>
+          <w:rFonts w:ascii="Times New Roman" w:hAnsi="Times New Roman" w:cs="Times New Roman"/>
+          <w:sz w:val="24"/>
+          <w:szCs w:val="24"/>
+        </w:rPr>
+        <w:fldChar w:fldCharType="end"/>
+      </w:r>
+      <w:r>
+        <w:rPr>
+          <w:rFonts w:ascii="Times New Roman" w:hAnsi="Times New Roman" w:cs="Times New Roman"/>
+          <w:sz w:val="24"/>
+          <w:szCs w:val="24"/>
+        </w:rPr>
+        <w:t xml:space="preserve"> other </w:t>
       </w:r>
       <w:r>
         <w:rPr>
@@ -8080,73 +8111,7 @@
           <w:szCs w:val="24"/>
         </w:rPr>
         <w:lastRenderedPageBreak/>
-        <w:t>goethite synthesized here should more closely match those</w:t>
-      </w:r>
-      <w:r>
-        <w:rPr>
-          <w:rFonts w:ascii="Times New Roman" w:hAnsi="Times New Roman" w:cs="Times New Roman"/>
-          <w:sz w:val="24"/>
-          <w:szCs w:val="24"/>
-        </w:rPr>
-        <w:t xml:space="preserve"> found in natural settings</w:t>
-      </w:r>
-      <w:r>
-        <w:rPr>
-          <w:rFonts w:ascii="Times New Roman" w:hAnsi="Times New Roman" w:cs="Times New Roman"/>
-          <w:sz w:val="24"/>
-          <w:szCs w:val="24"/>
-        </w:rPr>
-        <w:t>,</w:t>
-      </w:r>
-      <w:r>
-        <w:rPr>
-          <w:rFonts w:ascii="Times New Roman" w:hAnsi="Times New Roman" w:cs="Times New Roman"/>
-          <w:sz w:val="24"/>
-          <w:szCs w:val="24"/>
-        </w:rPr>
-        <w:fldChar w:fldCharType="begin" w:fldLock="1"/>
-      </w:r>
-      <w:r>
-        <w:rPr>
-          <w:rFonts w:ascii="Times New Roman" w:hAnsi="Times New Roman" w:cs="Times New Roman"/>
-          <w:sz w:val="24"/>
-          <w:szCs w:val="24"/>
-        </w:rPr>
-        <w:instrText>ADDIN CSL_CITATION { "citationItems" : [ { "id" : "ITEM-1", "itemData" : { "DOI" : "10.1002/9783527613229", "ISBN" : "9783527613229", "ISSN" : "0009-8558", "author" : [ { "dropping-particle" : "", "family" : "Schwertmann", "given" : "U.", "non-dropping-particle" : "", "parse-names" : false, "suffix" : "" }, { "dropping-particle" : "", "family" : "Cornell", "given" : "RM.", "non-dropping-particle" : "", "parse-names" : false, "suffix" : "" } ], "container-title" : "Wiley-VCH Verlag Gmbh", "id" : "ITEM-1", "issued" : { "date-parts" : [ [ "2000", "4", "25" ] ] }, "publisher" : "Wiley-VCH Verlag GmbH", "publisher-place" : "Weinheim, Germany", "title" : "Iron Oxides in the Laboratary", "type" : "book" }, "uris" : [ "http://www.mendeley.com/documents/?uuid=62200266-4ca8-456a-a42c-4d91a7a4087b" ] } ], "mendeley" : { "formattedCitation" : "&lt;sup&gt;13&lt;/sup&gt;", "plainTextFormattedCitation" : "13", "previouslyFormattedCitation" : "&lt;sup&gt;13&lt;/sup&gt;" }, "properties" : { "noteIndex" : 0 }, "schema" : "https://github.com/citation-style-language/schema/raw/master/csl-citation.json" }</w:instrText>
-      </w:r>
-      <w:r>
-        <w:rPr>
-          <w:rFonts w:ascii="Times New Roman" w:hAnsi="Times New Roman" w:cs="Times New Roman"/>
-          <w:sz w:val="24"/>
-          <w:szCs w:val="24"/>
-        </w:rPr>
-        <w:fldChar w:fldCharType="separate"/>
-      </w:r>
-      <w:r>
-        <w:rPr>
-          <w:rFonts w:ascii="Times New Roman" w:hAnsi="Times New Roman" w:cs="Times New Roman"/>
-          <w:noProof/>
-          <w:sz w:val="24"/>
-          <w:szCs w:val="24"/>
-          <w:vertAlign w:val="superscript"/>
-        </w:rPr>
-        <w:t>13</w:t>
-      </w:r>
-      <w:r>
-        <w:rPr>
-          <w:rFonts w:ascii="Times New Roman" w:hAnsi="Times New Roman" w:cs="Times New Roman"/>
-          <w:sz w:val="24"/>
-          <w:szCs w:val="24"/>
-        </w:rPr>
-        <w:fldChar w:fldCharType="end"/>
-      </w:r>
-      <w:r>
-        <w:rPr>
-          <w:rFonts w:ascii="Times New Roman" w:hAnsi="Times New Roman" w:cs="Times New Roman"/>
-          <w:sz w:val="24"/>
-          <w:szCs w:val="24"/>
-        </w:rPr>
-        <w:t xml:space="preserve"> other studies used different synthesis metho</w:t>
+        <w:t>studies used different synthesis metho</w:t>
       </w:r>
       <w:r>
         <w:rPr>
@@ -9359,7 +9324,39 @@
           <w:sz w:val="24"/>
           <w:szCs w:val="24"/>
         </w:rPr>
-        <w:t xml:space="preserve">A </w:t>
+        <w:t>A previous study demonstrated that s</w:t>
+      </w:r>
+      <w:r>
+        <w:rPr>
+          <w:rFonts w:ascii="Times New Roman" w:hAnsi="Times New Roman" w:cs="Times New Roman"/>
+          <w:sz w:val="24"/>
+          <w:szCs w:val="24"/>
+        </w:rPr>
+        <w:t xml:space="preserve">trontium, </w:t>
+      </w:r>
+      <w:r>
+        <w:rPr>
+          <w:rFonts w:ascii="Times New Roman" w:hAnsi="Times New Roman" w:cs="Times New Roman"/>
+          <w:sz w:val="24"/>
+          <w:szCs w:val="24"/>
+        </w:rPr>
+        <w:t>which possesses analogous</w:t>
+      </w:r>
+      <w:r>
+        <w:rPr>
+          <w:rFonts w:ascii="Times New Roman" w:hAnsi="Times New Roman" w:cs="Times New Roman"/>
+          <w:sz w:val="24"/>
+          <w:szCs w:val="24"/>
+        </w:rPr>
+        <w:t xml:space="preserve"> </w:t>
+      </w:r>
+      <w:r>
+        <w:rPr>
+          <w:rFonts w:ascii="Times New Roman" w:hAnsi="Times New Roman" w:cs="Times New Roman"/>
+          <w:sz w:val="24"/>
+          <w:szCs w:val="24"/>
+        </w:rPr>
+        <w:t xml:space="preserve">geochemical </w:t>
       </w:r>
       <w:r>
         <w:rPr>
@@ -9368,23 +9365,173 @@
           <w:szCs w:val="24"/>
         </w:rPr>
         <w:lastRenderedPageBreak/>
-        <w:t>previous study demonstrated that s</w:t>
-      </w:r>
-      <w:r>
-        <w:rPr>
-          <w:rFonts w:ascii="Times New Roman" w:hAnsi="Times New Roman" w:cs="Times New Roman"/>
-          <w:sz w:val="24"/>
-          <w:szCs w:val="24"/>
-        </w:rPr>
-        <w:t xml:space="preserve">trontium, </w:t>
-      </w:r>
-      <w:r>
-        <w:rPr>
-          <w:rFonts w:ascii="Times New Roman" w:hAnsi="Times New Roman" w:cs="Times New Roman"/>
-          <w:sz w:val="24"/>
-          <w:szCs w:val="24"/>
-        </w:rPr>
-        <w:t>which possesses analogous</w:t>
+        <w:t xml:space="preserve">characteristics as Ra, </w:t>
+      </w:r>
+      <w:r>
+        <w:rPr>
+          <w:rFonts w:ascii="Times New Roman" w:hAnsi="Times New Roman" w:cs="Times New Roman"/>
+          <w:sz w:val="24"/>
+          <w:szCs w:val="24"/>
+        </w:rPr>
+        <w:t xml:space="preserve">did not sorb extensively </w:t>
+      </w:r>
+      <w:r>
+        <w:rPr>
+          <w:rFonts w:ascii="Times New Roman" w:hAnsi="Times New Roman" w:cs="Times New Roman"/>
+          <w:sz w:val="24"/>
+          <w:szCs w:val="24"/>
+        </w:rPr>
+        <w:t>to pyrite</w:t>
+      </w:r>
+      <w:r>
+        <w:rPr>
+          <w:rFonts w:ascii="Times New Roman" w:hAnsi="Times New Roman" w:cs="Times New Roman"/>
+          <w:sz w:val="24"/>
+          <w:szCs w:val="24"/>
+        </w:rPr>
+        <w:fldChar w:fldCharType="begin" w:fldLock="1"/>
+      </w:r>
+      <w:r>
+        <w:rPr>
+          <w:rFonts w:ascii="Times New Roman" w:hAnsi="Times New Roman" w:cs="Times New Roman"/>
+          <w:sz w:val="24"/>
+          <w:szCs w:val="24"/>
+        </w:rPr>
+        <w:instrText>ADDIN CSL_CITATION { "citationItems" : [ { "id" : "ITEM-1", "itemData" : { "DOI" : "10.1016/j.jcis.2005.06.049", "ISSN" : "00219797", "PMID" : "16111692", "abstract" : "Understanding sorption processes is fundamental for the prediction of radionuclide migration in the surroundings of a deep geological disposal of high-level nuclear wastes. Pyrite (FeS2) is a mineral phase often present as inclusions in temperate soils. Moreover, it constitutes an indirect corrosion product of steel, a containment material that is candidate to confine radionuclides in deep geological disposals. The present study was thus initiated to determine the capacity of pyrite to immobilize Sr(II) and Eu(III). An air oxidized pyrite and a freshly acid-washed (non-oxidized) pyrite were used in background electrolytes of varying reducing-oxidizing ability (NaCl, NH 3OHCl, and NaClO4) to study the sorption of both cationic species. The sorptive capacity of pyrite appeared directly correlated to the oxidation of the surface. Non-oxidized pyrite had nearly no affinity for the studied cations whereas Sr(II) and Eu(III) species were significantly retained by oxidized pyrite surface. Using the surface complexation theory, sorption mechanisms were modeled with the Fiteql v3.2 and the Jchess 2.0 codes. Sorption of both Sr and Eu was well fitted, assuming hydroxylated species as the major surface species. This study demonstrates that not only the components of a barrier but also the redox conditions and speciations should be well characterized to predict transport of contaminants in the surrounding of a nuclear wastes disposal. ?? 2005 Elsevier Inc. All rights reserved.", "author" : [ { "dropping-particle" : "", "family" : "Naveau", "given" : "Aude", "non-dropping-particle" : "", "parse-names" : false, "suffix" : "" }, { "dropping-particle" : "", "family" : "Monteil-Rivera", "given" : "Fanny", "non-dropping-particle" : "", "parse-names" : false, "suffix" : "" }, { "dropping-particle" : "", "family" : "Dumonceau", "given" : "Jacques", "non-dropping-particle" : "", "parse-names" : false, "suffix" : "" }, { "dropping-particle" : "", "family" : "Catalette", "given" : "Hubert", "non-dropping-particle" : "", "parse-names" : false, "suffix" : "" }, { "dropping-particle" : "", "family" : "Simoni", "given" : "Eric", "non-dropping-particle" : "", "parse-names" : false, "suffix" : "" } ], "container-title" : "Journal of Colloid and Interface Science", "id" : "ITEM-1", "issue" : "1", "issued" : { "date-parts" : [ [ "2006" ] ] }, "page" : "27-35", "title" : "Sorption of Sr(II) and Eu(III) onto pyrite under different redox potential conditions", "type" : "article-journal", "volume" : "293" }, "uris" : [ "http://www.mendeley.com/documents/?uuid=b794b22d-a62e-4c73-98a8-cf4e8e47f919" ] } ], "mendeley" : { "formattedCitation" : "&lt;sup&gt;19&lt;/sup&gt;", "plainTextFormattedCitation" : "19", "previouslyFormattedCitation" : "&lt;sup&gt;19&lt;/sup&gt;" }, "properties" : { "noteIndex" : 0 }, "schema" : "https://github.com/citation-style-language/schema/raw/master/csl-citation.json" }</w:instrText>
+      </w:r>
+      <w:r>
+        <w:rPr>
+          <w:rFonts w:ascii="Times New Roman" w:hAnsi="Times New Roman" w:cs="Times New Roman"/>
+          <w:sz w:val="24"/>
+          <w:szCs w:val="24"/>
+        </w:rPr>
+        <w:fldChar w:fldCharType="separate"/>
+      </w:r>
+      <w:r>
+        <w:rPr>
+          <w:rFonts w:ascii="Times New Roman" w:hAnsi="Times New Roman" w:cs="Times New Roman"/>
+          <w:noProof/>
+          <w:sz w:val="24"/>
+          <w:szCs w:val="24"/>
+          <w:vertAlign w:val="superscript"/>
+        </w:rPr>
+        <w:t>19</w:t>
+      </w:r>
+      <w:r>
+        <w:rPr>
+          <w:rFonts w:ascii="Times New Roman" w:hAnsi="Times New Roman" w:cs="Times New Roman"/>
+          <w:sz w:val="24"/>
+          <w:szCs w:val="24"/>
+        </w:rPr>
+        <w:fldChar w:fldCharType="end"/>
+      </w:r>
+      <w:r>
+        <w:rPr>
+          <w:rFonts w:ascii="Times New Roman" w:hAnsi="Times New Roman" w:cs="Times New Roman"/>
+          <w:sz w:val="24"/>
+          <w:szCs w:val="24"/>
+        </w:rPr>
+        <w:t xml:space="preserve">, but </w:t>
+      </w:r>
+      <w:r>
+        <w:rPr>
+          <w:rFonts w:ascii="Times New Roman" w:hAnsi="Times New Roman" w:cs="Times New Roman"/>
+          <w:sz w:val="24"/>
+          <w:szCs w:val="24"/>
+        </w:rPr>
+        <w:t>little other data exists regarding</w:t>
+      </w:r>
+      <w:r>
+        <w:rPr>
+          <w:rFonts w:ascii="Times New Roman" w:hAnsi="Times New Roman" w:cs="Times New Roman"/>
+          <w:sz w:val="24"/>
+          <w:szCs w:val="24"/>
+        </w:rPr>
+        <w:t xml:space="preserve"> group II cation sorptio</w:t>
+      </w:r>
+      <w:r>
+        <w:rPr>
+          <w:rFonts w:ascii="Times New Roman" w:hAnsi="Times New Roman" w:cs="Times New Roman"/>
+          <w:sz w:val="24"/>
+          <w:szCs w:val="24"/>
+        </w:rPr>
+        <w:t xml:space="preserve">n to </w:t>
+      </w:r>
+      <w:proofErr w:type="spellStart"/>
+      <w:r>
+        <w:rPr>
+          <w:rFonts w:ascii="Times New Roman" w:hAnsi="Times New Roman" w:cs="Times New Roman"/>
+          <w:sz w:val="24"/>
+          <w:szCs w:val="24"/>
+        </w:rPr>
+        <w:t>unoxidized</w:t>
+      </w:r>
+      <w:proofErr w:type="spellEnd"/>
+      <w:r>
+        <w:rPr>
+          <w:rFonts w:ascii="Times New Roman" w:hAnsi="Times New Roman" w:cs="Times New Roman"/>
+          <w:sz w:val="24"/>
+          <w:szCs w:val="24"/>
+        </w:rPr>
+        <w:t xml:space="preserve"> pyrite surfaces. In contrast, a</w:t>
+      </w:r>
+      <w:r>
+        <w:rPr>
+          <w:rFonts w:ascii="Times New Roman" w:hAnsi="Times New Roman" w:cs="Times New Roman"/>
+          <w:sz w:val="24"/>
+          <w:szCs w:val="24"/>
+        </w:rPr>
+        <w:t xml:space="preserve"> variety of experimental and spectroscopic techniques to study redox active metal ions sorption to the pyrite surface, which often includes redox reactions between the metal ion and pyrite surface groups</w:t>
+      </w:r>
+      <w:r>
+        <w:rPr>
+          <w:rFonts w:ascii="Times New Roman" w:hAnsi="Times New Roman" w:cs="Times New Roman"/>
+          <w:sz w:val="24"/>
+          <w:szCs w:val="24"/>
+        </w:rPr>
+        <w:t>.</w:t>
+      </w:r>
+      <w:r>
+        <w:rPr>
+          <w:rFonts w:ascii="Times New Roman" w:hAnsi="Times New Roman" w:cs="Times New Roman"/>
+          <w:sz w:val="24"/>
+          <w:szCs w:val="24"/>
+        </w:rPr>
+        <w:fldChar w:fldCharType="begin" w:fldLock="1"/>
+      </w:r>
+      <w:r>
+        <w:rPr>
+          <w:rFonts w:ascii="Times New Roman" w:hAnsi="Times New Roman" w:cs="Times New Roman"/>
+          <w:sz w:val="24"/>
+          <w:szCs w:val="24"/>
+        </w:rPr>
+        <w:instrText>ADDIN CSL_CITATION { "citationItems" : [ { "id" : "ITEM-1", "itemData" : { "DOI" : "10.1016/j.surfrep.2008.09.002", "ISSN" : "01675729", "author" : [ { "dropping-particle" : "", "family" : "Murphy", "given" : "R", "non-dropping-particle" : "", "parse-names" : false, "suffix" : "" }, { "dropping-particle" : "", "family" : "Strongin", "given" : "D", "non-dropping-particle" : "", "parse-names" : false, "suffix" : "" } ], "container-title" : "Surface Science Reports", "id" : "ITEM-1", "issue" : "1", "issued" : { "date-parts" : [ [ "2009", "1", "1" ] ] }, "page" : "1-45", "publisher" : "Elsevier B.V.", "title" : "Surface reactivity of pyrite and related sulfides", "type" : "article-journal", "volume" : "64" }, "uris" : [ "http://www.mendeley.com/documents/?uuid=71ce558a-257c-43ec-a0de-9e0981828d1f" ] }, { "id" : "ITEM-2", "itemData" : { "DOI" : "10.1016/0016-7037(91)90094-L", "ISSN" : "00167037", "abstract" : "Interactions between pyrite and dissolved Ca2+, Mn2+, Co2+, Ni2+, Cd2+, and Zn2+ were studied as a function of pH, ionic strength, and adsorbate concentration in NaCl solutions and in seawater. Apparent adsorption constants were calculated using an ion-exchange surface complexation model, and second-order rate constants for the sorption of Co2+, Ni2+, Cd2+, and Zn2+ were calculated from their uptake kinetics. Apparent adsorption constants generally varied by less than an order of magnitude, except for Ca2+ which exhibited complex behavior. The apparent adsorption constants decreased in the order Co2+ &gt; Cd2+ &gt; Mn2+ &gt; Ni2+ &gt; Ca2+ &gt; Zn2+. The ranking of the apparent adsorption constants does not correlate with the first hydrolysis constants of the adsorbates or the solubility products of their sulfide minerals. The behavior of the second-order forward and reverse rate constants in different solutions indicates that adsorption is more complex than the second-order reaction model described by the ion exchange surface complexation model. The forward sorption reaction rate constants increased with increasing pH, and decreased with increasing ionic strength or initial adsorbate concentration. The reverse sorption reaction rate constants increased with increasing pH or initial adsorbate concentration, and were unaffected by ionic strength. The effect of pH on the forward and reverse rate constants may have been due to, respectively, a surface-induced hydrolysis reaction mechanism and a rate-limiting step prior to the surface complex-hydrogen ion reaction. The effect of ionic strength on the forward rate constants may have been due to site competition with Na+, while the effect of initial adsorbate concentration on the forward and reverse rate constants may have been due to, respectively, the assumption of a constant concentration of surface sites available for reaction and the presence of heterogeneous surface sites. \u00a9 1991.", "author" : [ { "dropping-particle" : "", "family" : "Kornicker", "given" : "William A.", "non-dropping-particle" : "", "parse-names" : false, "suffix" : "" }, { "dropping-particle" : "", "family" : "Morse", "given" : "John W.", "non-dropping-particle" : "", "parse-names" : false, "suffix" : "" } ], "container-title" : "Geochimica et Cosmochimica Acta", "id" : "ITEM-2", "issue" : "8", "issued" : { "date-parts" : [ [ "1991" ] ] }, "page" : "2159-2171", "title" : "Interactions of divalent cations with the surface of pyrite", "type" : "article-journal", "volume" : "55" }, "uris" : [ "http://www.mendeley.com/documents/?uuid=d1857faf-2566-41b2-ac85-cbf33257c4db" ] }, { "id" : "ITEM-3", "itemData" : { "DOI" : "10.1016/0016-7037(94)90117-1", "ISBN" : "0016-7037", "ISSN" : "00167037", "abstract" : "The interaction of aqueous U(VI) with galena and pyrite surfaces under anoxic conditions has been studied by solution analysis and by spectroscopic methods. The solution data indicate that uranyl uptake is strongly dependent on pH; maximum uptake (&gt;98%) occurs above a pH range of between 4.8 and 5.5, depending on experimental conditions. Increasing the sorbate/sorbent ratio results in a relative decrease in uptake of uranyl and in slower sorption kinetics. Auger electron spectroscopy (AES) analysis indicates an inhomogeneous distribution of sorbed uranium at the surface. In the case of galena, formation of small precipitates (~40 nm wide needles) of a uranium oxide compound are found. Pyrite shows a patchy distribution of uranium, mainly associated with oxidized surface species of sulfur and iron. X-ray photoelectron spectroscopy (XPS) yields insight into possible redox processes indicating, for both sulfides, the concomitant formation of polysulfides and a uranium oxide compound with a mixed oxidation state at a U(VI)/U(IV) ratio of ~2. Furthermore, in the case of pyrite, at pH above 6 increased oxidation of sulfur and iron and higher relative amounts of unreduced surface-uranyl are observed. Fourier Transformed Infrared (FTIR) analysis of surface-bound uranyl shows a significant shift of the asymmetric stretching frequency to lower wavenumbers which is consistent with the formation of a U3O8-type compound and thus, independently, confirms the partial reduction of uranyl at the sulfide surface. The combination of AES, XPS, and FTIR provides a powerful approach for identifying mechanisms that govern the interaction of redox sensitive compounds in aqueous systems. Our overall results indicate that sulfide minerals are efficient scavengers of soluble uranyl. Comparing our results with recent field observations, we suggest that thermodynamically metastable U3O8 controls uranium concentrations in many anoxic groundwaters. \u00a9 1994.", "author" : [ { "dropping-particle" : "", "family" : "Wersin", "given" : "Paul", "non-dropping-particle" : "", "parse-names" : false, "suffix" : "" }, { "dropping-particle" : "", "family" : "Hochella", "given" : "Michael F.", "non-dropping-particle" : "", "parse-names" : false, "suffix" : "" }, { "dropping-particle" : "", "family" : "Persson", "given" : "Per", "non-dropping-particle" : "", "parse-names" : false, "suffix" : "" }, { "dropping-particle" : "", "family" : "Redden", "given" : "George", "non-dropping-particle" : "", "parse-names" : false, "suffix" : "" }, { "dropping-particle" : "", "family" : "Leckie", "given" : "James O.", "non-dropping-particle" : "", "parse-names" : false, "suffix" : "" }, { "dropping-particle" : "", "family" : "Harris", "given" : "David W.", "non-dropping-particle" : "", "parse-names" : false, "suffix" : "" } ], "container-title" : "Geochimica et Cosmochimica Acta", "id" : "ITEM-3", "issue" : "13", "issued" : { "date-parts" : [ [ "1994" ] ] }, "page" : "2829-2843", "title" : "Interaction between aqueous uranium (VI) and sulfide minerals: Spectroscopic evidence for sorption and reduction", "type" : "article-journal", "volume" : "58" }, "uris" : [ "http://www.mendeley.com/documents/?uuid=bb84512f-1c90-4be0-ad31-f8871c719272" ] }, { "id" : "ITEM-4", "itemData" : { "DOI" : "10.1016/j.jcis.2005.06.049", "ISSN" : "00219797", "PMID" : "16111692", "abstract" : "Understanding sorption processes is fundamental for the prediction of radionuclide migration in the surroundings of a deep geological disposal of high-level nuclear wastes. Pyrite (FeS2) is a mineral phase often present as inclusions in temperate soils. Moreover, it constitutes an indirect corrosion product of steel, a containment material that is candidate to confine radionuclides in deep geological disposals. The present study was thus initiated to determine the capacity of pyrite to immobilize Sr(II) and Eu(III). An air oxidized pyrite and a freshly acid-washed (non-oxidized) pyrite were used in background electrolytes of varying reducing-oxidizing ability (NaCl, NH 3OHCl, and NaClO4) to study the sorption of both cationic species. The sorptive capacity of pyrite appeared directly correlated to the oxidation of the surface. Non-oxidized pyrite had nearly no affinity for the studied cations whereas Sr(II) and Eu(III) species were significantly retained by oxidized pyrite surface. Using the surface complexation theory, sorption mechanisms were modeled with the Fiteql v3.2 and the Jchess 2.0 codes. Sorption of both Sr and Eu was well fitted, assuming hydroxylated species as the major surface species. This study demonstrates that not only the components of a barrier but also the redox conditions and speciations should be well characterized to predict transport of contaminants in the surrounding of a nuclear wastes disposal. ?? 2005 Elsevier Inc. All rights reserved.", "author" : [ { "dropping-particle" : "", "family" : "Naveau", "given" : "Aude", "non-dropping-particle" : "", "parse-names" : false, "suffix" : "" }, { "dropping-particle" : "", "family" : "Monteil-Rivera", "given" : "Fanny", "non-dropping-particle" : "", "parse-names" : false, "suffix" : "" }, { "dropping-particle" : "", "family" : "Dumonceau", "given" : "Jacques", "non-dropping-particle" : "", "parse-names" : false, "suffix" : "" }, { "dropping-particle" : "", "family" : "Catalette", "given" : "Hubert", "non-dropping-particle" : "", "parse-names" : false, "suffix" : "" }, { "dropping-particle" : "", "family" : "Simoni", "given" : "Eric", "non-dropping-particle" : "", "parse-names" : false, "suffix" : "" } ], "container-title" : "Journal of Colloid and Interface Science", "id" : "ITEM-4", "issue" : "1", "issued" : { "date-parts" : [ [ "2006" ] ] }, "page" : "27-35", "title" : "Sorption of Sr(II) and Eu(III) onto pyrite under different redox potential conditions", "type" : "article-journal", "volume" : "293" }, "uris" : [ "http://www.mendeley.com/documents/?uuid=b794b22d-a62e-4c73-98a8-cf4e8e47f919" ] }, { "id" : "ITEM-5", "itemData" : { "DOI" : "10.1021/es0704481", "ISBN" : "0013-936x", "ISSN" : "0013936X", "PMID" : "17822105", "abstract" : "The present study was initiated to determine the capacity of sulfide minerals (pyrite FeS2 and chalcopyrite CuFeS2) to delay the migration of inorganic selenium species in geological formations. Interactions between Se(IV) and Se(-II) and synthetic and natural sulfide minerals were investigated under anoxic conditions using the batch method. Significant sorption of selenium occurred under acidic conditions. Analysis of the solids after Se sorption using X-ray photoelectron spectroscopy (XPS) and X-ray absorption near edge structure (XANES) demonstrated the presence of reduced selenium species on the metallic sulfide surfaces, thus suggesting an oxido-reduction process coupled with sorption. Selenium reduction occurred concomitantly with the oxidation of pyritic sulfur, whereas metallic species (Fe, Cu) were not involved in the redox process. Formation of ferroselite (FeSe2) was postulated to take place on the synthetic solid while surface complexation or ionic exchange processes were more likely on the natural solids.", "author" : [ { "dropping-particle" : "", "family" : "Naveau", "given" : "Aude", "non-dropping-particle" : "", "parse-names" : false, "suffix" : "" }, { "dropping-particle" : "", "family" : "Monteil-Rivera", "given" : "Fanny", "non-dropping-particle" : "", "parse-names" : false, "suffix" : "" }, { "dropping-particle" : "", "family" : "Guillon", "given" : "Emmanuel", "non-dropping-particle" : "", "parse-names" : false, "suffix" : "" }, { "dropping-particle" : "", "family" : "Dumonceau", "given" : "Jacques", "non-dropping-particle" : "", "parse-names" : false, "suffix" : "" } ], "container-title" : "Environmental Science and Technology", "id" : "ITEM-5", "issue" : "15", "issued" : { "date-parts" : [ [ "2007" ] ] }, "page" : "5376-5382", "title" : "Interactions of aqueous selenium (-II) and (IV) with metallic sulfide surfaces", "type" : "article-journal", "volume" : "41" }, "uris" : [ "http://www.mendeley.com/documents/?uuid=b73e390e-3597-410a-ac72-a4f2232d9a29" ] }, { "id" : "ITEM-6", "itemData" : { "DOI" : "10.1007/s10967-009-0030-x", "ISBN" : "0236-5731", "ISSN" : "02365731", "abstract" : "Sorption behavior of Am-241 (similar to 10(-9) M) on naturally occurring mineral pyrite ( particle size: &lt;= 70 mu m) has been studied under varying conditions of pH (2-11), and ionic strength (0.01-1.0 M(NaClO4)). The effects of humic acid (2 mg/L), other complexing anions (1 x 10(-4) M CO32-, SO42-, C2O42- and PO43-), di- and trivalent metal ions (1 x 10(-3) M Mg2+, Ca2+ and Nd3+) on sorption behavior of Am3+ at a fixed ionic strength (I = 0.10 M (NaClO4)) have been studied. The sorption of Am-241 on pyrite increased with pH from 2.8 (84%) to 8.1 (97%). The sorption of Am-241 decreased with ionic strength at low pH values (2 &lt;= pH &lt;= 4), but was insensitive in the pH range of 4-10, suggesting the formation of outer-sphere complexes on pyrite surface at lower pH, and inner-sphere complexes at higher pH values. The sorption of Am-241 increased in the presence of (i) humic acid (5 &lt; pH &lt; 7.5), and (ii) C2O42- (2 &lt; pH &lt; 3). By contrast, other complexing anions such as ( carbonate, phosphate, and sulphate) showed negligible influence on Am-241 sorption. The presence of Mg2+, Ca2+ ions showed marginal effect on the sorption profile of Am-241; while the presence of Nd3+ ion suppressed its sorption significantly under the conditions of present study. The sorption of Am-241 on pyrite decreased with increased temperature indicating an exothermic process.", "author" : [ { "dropping-particle" : "", "family" : "Das", "given" : "D. K.", "non-dropping-particle" : "", "parse-names" : false, "suffix" : "" }, { "dropping-particle" : "", "family" : "Pathak", "given" : "P. N.", "non-dropping-particle" : "", "parse-names" : false, "suffix" : "" }, { "dropping-particle" : "", "family" : "Kumar", "given" : "S.", "non-dropping-particle" : "", "parse-names" : false, "suffix" : "" }, { "dropping-particle" : "", "family" : "Manchanda", "given" : "V. K.", "non-dropping-particle" : "", "parse-names" : false, "suffix" : "" } ], "container-title" : "Journal of Radioanalytical and Nuclear Chemistry", "id" : "ITEM-6", "issue" : "3", "issued" : { "date-parts" : [ [ "2009" ] ] }, "page" : "449-455", "title" : "Sorption behavior of Am3+ on suspended pyrite", "type" : "article-journal", "volume" : "281" }, "uris" : [ "http://www.mendeley.com/documents/?uuid=b448b5f5-daa3-4386-b6c2-1c44b4f00ba9" ] } ], "mendeley" : { "formattedCitation" : "&lt;sup&gt;19\u201324&lt;/sup&gt;", "plainTextFormattedCitation" : "19\u201324", "previouslyFormattedCitation" : "&lt;sup&gt;19\u201324&lt;/sup&gt;" }, "properties" : { "noteIndex" : 0 }, "schema" : "https://github.com/citation-style-language/schema/raw/master/csl-citation.json" }</w:instrText>
+      </w:r>
+      <w:r>
+        <w:rPr>
+          <w:rFonts w:ascii="Times New Roman" w:hAnsi="Times New Roman" w:cs="Times New Roman"/>
+          <w:sz w:val="24"/>
+          <w:szCs w:val="24"/>
+        </w:rPr>
+        <w:fldChar w:fldCharType="separate"/>
+      </w:r>
+      <w:r>
+        <w:rPr>
+          <w:rFonts w:ascii="Times New Roman" w:hAnsi="Times New Roman" w:cs="Times New Roman"/>
+          <w:noProof/>
+          <w:sz w:val="24"/>
+          <w:szCs w:val="24"/>
+          <w:vertAlign w:val="superscript"/>
+        </w:rPr>
+        <w:t>19–24</w:t>
+      </w:r>
+      <w:r>
+        <w:rPr>
+          <w:rFonts w:ascii="Times New Roman" w:hAnsi="Times New Roman" w:cs="Times New Roman"/>
+          <w:sz w:val="24"/>
+          <w:szCs w:val="24"/>
+        </w:rPr>
+        <w:fldChar w:fldCharType="end"/>
       </w:r>
       <w:r>
         <w:rPr>
@@ -9394,103 +9541,63 @@
         </w:rPr>
         <w:t xml:space="preserve"> </w:t>
       </w:r>
-      <w:r>
-        <w:rPr>
-          <w:rFonts w:ascii="Times New Roman" w:hAnsi="Times New Roman" w:cs="Times New Roman"/>
-          <w:sz w:val="24"/>
-          <w:szCs w:val="24"/>
-        </w:rPr>
-        <w:t xml:space="preserve">geochemical characteristics as Ra, </w:t>
-      </w:r>
-      <w:r>
-        <w:rPr>
-          <w:rFonts w:ascii="Times New Roman" w:hAnsi="Times New Roman" w:cs="Times New Roman"/>
-          <w:sz w:val="24"/>
-          <w:szCs w:val="24"/>
-        </w:rPr>
-        <w:t xml:space="preserve">did not sorb extensively </w:t>
-      </w:r>
-      <w:r>
-        <w:rPr>
-          <w:rFonts w:ascii="Times New Roman" w:hAnsi="Times New Roman" w:cs="Times New Roman"/>
-          <w:sz w:val="24"/>
-          <w:szCs w:val="24"/>
-        </w:rPr>
-        <w:t>to pyrite</w:t>
-      </w:r>
-      <w:r>
-        <w:rPr>
-          <w:rFonts w:ascii="Times New Roman" w:hAnsi="Times New Roman" w:cs="Times New Roman"/>
-          <w:sz w:val="24"/>
-          <w:szCs w:val="24"/>
-        </w:rPr>
-        <w:fldChar w:fldCharType="begin" w:fldLock="1"/>
-      </w:r>
-      <w:r>
-        <w:rPr>
-          <w:rFonts w:ascii="Times New Roman" w:hAnsi="Times New Roman" w:cs="Times New Roman"/>
-          <w:sz w:val="24"/>
-          <w:szCs w:val="24"/>
-        </w:rPr>
-        <w:instrText>ADDIN CSL_CITATION { "citationItems" : [ { "id" : "ITEM-1", "itemData" : { "DOI" : "10.1016/j.jcis.2005.06.049", "ISSN" : "00219797", "PMID" : "16111692", "abstract" : "Understanding sorption processes is fundamental for the prediction of radionuclide migration in the surroundings of a deep geological disposal of high-level nuclear wastes. Pyrite (FeS2) is a mineral phase often present as inclusions in temperate soils. Moreover, it constitutes an indirect corrosion product of steel, a containment material that is candidate to confine radionuclides in deep geological disposals. The present study was thus initiated to determine the capacity of pyrite to immobilize Sr(II) and Eu(III). An air oxidized pyrite and a freshly acid-washed (non-oxidized) pyrite were used in background electrolytes of varying reducing-oxidizing ability (NaCl, NH 3OHCl, and NaClO4) to study the sorption of both cationic species. The sorptive capacity of pyrite appeared directly correlated to the oxidation of the surface. Non-oxidized pyrite had nearly no affinity for the studied cations whereas Sr(II) and Eu(III) species were significantly retained by oxidized pyrite surface. Using the surface complexation theory, sorption mechanisms were modeled with the Fiteql v3.2 and the Jchess 2.0 codes. Sorption of both Sr and Eu was well fitted, assuming hydroxylated species as the major surface species. This study demonstrates that not only the components of a barrier but also the redox conditions and speciations should be well characterized to predict transport of contaminants in the surrounding of a nuclear wastes disposal. ?? 2005 Elsevier Inc. All rights reserved.", "author" : [ { "dropping-particle" : "", "family" : "Naveau", "given" : "Aude", "non-dropping-particle" : "", "parse-names" : false, "suffix" : "" }, { "dropping-particle" : "", "family" : "Monteil-Rivera", "given" : "Fanny", "non-dropping-particle" : "", "parse-names" : false, "suffix" : "" }, { "dropping-particle" : "", "family" : "Dumonceau", "given" : "Jacques", "non-dropping-particle" : "", "parse-names" : false, "suffix" : "" }, { "dropping-particle" : "", "family" : "Catalette", "given" : "Hubert", "non-dropping-particle" : "", "parse-names" : false, "suffix" : "" }, { "dropping-particle" : "", "family" : "Simoni", "given" : "Eric", "non-dropping-particle" : "", "parse-names" : false, "suffix" : "" } ], "container-title" : "Journal of Colloid and Interface Science", "id" : "ITEM-1", "issue" : "1", "issued" : { "date-parts" : [ [ "2006" ] ] }, "page" : "27-35", "title" : "Sorption of Sr(II) and Eu(III) onto pyrite under different redox potential conditions", "type" : "article-journal", "volume" : "293" }, "uris" : [ "http://www.mendeley.com/documents/?uuid=b794b22d-a62e-4c73-98a8-cf4e8e47f919" ] } ], "mendeley" : { "formattedCitation" : "&lt;sup&gt;19&lt;/sup&gt;", "plainTextFormattedCitation" : "19", "previouslyFormattedCitation" : "&lt;sup&gt;19&lt;/sup&gt;" }, "properties" : { "noteIndex" : 0 }, "schema" : "https://github.com/citation-style-language/schema/raw/master/csl-citation.json" }</w:instrText>
-      </w:r>
-      <w:r>
-        <w:rPr>
-          <w:rFonts w:ascii="Times New Roman" w:hAnsi="Times New Roman" w:cs="Times New Roman"/>
-          <w:sz w:val="24"/>
-          <w:szCs w:val="24"/>
-        </w:rPr>
-        <w:fldChar w:fldCharType="separate"/>
-      </w:r>
-      <w:r>
-        <w:rPr>
-          <w:rFonts w:ascii="Times New Roman" w:hAnsi="Times New Roman" w:cs="Times New Roman"/>
-          <w:noProof/>
-          <w:sz w:val="24"/>
-          <w:szCs w:val="24"/>
-          <w:vertAlign w:val="superscript"/>
-        </w:rPr>
-        <w:t>19</w:t>
-      </w:r>
-      <w:r>
-        <w:rPr>
-          <w:rFonts w:ascii="Times New Roman" w:hAnsi="Times New Roman" w:cs="Times New Roman"/>
-          <w:sz w:val="24"/>
-          <w:szCs w:val="24"/>
-        </w:rPr>
-        <w:fldChar w:fldCharType="end"/>
-      </w:r>
-      <w:r>
-        <w:rPr>
-          <w:rFonts w:ascii="Times New Roman" w:hAnsi="Times New Roman" w:cs="Times New Roman"/>
-          <w:sz w:val="24"/>
-          <w:szCs w:val="24"/>
-        </w:rPr>
-        <w:t xml:space="preserve">, but </w:t>
-      </w:r>
-      <w:r>
-        <w:rPr>
-          <w:rFonts w:ascii="Times New Roman" w:hAnsi="Times New Roman" w:cs="Times New Roman"/>
-          <w:sz w:val="24"/>
-          <w:szCs w:val="24"/>
-        </w:rPr>
-        <w:t>little other data exists regarding</w:t>
-      </w:r>
-      <w:r>
-        <w:rPr>
-          <w:rFonts w:ascii="Times New Roman" w:hAnsi="Times New Roman" w:cs="Times New Roman"/>
-          <w:sz w:val="24"/>
-          <w:szCs w:val="24"/>
-        </w:rPr>
-        <w:t xml:space="preserve"> group II cation sorptio</w:t>
-      </w:r>
-      <w:r>
-        <w:rPr>
-          <w:rFonts w:ascii="Times New Roman" w:hAnsi="Times New Roman" w:cs="Times New Roman"/>
-          <w:sz w:val="24"/>
-          <w:szCs w:val="24"/>
-        </w:rPr>
-        <w:t xml:space="preserve">n to </w:t>
+      <w:proofErr w:type="gramStart"/>
+      <w:r>
+        <w:rPr>
+          <w:rFonts w:ascii="Times New Roman" w:hAnsi="Times New Roman" w:cs="Times New Roman"/>
+          <w:sz w:val="24"/>
+          <w:szCs w:val="24"/>
+        </w:rPr>
+        <w:t>The</w:t>
+      </w:r>
+      <w:proofErr w:type="gramEnd"/>
+      <w:r>
+        <w:rPr>
+          <w:rFonts w:ascii="Times New Roman" w:hAnsi="Times New Roman" w:cs="Times New Roman"/>
+          <w:sz w:val="24"/>
+          <w:szCs w:val="24"/>
+        </w:rPr>
+        <w:t xml:space="preserve"> results of these studies imply that redox active metal ions</w:t>
+      </w:r>
+      <w:r>
+        <w:rPr>
+          <w:rFonts w:ascii="Times New Roman" w:hAnsi="Times New Roman" w:cs="Times New Roman"/>
+          <w:sz w:val="24"/>
+          <w:szCs w:val="24"/>
+        </w:rPr>
+        <w:t xml:space="preserve"> or trace quantities of dissolved oxygen</w:t>
+      </w:r>
+      <w:r>
+        <w:rPr>
+          <w:rFonts w:ascii="Times New Roman" w:hAnsi="Times New Roman" w:cs="Times New Roman"/>
+          <w:sz w:val="24"/>
+          <w:szCs w:val="24"/>
+        </w:rPr>
+        <w:t xml:space="preserve"> in solutions with Ra may alter the pyrite surface, consequentially </w:t>
+      </w:r>
+      <w:r>
+        <w:rPr>
+          <w:rFonts w:ascii="Times New Roman" w:hAnsi="Times New Roman" w:cs="Times New Roman"/>
+          <w:sz w:val="24"/>
+          <w:szCs w:val="24"/>
+        </w:rPr>
+        <w:t>diminishing</w:t>
+      </w:r>
+      <w:r>
+        <w:rPr>
+          <w:rFonts w:ascii="Times New Roman" w:hAnsi="Times New Roman" w:cs="Times New Roman"/>
+          <w:sz w:val="24"/>
+          <w:szCs w:val="24"/>
+        </w:rPr>
+        <w:t xml:space="preserve"> or enhancing Ra</w:t>
+      </w:r>
+      <w:r>
+        <w:rPr>
+          <w:rFonts w:ascii="Times New Roman" w:hAnsi="Times New Roman" w:cs="Times New Roman"/>
+          <w:sz w:val="24"/>
+          <w:szCs w:val="24"/>
+        </w:rPr>
+        <w:t xml:space="preserve"> sorption. However, we find no evidence of (</w:t>
       </w:r>
       <w:proofErr w:type="spellStart"/>
       <w:r>
@@ -9499,7 +9606,7 @@
           <w:sz w:val="24"/>
           <w:szCs w:val="24"/>
         </w:rPr>
-        <w:t>unoxidized</w:t>
+        <w:t>oxic</w:t>
       </w:r>
       <w:proofErr w:type="spellEnd"/>
       <w:r>
@@ -9508,149 +9615,23 @@
           <w:sz w:val="24"/>
           <w:szCs w:val="24"/>
         </w:rPr>
-        <w:t xml:space="preserve"> pyrite surfaces. In contrast, a</w:t>
-      </w:r>
-      <w:r>
-        <w:rPr>
-          <w:rFonts w:ascii="Times New Roman" w:hAnsi="Times New Roman" w:cs="Times New Roman"/>
-          <w:sz w:val="24"/>
-          <w:szCs w:val="24"/>
-        </w:rPr>
-        <w:t xml:space="preserve"> variety of experimental and spectroscopic techniques to study redox active metal ions sorption to the pyrite surface, which often includes redox reactions between the metal ion and pyrite surface groups</w:t>
-      </w:r>
-      <w:r>
-        <w:rPr>
-          <w:rFonts w:ascii="Times New Roman" w:hAnsi="Times New Roman" w:cs="Times New Roman"/>
-          <w:sz w:val="24"/>
-          <w:szCs w:val="24"/>
-        </w:rPr>
-        <w:t>.</w:t>
-      </w:r>
-      <w:r>
-        <w:rPr>
-          <w:rFonts w:ascii="Times New Roman" w:hAnsi="Times New Roman" w:cs="Times New Roman"/>
-          <w:sz w:val="24"/>
-          <w:szCs w:val="24"/>
-        </w:rPr>
-        <w:fldChar w:fldCharType="begin" w:fldLock="1"/>
-      </w:r>
-      <w:r>
-        <w:rPr>
-          <w:rFonts w:ascii="Times New Roman" w:hAnsi="Times New Roman" w:cs="Times New Roman"/>
-          <w:sz w:val="24"/>
-          <w:szCs w:val="24"/>
-        </w:rPr>
-        <w:instrText>ADDIN CSL_CITATION { "citationItems" : [ { "id" : "ITEM-1", "itemData" : { "DOI" : "10.1016/j.surfrep.2008.09.002", "ISSN" : "01675729", "author" : [ { "dropping-particle" : "", "family" : "Murphy", "given" : "R", "non-dropping-particle" : "", "parse-names" : false, "suffix" : "" }, { "dropping-particle" : "", "family" : "Strongin", "given" : "D", "non-dropping-particle" : "", "parse-names" : false, "suffix" : "" } ], "container-title" : "Surface Science Reports", "id" : "ITEM-1", "issue" : "1", "issued" : { "date-parts" : [ [ "2009", "1", "1" ] ] }, "page" : "1-45", "publisher" : "Elsevier B.V.", "title" : "Surface reactivity of pyrite and related sulfides", "type" : "article-journal", "volume" : "64" }, "uris" : [ "http://www.mendeley.com/documents/?uuid=71ce558a-257c-43ec-a0de-9e0981828d1f" ] }, { "id" : "ITEM-2", "itemData" : { "DOI" : "10.1016/0016-7037(91)90094-L", "ISSN" : "00167037", "abstract" : "Interactions between pyrite and dissolved Ca2+, Mn2+, Co2+, Ni2+, Cd2+, and Zn2+ were studied as a function of pH, ionic strength, and adsorbate concentration in NaCl solutions and in seawater. Apparent adsorption constants were calculated using an ion-exchange surface complexation model, and second-order rate constants for the sorption of Co2+, Ni2+, Cd2+, and Zn2+ were calculated from their uptake kinetics. Apparent adsorption constants generally varied by less than an order of magnitude, except for Ca2+ which exhibited complex behavior. The apparent adsorption constants decreased in the order Co2+ &gt; Cd2+ &gt; Mn2+ &gt; Ni2+ &gt; Ca2+ &gt; Zn2+. The ranking of the apparent adsorption constants does not correlate with the first hydrolysis constants of the adsorbates or the solubility products of their sulfide minerals. The behavior of the second-order forward and reverse rate constants in different solutions indicates that adsorption is more complex than the second-order reaction model described by the ion exchange surface complexation model. The forward sorption reaction rate constants increased with increasing pH, and decreased with increasing ionic strength or initial adsorbate concentration. The reverse sorption reaction rate constants increased with increasing pH or initial adsorbate concentration, and were unaffected by ionic strength. The effect of pH on the forward and reverse rate constants may have been due to, respectively, a surface-induced hydrolysis reaction mechanism and a rate-limiting step prior to the surface complex-hydrogen ion reaction. The effect of ionic strength on the forward rate constants may have been due to site competition with Na+, while the effect of initial adsorbate concentration on the forward and reverse rate constants may have been due to, respectively, the assumption of a constant concentration of surface sites available for reaction and the presence of heterogeneous surface sites. \u00a9 1991.", "author" : [ { "dropping-particle" : "", "family" : "Kornicker", "given" : "William A.", "non-dropping-particle" : "", "parse-names" : false, "suffix" : "" }, { "dropping-particle" : "", "family" : "Morse", "given" : "John W.", "non-dropping-particle" : "", "parse-names" : false, "suffix" : "" } ], "container-title" : "Geochimica et Cosmochimica Acta", "id" : "ITEM-2", "issue" : "8", "issued" : { "date-parts" : [ [ "1991" ] ] }, "page" : "2159-2171", "title" : "Interactions of divalent cations with the surface of pyrite", "type" : "article-journal", "volume" : "55" }, "uris" : [ "http://www.mendeley.com/documents/?uuid=d1857faf-2566-41b2-ac85-cbf33257c4db" ] }, { "id" : "ITEM-3", "itemData" : { "DOI" : "10.1016/0016-7037(94)90117-1", "ISBN" : "0016-7037", "ISSN" : "00167037", "abstract" : "The interaction of aqueous U(VI) with galena and pyrite surfaces under anoxic conditions has been studied by solution analysis and by spectroscopic methods. The solution data indicate that uranyl uptake is strongly dependent on pH; maximum uptake (&gt;98%) occurs above a pH range of between 4.8 and 5.5, depending on experimental conditions. Increasing the sorbate/sorbent ratio results in a relative decrease in uptake of uranyl and in slower sorption kinetics. Auger electron spectroscopy (AES) analysis indicates an inhomogeneous distribution of sorbed uranium at the surface. In the case of galena, formation of small precipitates (~40 nm wide needles) of a uranium oxide compound are found. Pyrite shows a patchy distribution of uranium, mainly associated with oxidized surface species of sulfur and iron. X-ray photoelectron spectroscopy (XPS) yields insight into possible redox processes indicating, for both sulfides, the concomitant formation of polysulfides and a uranium oxide compound with a mixed oxidation state at a U(VI)/U(IV) ratio of ~2. Furthermore, in the case of pyrite, at pH above 6 increased oxidation of sulfur and iron and higher relative amounts of unreduced surface-uranyl are observed. Fourier Transformed Infrared (FTIR) analysis of surface-bound uranyl shows a significant shift of the asymmetric stretching frequency to lower wavenumbers which is consistent with the formation of a U3O8-type compound and thus, independently, confirms the partial reduction of uranyl at the sulfide surface. The combination of AES, XPS, and FTIR provides a powerful approach for identifying mechanisms that govern the interaction of redox sensitive compounds in aqueous systems. Our overall results indicate that sulfide minerals are efficient scavengers of soluble uranyl. Comparing our results with recent field observations, we suggest that thermodynamically metastable U3O8 controls uranium concentrations in many anoxic groundwaters. \u00a9 1994.", "author" : [ { "dropping-particle" : "", "family" : "Wersin", "given" : "Paul", "non-dropping-particle" : "", "parse-names" : false, "suffix" : "" }, { "dropping-particle" : "", "family" : "Hochella", "given" : "Michael F.", "non-dropping-particle" : "", "parse-names" : false, "suffix" : "" }, { "dropping-particle" : "", "family" : "Persson", "given" : "Per", "non-dropping-particle" : "", "parse-names" : false, "suffix" : "" }, { "dropping-particle" : "", "family" : "Redden", "given" : "George", "non-dropping-particle" : "", "parse-names" : false, "suffix" : "" }, { "dropping-particle" : "", "family" : "Leckie", "given" : "James O.", "non-dropping-particle" : "", "parse-names" : false, "suffix" : "" }, { "dropping-particle" : "", "family" : "Harris", "given" : "David W.", "non-dropping-particle" : "", "parse-names" : false, "suffix" : "" } ], "container-title" : "Geochimica et Cosmochimica Acta", "id" : "ITEM-3", "issue" : "13", "issued" : { "date-parts" : [ [ "1994" ] ] }, "page" : "2829-2843", "title" : "Interaction between aqueous uranium (VI) and sulfide minerals: Spectroscopic evidence for sorption and reduction", "type" : "article-journal", "volume" : "58" }, "uris" : [ "http://www.mendeley.com/documents/?uuid=bb84512f-1c90-4be0-ad31-f8871c719272" ] }, { "id" : "ITEM-4", "itemData" : { "DOI" : "10.1016/j.jcis.2005.06.049", "ISSN" : "00219797", "PMID" : "16111692", "abstract" : "Understanding sorption processes is fundamental for the prediction of radionuclide migration in the surroundings of a deep geological disposal of high-level nuclear wastes. Pyrite (FeS2) is a mineral phase often present as inclusions in temperate soils. Moreover, it constitutes an indirect corrosion product of steel, a containment material that is candidate to confine radionuclides in deep geological disposals. The present study was thus initiated to determine the capacity of pyrite to immobilize Sr(II) and Eu(III). An air oxidized pyrite and a freshly acid-washed (non-oxidized) pyrite were used in background electrolytes of varying reducing-oxidizing ability (NaCl, NH 3OHCl, and NaClO4) to study the sorption of both cationic species. The sorptive capacity of pyrite appeared directly correlated to the oxidation of the surface. Non-oxidized pyrite had nearly no affinity for the studied cations whereas Sr(II) and Eu(III) species were significantly retained by oxidized pyrite surface. Using the surface complexation theory, sorption mechanisms were modeled with the Fiteql v3.2 and the Jchess 2.0 codes. Sorption of both Sr and Eu was well fitted, assuming hydroxylated species as the major surface species. This study demonstrates that not only the components of a barrier but also the redox conditions and speciations should be well characterized to predict transport of contaminants in the surrounding of a nuclear wastes disposal. ?? 2005 Elsevier Inc. All rights reserved.", "author" : [ { "dropping-particle" : "", "family" : "Naveau", "given" : "Aude", "non-dropping-particle" : "", "parse-names" : false, "suffix" : "" }, { "dropping-particle" : "", "family" : "Monteil-Rivera", "given" : "Fanny", "non-dropping-particle" : "", "parse-names" : false, "suffix" : "" }, { "dropping-particle" : "", "family" : "Dumonceau", "given" : "Jacques", "non-dropping-particle" : "", "parse-names" : false, "suffix" : "" }, { "dropping-particle" : "", "family" : "Catalette", "given" : "Hubert", "non-dropping-particle" : "", "parse-names" : false, "suffix" : "" }, { "dropping-particle" : "", "family" : "Simoni", "given" : "Eric", "non-dropping-particle" : "", "parse-names" : false, "suffix" : "" } ], "container-title" : "Journal of Colloid and Interface Science", "id" : "ITEM-4", "issue" : "1", "issued" : { "date-parts" : [ [ "2006" ] ] }, "page" : "27-35", "title" : "Sorption of Sr(II) and Eu(III) onto pyrite under different redox potential conditions", "type" : "article-journal", "volume" : "293" }, "uris" : [ "http://www.mendeley.com/documents/?uuid=b794b22d-a62e-4c73-98a8-cf4e8e47f919" ] }, { "id" : "ITEM-5", "itemData" : { "DOI" : "10.1021/es0704481", "ISBN" : "0013-936x", "ISSN" : "0013936X", "PMID" : "17822105", "abstract" : "The present study was initiated to determine the capacity of sulfide minerals (pyrite FeS2 and chalcopyrite CuFeS2) to delay the migration of inorganic selenium species in geological formations. Interactions between Se(IV) and Se(-II) and synthetic and natural sulfide minerals were investigated under anoxic conditions using the batch method. Significant sorption of selenium occurred under acidic conditions. Analysis of the solids after Se sorption using X-ray photoelectron spectroscopy (XPS) and X-ray absorption near edge structure (XANES) demonstrated the presence of reduced selenium species on the metallic sulfide surfaces, thus suggesting an oxido-reduction process coupled with sorption. Selenium reduction occurred concomitantly with the oxidation of pyritic sulfur, whereas metallic species (Fe, Cu) were not involved in the redox process. Formation of ferroselite (FeSe2) was postulated to take place on the synthetic solid while surface complexation or ionic exchange processes were more likely on the natural solids.", "author" : [ { "dropping-particle" : "", "family" : "Naveau", "given" : "Aude", "non-dropping-particle" : "", "parse-names" : false, "suffix" : "" }, { "dropping-particle" : "", "family" : "Monteil-Rivera", "given" : "Fanny", "non-dropping-particle" : "", "parse-names" : false, "suffix" : "" }, { "dropping-particle" : "", "family" : "Guillon", "given" : "Emmanuel", "non-dropping-particle" : "", "parse-names" : false, "suffix" : "" }, { "dropping-particle" : "", "family" : "Dumonceau", "given" : "Jacques", "non-dropping-particle" : "", "parse-names" : false, "suffix" : "" } ], "container-title" : "Environmental Science and Technology", "id" : "ITEM-5", "issue" : "15", "issued" : { "date-parts" : [ [ "2007" ] ] }, "page" : "5376-5382", "title" : "Interactions of aqueous selenium (-II) and (IV) with metallic sulfide surfaces", "type" : "article-journal", "volume" : "41" }, "uris" : [ "http://www.mendeley.com/documents/?uuid=b73e390e-3597-410a-ac72-a4f2232d9a29" ] }, { "id" : "ITEM-6", "itemData" : { "DOI" : "10.1007/s10967-009-0030-x", "ISBN" : "0236-5731", "ISSN" : "02365731", "abstract" : "Sorption behavior of Am-241 (similar to 10(-9) M) on naturally occurring mineral pyrite ( particle size: &lt;= 70 mu m) has been studied under varying conditions of pH (2-11), and ionic strength (0.01-1.0 M(NaClO4)). The effects of humic acid (2 mg/L), other complexing anions (1 x 10(-4) M CO32-, SO42-, C2O42- and PO43-), di- and trivalent metal ions (1 x 10(-3) M Mg2+, Ca2+ and Nd3+) on sorption behavior of Am3+ at a fixed ionic strength (I = 0.10 M (NaClO4)) have been studied. The sorption of Am-241 on pyrite increased with pH from 2.8 (84%) to 8.1 (97%). The sorption of Am-241 decreased with ionic strength at low pH values (2 &lt;= pH &lt;= 4), but was insensitive in the pH range of 4-10, suggesting the formation of outer-sphere complexes on pyrite surface at lower pH, and inner-sphere complexes at higher pH values. The sorption of Am-241 increased in the presence of (i) humic acid (5 &lt; pH &lt; 7.5), and (ii) C2O42- (2 &lt; pH &lt; 3). By contrast, other complexing anions such as ( carbonate, phosphate, and sulphate) showed negligible influence on Am-241 sorption. The presence of Mg2+, Ca2+ ions showed marginal effect on the sorption profile of Am-241; while the presence of Nd3+ ion suppressed its sorption significantly under the conditions of present study. The sorption of Am-241 on pyrite decreased with increased temperature indicating an exothermic process.", "author" : [ { "dropping-particle" : "", "family" : "Das", "given" : "D. K.", "non-dropping-particle" : "", "parse-names" : false, "suffix" : "" }, { "dropping-particle" : "", "family" : "Pathak", "given" : "P. N.", "non-dropping-particle" : "", "parse-names" : false, "suffix" : "" }, { "dropping-particle" : "", "family" : "Kumar", "given" : "S.", "non-dropping-particle" : "", "parse-names" : false, "suffix" : "" }, { "dropping-particle" : "", "family" : "Manchanda", "given" : "V. K.", "non-dropping-particle" : "", "parse-names" : false, "suffix" : "" } ], "container-title" : "Journal of Radioanalytical and Nuclear Chemistry", "id" : "ITEM-6", "issue" : "3", "issued" : { "date-parts" : [ [ "2009" ] ] }, "page" : "449-455", "title" : "Sorption behavior of Am3+ on suspended pyrite", "type" : "article-journal", "volume" : "281" }, "uris" : [ "http://www.mendeley.com/documents/?uuid=b448b5f5-daa3-4386-b6c2-1c44b4f00ba9" ] } ], "mendeley" : { "formattedCitation" : "&lt;sup&gt;19\u201324&lt;/sup&gt;", "plainTextFormattedCitation" : "19\u201324", "previouslyFormattedCitation" : "&lt;sup&gt;19\u201324&lt;/sup&gt;" }, "properties" : { "noteIndex" : 0 }, "schema" : "https://github.com/citation-style-language/schema/raw/master/csl-citation.json" }</w:instrText>
-      </w:r>
-      <w:r>
-        <w:rPr>
-          <w:rFonts w:ascii="Times New Roman" w:hAnsi="Times New Roman" w:cs="Times New Roman"/>
-          <w:sz w:val="24"/>
-          <w:szCs w:val="24"/>
-        </w:rPr>
-        <w:fldChar w:fldCharType="separate"/>
-      </w:r>
-      <w:r>
-        <w:rPr>
-          <w:rFonts w:ascii="Times New Roman" w:hAnsi="Times New Roman" w:cs="Times New Roman"/>
-          <w:noProof/>
-          <w:sz w:val="24"/>
-          <w:szCs w:val="24"/>
-          <w:vertAlign w:val="superscript"/>
-        </w:rPr>
-        <w:t>19–24</w:t>
-      </w:r>
-      <w:r>
-        <w:rPr>
-          <w:rFonts w:ascii="Times New Roman" w:hAnsi="Times New Roman" w:cs="Times New Roman"/>
-          <w:sz w:val="24"/>
-          <w:szCs w:val="24"/>
-        </w:rPr>
-        <w:fldChar w:fldCharType="end"/>
-      </w:r>
-      <w:r>
-        <w:rPr>
-          <w:rFonts w:ascii="Times New Roman" w:hAnsi="Times New Roman" w:cs="Times New Roman"/>
-          <w:sz w:val="24"/>
-          <w:szCs w:val="24"/>
-        </w:rPr>
-        <w:t xml:space="preserve"> </w:t>
-      </w:r>
-      <w:proofErr w:type="gramStart"/>
-      <w:r>
-        <w:rPr>
-          <w:rFonts w:ascii="Times New Roman" w:hAnsi="Times New Roman" w:cs="Times New Roman"/>
-          <w:sz w:val="24"/>
-          <w:szCs w:val="24"/>
-        </w:rPr>
-        <w:t>The</w:t>
-      </w:r>
-      <w:proofErr w:type="gramEnd"/>
-      <w:r>
-        <w:rPr>
-          <w:rFonts w:ascii="Times New Roman" w:hAnsi="Times New Roman" w:cs="Times New Roman"/>
-          <w:sz w:val="24"/>
-          <w:szCs w:val="24"/>
-        </w:rPr>
-        <w:t xml:space="preserve"> results of these studies imply that redox active metal ions</w:t>
-      </w:r>
-      <w:r>
-        <w:rPr>
-          <w:rFonts w:ascii="Times New Roman" w:hAnsi="Times New Roman" w:cs="Times New Roman"/>
-          <w:sz w:val="24"/>
-          <w:szCs w:val="24"/>
-        </w:rPr>
-        <w:t xml:space="preserve"> or trace quantities of dissolved oxygen</w:t>
-      </w:r>
-      <w:r>
-        <w:rPr>
-          <w:rFonts w:ascii="Times New Roman" w:hAnsi="Times New Roman" w:cs="Times New Roman"/>
-          <w:sz w:val="24"/>
-          <w:szCs w:val="24"/>
-        </w:rPr>
-        <w:t xml:space="preserve"> in solutions with Ra may alter the pyrite surface, consequentially </w:t>
-      </w:r>
-      <w:r>
-        <w:rPr>
-          <w:rFonts w:ascii="Times New Roman" w:hAnsi="Times New Roman" w:cs="Times New Roman"/>
-          <w:sz w:val="24"/>
-          <w:szCs w:val="24"/>
-        </w:rPr>
-        <w:t>diminishing</w:t>
-      </w:r>
-      <w:r>
-        <w:rPr>
-          <w:rFonts w:ascii="Times New Roman" w:hAnsi="Times New Roman" w:cs="Times New Roman"/>
-          <w:sz w:val="24"/>
-          <w:szCs w:val="24"/>
-        </w:rPr>
-        <w:t xml:space="preserve"> or enhancing Ra</w:t>
-      </w:r>
-      <w:r>
-        <w:rPr>
-          <w:rFonts w:ascii="Times New Roman" w:hAnsi="Times New Roman" w:cs="Times New Roman"/>
-          <w:sz w:val="24"/>
-          <w:szCs w:val="24"/>
-        </w:rPr>
-        <w:t xml:space="preserve"> sorption. However, we find no evidence of (</w:t>
-      </w:r>
-      <w:proofErr w:type="spellStart"/>
-      <w:r>
-        <w:rPr>
-          <w:rFonts w:ascii="Times New Roman" w:hAnsi="Times New Roman" w:cs="Times New Roman"/>
-          <w:sz w:val="24"/>
-          <w:szCs w:val="24"/>
-        </w:rPr>
-        <w:t>oxic</w:t>
-      </w:r>
-      <w:proofErr w:type="spellEnd"/>
-      <w:r>
-        <w:rPr>
-          <w:rFonts w:ascii="Times New Roman" w:hAnsi="Times New Roman" w:cs="Times New Roman"/>
-          <w:sz w:val="24"/>
-          <w:szCs w:val="24"/>
-        </w:rPr>
-        <w:t>) pyrite alteration in our experimentation, and exceedingly low concentrations (</w:t>
+        <w:t>) pyrite alteration in our experimentation, and exceedingly low</w:t>
+      </w:r>
+      <w:r>
+        <w:rPr>
+          <w:rFonts w:ascii="Times New Roman" w:hAnsi="Times New Roman" w:cs="Times New Roman"/>
+          <w:sz w:val="24"/>
+          <w:szCs w:val="24"/>
+        </w:rPr>
+        <w:t xml:space="preserve"> Ra</w:t>
+      </w:r>
+      <w:r>
+        <w:rPr>
+          <w:rFonts w:ascii="Times New Roman" w:hAnsi="Times New Roman" w:cs="Times New Roman"/>
+          <w:sz w:val="24"/>
+          <w:szCs w:val="24"/>
+        </w:rPr>
+        <w:t xml:space="preserve"> concentrations (</w:t>
       </w:r>
       <w:r>
         <w:rPr>
@@ -10259,15 +10240,23 @@
           <w:sz w:val="24"/>
           <w:szCs w:val="24"/>
         </w:rPr>
-        <w:t xml:space="preserve"> sorption reactions here are nearly 20 log </w:t>
-      </w:r>
-      <w:r>
-        <w:rPr>
-          <w:rFonts w:ascii="Times New Roman" w:hAnsi="Times New Roman" w:cs="Times New Roman"/>
-          <w:sz w:val="24"/>
-          <w:szCs w:val="24"/>
-        </w:rPr>
-        <w:t>units smaller</w:t>
+        <w:t xml:space="preserve"> sorption reactions here are nearly 20 </w:t>
+      </w:r>
+      <w:r>
+        <w:rPr>
+          <w:rFonts w:ascii="Times New Roman" w:hAnsi="Times New Roman" w:cs="Times New Roman"/>
+          <w:sz w:val="24"/>
+          <w:szCs w:val="24"/>
+        </w:rPr>
+        <w:t>orders of magnitude</w:t>
+      </w:r>
+      <w:r>
+        <w:rPr>
+          <w:rFonts w:ascii="Times New Roman" w:hAnsi="Times New Roman" w:cs="Times New Roman"/>
+          <w:sz w:val="24"/>
+          <w:szCs w:val="24"/>
+        </w:rPr>
+        <w:t xml:space="preserve"> smaller</w:t>
       </w:r>
       <w:r>
         <w:rPr>
@@ -10399,16 +10388,7 @@
           <w:sz w:val="24"/>
           <w:szCs w:val="24"/>
         </w:rPr>
-        <w:t xml:space="preserve"> may vary </w:t>
-      </w:r>
-      <w:r>
-        <w:rPr>
-          <w:rFonts w:ascii="Times New Roman" w:hAnsi="Times New Roman" w:cs="Times New Roman"/>
-          <w:sz w:val="24"/>
-          <w:szCs w:val="24"/>
-        </w:rPr>
-        <w:lastRenderedPageBreak/>
-        <w:t>substantially according to the method used for synthesis, which may account for some of the variance</w:t>
+        <w:t xml:space="preserve"> may vary substantially according to the method used for synthesis, which may account for some of the variance</w:t>
       </w:r>
       <w:r>
         <w:rPr>
@@ -10484,6 +10464,7 @@
           <w:sz w:val="24"/>
           <w:szCs w:val="24"/>
         </w:rPr>
+        <w:lastRenderedPageBreak/>
         <w:tab/>
         <w:t>Concentrations of Ra used here are far below the analytical detection limits of techniques used to describe and constrain the bonding environment of Ra to solids. Hence, SCM developed here for Ra ads</w:t>
       </w:r>
@@ -10509,7 +10490,15 @@
           <w:sz w:val="24"/>
           <w:szCs w:val="24"/>
         </w:rPr>
-        <w:t xml:space="preserve"> other group 2 elements</w:t>
+        <w:t xml:space="preserve"> other group II</w:t>
+      </w:r>
+      <w:r>
+        <w:rPr>
+          <w:rFonts w:ascii="Times New Roman" w:hAnsi="Times New Roman" w:cs="Times New Roman"/>
+          <w:sz w:val="24"/>
+          <w:szCs w:val="24"/>
+        </w:rPr>
+        <w:t xml:space="preserve"> elements</w:t>
       </w:r>
       <w:r>
         <w:rPr>
@@ -11418,7 +11407,71 @@
           <w:sz w:val="24"/>
           <w:szCs w:val="24"/>
         </w:rPr>
-        <w:t xml:space="preserve"> </w:t>
+        <w:t xml:space="preserve"> Ra sorption over all pH values. </w:t>
+      </w:r>
+      <w:r>
+        <w:rPr>
+          <w:rFonts w:ascii="Times New Roman" w:hAnsi="Times New Roman" w:cs="Times New Roman"/>
+          <w:sz w:val="24"/>
+          <w:szCs w:val="24"/>
+        </w:rPr>
+        <w:t xml:space="preserve">A </w:t>
+      </w:r>
+      <w:r>
+        <w:rPr>
+          <w:rFonts w:ascii="Times New Roman" w:hAnsi="Times New Roman" w:cs="Times New Roman"/>
+          <w:sz w:val="24"/>
+          <w:szCs w:val="24"/>
+        </w:rPr>
+        <w:t xml:space="preserve">previous study used a </w:t>
+      </w:r>
+      <w:r>
+        <w:rPr>
+          <w:rFonts w:ascii="Times New Roman" w:hAnsi="Times New Roman" w:cs="Times New Roman"/>
+          <w:sz w:val="24"/>
+          <w:szCs w:val="24"/>
+        </w:rPr>
+        <w:t xml:space="preserve">similar suite of reactions </w:t>
+      </w:r>
+      <w:r>
+        <w:rPr>
+          <w:rFonts w:ascii="Times New Roman" w:hAnsi="Times New Roman" w:cs="Times New Roman"/>
+          <w:sz w:val="24"/>
+          <w:szCs w:val="24"/>
+        </w:rPr>
+        <w:t>t</w:t>
+      </w:r>
+      <w:r>
+        <w:rPr>
+          <w:rFonts w:ascii="Times New Roman" w:hAnsi="Times New Roman" w:cs="Times New Roman"/>
+          <w:sz w:val="24"/>
+          <w:szCs w:val="24"/>
+        </w:rPr>
+        <w:t xml:space="preserve">o describe Ba adsorption to Na-montmorillonite, and </w:t>
+      </w:r>
+      <w:r>
+        <w:rPr>
+          <w:rFonts w:ascii="Times New Roman" w:hAnsi="Times New Roman" w:cs="Times New Roman"/>
+          <w:sz w:val="24"/>
+          <w:szCs w:val="24"/>
+        </w:rPr>
+        <w:t xml:space="preserve">X-ray absorption spectroscopy </w:t>
+      </w:r>
+      <w:r>
+        <w:rPr>
+          <w:rFonts w:ascii="Times New Roman" w:hAnsi="Times New Roman" w:cs="Times New Roman"/>
+          <w:sz w:val="24"/>
+          <w:szCs w:val="24"/>
+        </w:rPr>
+        <w:t>confirmed</w:t>
+      </w:r>
+      <w:r>
+        <w:rPr>
+          <w:rFonts w:ascii="Times New Roman" w:hAnsi="Times New Roman" w:cs="Times New Roman"/>
+          <w:sz w:val="24"/>
+          <w:szCs w:val="24"/>
+        </w:rPr>
+        <w:t xml:space="preserve"> the formation </w:t>
       </w:r>
       <w:r>
         <w:rPr>
@@ -11427,71 +11480,7 @@
           <w:szCs w:val="24"/>
         </w:rPr>
         <w:lastRenderedPageBreak/>
-        <w:t xml:space="preserve">Ra sorption over all pH values. </w:t>
-      </w:r>
-      <w:r>
-        <w:rPr>
-          <w:rFonts w:ascii="Times New Roman" w:hAnsi="Times New Roman" w:cs="Times New Roman"/>
-          <w:sz w:val="24"/>
-          <w:szCs w:val="24"/>
-        </w:rPr>
-        <w:t xml:space="preserve">A </w:t>
-      </w:r>
-      <w:r>
-        <w:rPr>
-          <w:rFonts w:ascii="Times New Roman" w:hAnsi="Times New Roman" w:cs="Times New Roman"/>
-          <w:sz w:val="24"/>
-          <w:szCs w:val="24"/>
-        </w:rPr>
-        <w:t xml:space="preserve">previous study used a </w:t>
-      </w:r>
-      <w:r>
-        <w:rPr>
-          <w:rFonts w:ascii="Times New Roman" w:hAnsi="Times New Roman" w:cs="Times New Roman"/>
-          <w:sz w:val="24"/>
-          <w:szCs w:val="24"/>
-        </w:rPr>
-        <w:t xml:space="preserve">similar suite of reactions </w:t>
-      </w:r>
-      <w:r>
-        <w:rPr>
-          <w:rFonts w:ascii="Times New Roman" w:hAnsi="Times New Roman" w:cs="Times New Roman"/>
-          <w:sz w:val="24"/>
-          <w:szCs w:val="24"/>
-        </w:rPr>
-        <w:t>t</w:t>
-      </w:r>
-      <w:r>
-        <w:rPr>
-          <w:rFonts w:ascii="Times New Roman" w:hAnsi="Times New Roman" w:cs="Times New Roman"/>
-          <w:sz w:val="24"/>
-          <w:szCs w:val="24"/>
-        </w:rPr>
-        <w:t xml:space="preserve">o describe Ba adsorption to Na-montmorillonite, and </w:t>
-      </w:r>
-      <w:r>
-        <w:rPr>
-          <w:rFonts w:ascii="Times New Roman" w:hAnsi="Times New Roman" w:cs="Times New Roman"/>
-          <w:sz w:val="24"/>
-          <w:szCs w:val="24"/>
-        </w:rPr>
-        <w:t xml:space="preserve">X-ray absorption spectroscopy </w:t>
-      </w:r>
-      <w:r>
-        <w:rPr>
-          <w:rFonts w:ascii="Times New Roman" w:hAnsi="Times New Roman" w:cs="Times New Roman"/>
-          <w:sz w:val="24"/>
-          <w:szCs w:val="24"/>
-        </w:rPr>
-        <w:t>confirmed</w:t>
-      </w:r>
-      <w:r>
-        <w:rPr>
-          <w:rFonts w:ascii="Times New Roman" w:hAnsi="Times New Roman" w:cs="Times New Roman"/>
-          <w:sz w:val="24"/>
-          <w:szCs w:val="24"/>
-        </w:rPr>
-        <w:t xml:space="preserve"> the formation of both inner sphere and outer sphere complexes</w:t>
+        <w:t>of both inner sphere and outer sphere complexes</w:t>
       </w:r>
       <w:r>
         <w:rPr>
@@ -11715,22 +11704,21 @@
         </w:rPr>
         <w:t xml:space="preserve">, </w:t>
       </w:r>
-      <w:commentRangeStart w:id="20"/>
-      <w:r>
-        <w:rPr>
-          <w:rFonts w:ascii="Times New Roman" w:hAnsi="Times New Roman" w:cs="Times New Roman"/>
-          <w:sz w:val="24"/>
-          <w:szCs w:val="24"/>
-          <w:highlight w:val="yellow"/>
+      <w:commentRangeStart w:id="18"/>
+      <w:r>
+        <w:rPr>
+          <w:rFonts w:ascii="Times New Roman" w:hAnsi="Times New Roman" w:cs="Times New Roman"/>
+          <w:sz w:val="24"/>
+          <w:szCs w:val="24"/>
         </w:rPr>
         <w:t>however</w:t>
       </w:r>
-      <w:commentRangeEnd w:id="20"/>
+      <w:commentRangeEnd w:id="18"/>
       <w:r>
         <w:rPr>
           <w:rStyle w:val="CommentReference"/>
         </w:rPr>
-        <w:commentReference w:id="20"/>
+        <w:commentReference w:id="18"/>
       </w:r>
       <w:r>
         <w:rPr>
@@ -12137,7 +12125,7 @@
         </w:rPr>
         <w:t xml:space="preserve"> </w:t>
       </w:r>
-      <w:commentRangeStart w:id="21"/>
+      <w:commentRangeStart w:id="19"/>
       <w:r>
         <w:rPr>
           <w:rFonts w:ascii="Times New Roman" w:hAnsi="Times New Roman" w:cs="Times New Roman"/>
@@ -12300,12 +12288,12 @@
         </w:rPr>
         <w:fldChar w:fldCharType="end"/>
       </w:r>
-      <w:commentRangeEnd w:id="21"/>
+      <w:commentRangeEnd w:id="19"/>
       <w:r>
         <w:rPr>
           <w:rStyle w:val="CommentReference"/>
         </w:rPr>
-        <w:commentReference w:id="21"/>
+        <w:commentReference w:id="19"/>
       </w:r>
       <w:r>
         <w:rPr>
@@ -12314,7 +12302,7 @@
           <w:sz w:val="24"/>
           <w:szCs w:val="24"/>
         </w:rPr>
-        <w:commentReference w:id="22"/>
+        <w:commentReference w:id="20"/>
       </w:r>
       <w:r>
         <w:rPr>
@@ -12390,7 +12378,6 @@
           <w:sz w:val="24"/>
           <w:szCs w:val="24"/>
         </w:rPr>
-        <w:lastRenderedPageBreak/>
         <w:tab/>
         <w:t xml:space="preserve">Lastly, </w:t>
       </w:r>
@@ -12400,17 +12387,7 @@
           <w:sz w:val="24"/>
           <w:szCs w:val="24"/>
         </w:rPr>
-        <w:t>SCM of Ra adsorption to pyrite was perfo</w:t>
-      </w:r>
-      <w:bookmarkStart w:id="23" w:name="_GoBack"/>
-      <w:bookmarkEnd w:id="23"/>
-      <w:r>
-        <w:rPr>
-          <w:rFonts w:ascii="Times New Roman" w:hAnsi="Times New Roman" w:cs="Times New Roman"/>
-          <w:sz w:val="24"/>
-          <w:szCs w:val="24"/>
-        </w:rPr>
-        <w:t xml:space="preserve">rmed </w:t>
+        <w:t xml:space="preserve">SCM of Ra adsorption to pyrite was performed </w:t>
       </w:r>
       <w:r>
         <w:rPr>
@@ -12688,6 +12665,7 @@
           <w:sz w:val="24"/>
           <w:szCs w:val="24"/>
         </w:rPr>
+        <w:lastRenderedPageBreak/>
         <w:t>montmorillonite or iron</w:t>
       </w:r>
       <w:r>
@@ -12780,7 +12758,7 @@
         </w:rPr>
         <w:t xml:space="preserve">. The fitted reaction constant is also the lowest of all of the fitted reaction constants found here by </w:t>
       </w:r>
-      <w:commentRangeStart w:id="24"/>
+      <w:commentRangeStart w:id="21"/>
       <w:r>
         <w:rPr>
           <w:rFonts w:ascii="Times New Roman" w:hAnsi="Times New Roman" w:cs="Times New Roman"/>
@@ -12797,12 +12775,12 @@
         </w:rPr>
         <w:t>iple</w:t>
       </w:r>
-      <w:commentRangeEnd w:id="24"/>
+      <w:commentRangeEnd w:id="21"/>
       <w:r>
         <w:rPr>
           <w:rStyle w:val="CommentReference"/>
         </w:rPr>
-        <w:commentReference w:id="24"/>
+        <w:commentReference w:id="21"/>
       </w:r>
       <w:r>
         <w:rPr>
@@ -13396,15 +13374,23 @@
           <w:sz w:val="24"/>
           <w:szCs w:val="24"/>
         </w:rPr>
-        <w:t xml:space="preserve"> phases are not considered. Hence,</w:t>
-      </w:r>
-      <w:r>
-        <w:rPr>
-          <w:rFonts w:ascii="Times New Roman" w:hAnsi="Times New Roman" w:cs="Times New Roman"/>
-          <w:sz w:val="24"/>
-          <w:szCs w:val="24"/>
-        </w:rPr>
-        <w:t xml:space="preserve"> groundwater model predictions and estimations</w:t>
+        <w:t xml:space="preserve"> phases are not considered. </w:t>
+      </w:r>
+      <w:r>
+        <w:rPr>
+          <w:rFonts w:ascii="Times New Roman" w:hAnsi="Times New Roman" w:cs="Times New Roman"/>
+          <w:sz w:val="24"/>
+          <w:szCs w:val="24"/>
+        </w:rPr>
+        <w:t xml:space="preserve">In light of this, </w:t>
+      </w:r>
+      <w:r>
+        <w:rPr>
+          <w:rFonts w:ascii="Times New Roman" w:hAnsi="Times New Roman" w:cs="Times New Roman"/>
+          <w:sz w:val="24"/>
+          <w:szCs w:val="24"/>
+        </w:rPr>
+        <w:t>groundwater model predictions and estimations</w:t>
       </w:r>
       <w:r>
         <w:rPr>
@@ -13438,17 +13424,6 @@
         </w:rPr>
         <w:t>may improve by measuring total Ra (and in some scenarios, Ra isotopes) associated with dominant subsurface minerals, and incorporating adsorption processes into simplistic mixing models.</w:t>
       </w:r>
-    </w:p>
-    <w:p>
-      <w:pPr>
-        <w:spacing w:line="480" w:lineRule="auto"/>
-        <w:ind w:firstLine="720"/>
-        <w:rPr>
-          <w:rFonts w:ascii="Times New Roman" w:hAnsi="Times New Roman" w:cs="Times New Roman"/>
-          <w:sz w:val="24"/>
-          <w:szCs w:val="24"/>
-        </w:rPr>
-      </w:pPr>
     </w:p>
     <w:p>
       <w:pPr>
@@ -13697,6 +13672,7 @@
           <w:sz w:val="24"/>
           <w:szCs w:val="24"/>
         </w:rPr>
+        <w:lastRenderedPageBreak/>
         <w:t xml:space="preserve">(3) </w:t>
       </w:r>
       <w:r>
@@ -15267,7 +15243,6 @@
           <w:sz w:val="24"/>
           <w:szCs w:val="24"/>
         </w:rPr>
-        <w:lastRenderedPageBreak/>
         <w:t xml:space="preserve">(21) </w:t>
       </w:r>
       <w:r>
@@ -15553,6 +15528,7 @@
           <w:sz w:val="24"/>
           <w:szCs w:val="24"/>
         </w:rPr>
+        <w:lastRenderedPageBreak/>
         <w:t xml:space="preserve">(24) </w:t>
       </w:r>
       <w:r>
@@ -16975,21 +16951,21 @@
                 <w:rFonts w:ascii="Times New Roman" w:hAnsi="Times New Roman" w:cs="Times New Roman"/>
               </w:rPr>
             </w:pPr>
-            <w:commentRangeStart w:id="25"/>
+            <w:commentRangeStart w:id="22"/>
             <w:r>
               <w:rPr>
                 <w:rFonts w:ascii="Times New Roman" w:hAnsi="Times New Roman" w:cs="Times New Roman"/>
               </w:rPr>
               <w:t>Source</w:t>
             </w:r>
-            <w:commentRangeEnd w:id="25"/>
+            <w:commentRangeEnd w:id="22"/>
             <w:r>
               <w:rPr>
                 <w:rStyle w:val="CommentReference"/>
                 <w:b w:val="0"/>
                 <w:bCs w:val="0"/>
               </w:rPr>
-              <w:commentReference w:id="25"/>
+              <w:commentReference w:id="22"/>
             </w:r>
           </w:p>
         </w:tc>
@@ -20424,7 +20400,15 @@
         <w:rPr>
           <w:rFonts w:ascii="Times New Roman" w:hAnsi="Times New Roman" w:cs="Times New Roman"/>
         </w:rPr>
-        <w:t xml:space="preserve">Literature SCM reactions and fitted parameters </w:t>
+        <w:t>Literature SCM reactions and fitted parameters</w:t>
+      </w:r>
+      <w:bookmarkStart w:id="23" w:name="_GoBack"/>
+      <w:bookmarkEnd w:id="23"/>
+      <w:r>
+        <w:rPr>
+          <w:rFonts w:ascii="Times New Roman" w:hAnsi="Times New Roman" w:cs="Times New Roman"/>
+        </w:rPr>
+        <w:t xml:space="preserve"> </w:t>
       </w:r>
       <w:r>
         <w:rPr>
@@ -20484,7 +20468,7 @@
           </wp:inline>
         </w:drawing>
       </w:r>
-      <w:commentRangeStart w:id="26"/>
+      <w:commentRangeStart w:id="24"/>
       <w:r>
         <w:rPr>
           <w:rFonts w:ascii="Times New Roman" w:hAnsi="Times New Roman" w:cs="Times New Roman"/>
@@ -20503,12 +20487,12 @@
         </w:rPr>
         <w:t xml:space="preserve"> 1: </w:t>
       </w:r>
-      <w:commentRangeEnd w:id="26"/>
+      <w:commentRangeEnd w:id="24"/>
       <w:r>
         <w:rPr>
           <w:rStyle w:val="CommentReference"/>
         </w:rPr>
-        <w:commentReference w:id="26"/>
+        <w:commentReference w:id="24"/>
       </w:r>
       <w:r>
         <w:rPr>
@@ -20771,7 +20755,7 @@
           <w:szCs w:val="24"/>
         </w:rPr>
       </w:pPr>
-      <w:commentRangeStart w:id="27"/>
+      <w:commentRangeStart w:id="25"/>
       <w:r>
         <w:rPr>
           <w:rFonts w:ascii="Times New Roman" w:hAnsi="Times New Roman" w:cs="Times New Roman"/>
@@ -20781,12 +20765,12 @@
         </w:rPr>
         <w:t xml:space="preserve">Figure </w:t>
       </w:r>
-      <w:commentRangeEnd w:id="27"/>
+      <w:commentRangeEnd w:id="25"/>
       <w:r>
         <w:rPr>
           <w:rStyle w:val="CommentReference"/>
         </w:rPr>
-        <w:commentReference w:id="27"/>
+        <w:commentReference w:id="25"/>
       </w:r>
       <w:r>
         <w:rPr>
@@ -21154,7 +21138,7 @@
       </w:r>
     </w:p>
   </w:comment>
-  <w:comment w:id="15" w:author="Microsoft Office User" w:date="2016-10-17T11:01:00Z" w:initials="Office">
+  <w:comment w:id="15" w:author="Microsoft Office User" w:date="2016-08-30T13:03:00Z" w:initials="Office">
     <w:p>
       <w:pPr>
         <w:pStyle w:val="CommentText"/>
@@ -21165,25 +21149,12 @@
         </w:rPr>
         <w:annotationRef/>
       </w:r>
-      <w:proofErr w:type="gramStart"/>
-      <w:r>
-        <w:t>mention</w:t>
-      </w:r>
-      <w:proofErr w:type="gramEnd"/>
-      <w:r>
-        <w:t xml:space="preserve"> in the beginning that all isotherms fit within a linear range, hence </w:t>
-      </w:r>
-      <w:proofErr w:type="spellStart"/>
-      <w:r>
-        <w:t>Kd</w:t>
-      </w:r>
-      <w:proofErr w:type="spellEnd"/>
-      <w:r>
-        <w:t xml:space="preserve"> was used as a comparison</w:t>
+      <w:r>
+        <w:t>We’ll see if this is still true when normalized to surface area….</w:t>
       </w:r>
     </w:p>
   </w:comment>
-  <w:comment w:id="16" w:author="Michael Chen" w:date="2017-02-16T14:59:00Z" w:initials="MC">
+  <w:comment w:id="16" w:author="Microsoft Office User" w:date="2016-10-15T17:32:00Z" w:initials="Office">
     <w:p>
       <w:pPr>
         <w:pStyle w:val="CommentText"/>
@@ -21195,11 +21166,11 @@
         <w:annotationRef/>
       </w:r>
       <w:r>
-        <w:t>Make sure this matches figure 1 in reality</w:t>
+        <w:t>Normalized to SA?</w:t>
       </w:r>
     </w:p>
   </w:comment>
-  <w:comment w:id="17" w:author="Microsoft Office User" w:date="2016-08-30T13:03:00Z" w:initials="Office">
+  <w:comment w:id="17" w:author="Microsoft Office User" w:date="2017-02-05T00:22:00Z" w:initials="Office">
     <w:p>
       <w:pPr>
         <w:pStyle w:val="CommentText"/>
@@ -21211,11 +21182,11 @@
         <w:annotationRef/>
       </w:r>
       <w:r>
-        <w:t>We’ll see if this is still true when normalized to surface area….</w:t>
+        <w:t>Which ones?</w:t>
       </w:r>
     </w:p>
   </w:comment>
-  <w:comment w:id="18" w:author="Microsoft Office User" w:date="2016-10-15T17:32:00Z" w:initials="Office">
+  <w:comment w:id="18" w:author="Microsoft Office User" w:date="2017-03-08T10:55:00Z" w:initials="Office">
     <w:p>
       <w:pPr>
         <w:pStyle w:val="CommentText"/>
@@ -21227,11 +21198,11 @@
         <w:annotationRef/>
       </w:r>
       <w:r>
-        <w:t>Normalized to SA?</w:t>
+        <w:t>Need to be careful here</w:t>
       </w:r>
     </w:p>
   </w:comment>
-  <w:comment w:id="19" w:author="Microsoft Office User" w:date="2017-02-05T00:22:00Z" w:initials="Office">
+  <w:comment w:id="19" w:author="Michael Chen" w:date="2017-02-09T16:10:00Z" w:initials="MC">
     <w:p>
       <w:pPr>
         <w:pStyle w:val="CommentText"/>
@@ -21243,11 +21214,11 @@
         <w:annotationRef/>
       </w:r>
       <w:r>
-        <w:t>Which ones?</w:t>
+        <w:t>Might want to put a number or two in</w:t>
       </w:r>
     </w:p>
   </w:comment>
-  <w:comment w:id="20" w:author="Microsoft Office User" w:date="2017-03-08T10:55:00Z" w:initials="Office">
+  <w:comment w:id="20" w:author="Microsoft Office User" w:date="2016-10-17T13:23:00Z" w:initials="Office">
     <w:p>
       <w:pPr>
         <w:pStyle w:val="CommentText"/>
@@ -21259,11 +21230,11 @@
         <w:annotationRef/>
       </w:r>
       <w:r>
-        <w:t>Need to be careful here</w:t>
+        <w:t>How does this all relate to radium? We already know that interaction with multiple metals will be intricate, but this line of thought can be included if it primarily relates to the cation under study…</w:t>
       </w:r>
     </w:p>
   </w:comment>
-  <w:comment w:id="21" w:author="Michael Chen" w:date="2017-02-09T16:10:00Z" w:initials="MC">
+  <w:comment w:id="21" w:author="Microsoft Office User" w:date="2017-03-08T11:01:00Z" w:initials="Office">
     <w:p>
       <w:pPr>
         <w:pStyle w:val="CommentText"/>
@@ -21275,11 +21246,19 @@
         <w:annotationRef/>
       </w:r>
       <w:r>
-        <w:t>Might want to put a number or two in</w:t>
+        <w:t xml:space="preserve">Orders of </w:t>
+      </w:r>
+      <w:proofErr w:type="spellStart"/>
+      <w:r>
+        <w:t>magnitutde</w:t>
+      </w:r>
+      <w:proofErr w:type="spellEnd"/>
+      <w:r>
+        <w:t>?</w:t>
       </w:r>
     </w:p>
   </w:comment>
-  <w:comment w:id="22" w:author="Microsoft Office User" w:date="2016-10-17T13:23:00Z" w:initials="Office">
+  <w:comment w:id="22" w:author="Michael Chen" w:date="2017-02-16T16:07:00Z" w:initials="MC">
     <w:p>
       <w:pPr>
         <w:pStyle w:val="CommentText"/>
@@ -21291,11 +21270,11 @@
         <w:annotationRef/>
       </w:r>
       <w:r>
-        <w:t>How does this all relate to radium? We already know that interaction with multiple metals will be intricate, but this line of thought can be included if it primarily relates to the cation under study…</w:t>
+        <w:t>Should consider making this column footnotes in the table.</w:t>
       </w:r>
     </w:p>
   </w:comment>
-  <w:comment w:id="24" w:author="Microsoft Office User" w:date="2017-03-08T11:01:00Z" w:initials="Office">
+  <w:comment w:id="24" w:author="Michael Chen" w:date="2017-02-09T12:29:00Z" w:initials="MC">
     <w:p>
       <w:pPr>
         <w:pStyle w:val="CommentText"/>
@@ -21307,51 +21286,11 @@
         <w:annotationRef/>
       </w:r>
       <w:r>
-        <w:t xml:space="preserve">Orders of </w:t>
-      </w:r>
-      <w:proofErr w:type="spellStart"/>
-      <w:r>
-        <w:t>magnitutde</w:t>
-      </w:r>
-      <w:proofErr w:type="spellEnd"/>
-      <w:r>
-        <w:t>?</w:t>
+        <w:t>This is the first option for the isotherms, which I prefer if only because it has all of the relevant information included. I can also submit it in black and white, the color is just a little extra touch. Note that EST doesn’t charge for color figures.</w:t>
       </w:r>
     </w:p>
   </w:comment>
-  <w:comment w:id="25" w:author="Michael Chen" w:date="2017-02-16T16:07:00Z" w:initials="MC">
-    <w:p>
-      <w:pPr>
-        <w:pStyle w:val="CommentText"/>
-      </w:pPr>
-      <w:r>
-        <w:rPr>
-          <w:rStyle w:val="CommentReference"/>
-        </w:rPr>
-        <w:annotationRef/>
-      </w:r>
-      <w:r>
-        <w:t>Should consider making this column footnotes in the table.</w:t>
-      </w:r>
-    </w:p>
-  </w:comment>
-  <w:comment w:id="26" w:author="Michael Chen" w:date="2017-02-09T12:29:00Z" w:initials="MC">
-    <w:p>
-      <w:pPr>
-        <w:pStyle w:val="CommentText"/>
-      </w:pPr>
-      <w:r>
-        <w:rPr>
-          <w:rStyle w:val="CommentReference"/>
-        </w:rPr>
-        <w:annotationRef/>
-      </w:r>
-      <w:r>
-        <w:t>This is the first option for the isotherms, which I prefer if only because it has all of the relevant information included. I can also submit it in black and white, the color is just a little extra touch. Note that EST doesn’t charge for color figures.</w:t>
-      </w:r>
-    </w:p>
-  </w:comment>
-  <w:comment w:id="27" w:author="Michael Chen" w:date="2017-02-09T15:30:00Z" w:initials="MC">
+  <w:comment w:id="25" w:author="Michael Chen" w:date="2017-02-09T15:30:00Z" w:initials="MC">
     <w:p>
       <w:pPr>
         <w:pStyle w:val="CommentText"/>
@@ -21387,8 +21326,6 @@
   <w15:commentEx w15:paraId="450E2D7B" w15:done="1"/>
   <w15:commentEx w15:paraId="7E6AC8BB" w15:done="1"/>
   <w15:commentEx w15:paraId="7B1DAE29" w15:done="1"/>
-  <w15:commentEx w15:paraId="30F571C6" w15:done="1"/>
-  <w15:commentEx w15:paraId="22526A55" w15:done="1"/>
   <w15:commentEx w15:paraId="684768AE" w15:done="1"/>
   <w15:commentEx w15:paraId="2409F86B" w15:done="1"/>
   <w15:commentEx w15:paraId="2ADDA86F" w15:done="1"/>
@@ -21486,7 +21423,7 @@
           <w:rPr>
             <w:noProof/>
           </w:rPr>
-          <w:t>12</w:t>
+          <w:t>18</w:t>
         </w:r>
         <w:r>
           <w:rPr>
@@ -23273,7 +23210,7 @@
 </file>
 
 <file path=customXml/itemProps1.xml><?xml version="1.0" encoding="utf-8"?>
-<ds:datastoreItem xmlns:ds="http://schemas.openxmlformats.org/officeDocument/2006/customXml" ds:itemID="{E20BE174-399B-4B4B-96D2-7B189E4AB72F}">
+<ds:datastoreItem xmlns:ds="http://schemas.openxmlformats.org/officeDocument/2006/customXml" ds:itemID="{77719FB5-EED4-4E57-BD45-C625C9BDEA81}">
   <ds:schemaRefs>
     <ds:schemaRef ds:uri="http://schemas.openxmlformats.org/officeDocument/2006/bibliography"/>
   </ds:schemaRefs>

</xml_diff>